<commit_message>
Tasks 72 - 78
</commit_message>
<xml_diff>
--- a/TypicalTasks/Perechen_Tipovykh_Zadach.docx
+++ b/TypicalTasks/Perechen_Tipovykh_Zadach.docx
@@ -7719,7 +7719,7 @@
           <w:color w:val="000000"/>
           <w:sz w:val="20"/>
           <w:szCs w:val="20"/>
-          <w:lang w:val="en-US" w:eastAsia="ru-RU"/>
+          <w:lang w:eastAsia="ru-RU"/>
         </w:rPr>
         <w:t>&gt;</w:t>
       </w:r>
@@ -7856,19 +7856,7 @@
           <w:szCs w:val="20"/>
           <w:lang w:eastAsia="ru-RU"/>
         </w:rPr>
-        <w:t>68. На плоскости n точек заданы своими коор</w:t>
-      </w:r>
-      <w:bookmarkStart w:id="0" w:name="_GoBack"/>
-      <w:bookmarkEnd w:id="0"/>
-      <w:r>
-        <w:rPr>
-          <w:rFonts w:ascii="Times New Roman" w:eastAsia="Times New Roman" w:hAnsi="Times New Roman" w:cs="Times New Roman"/>
-          <w:color w:val="000000"/>
-          <w:sz w:val="20"/>
-          <w:szCs w:val="20"/>
-          <w:lang w:eastAsia="ru-RU"/>
-        </w:rPr>
-        <w:t>динатами и также дана окружность радиуса R с центром в начале координат. Указать множество всех треугольников с вершинами в заданных точках</w:t>
+        <w:t>68. На плоскости n точек заданы своими координатами и также дана окружность радиуса R с центром в начале координат. Указать множество всех треугольников с вершинами в заданных точках</w:t>
       </w:r>
       <w:r>
         <w:rPr>
@@ -8450,7 +8438,59 @@
           <w:szCs w:val="20"/>
           <w:lang w:eastAsia="ru-RU"/>
         </w:rPr>
-        <w:t>71. Заданы два одномерных массива с различным количеством элементов и натуральное число k. Объединить их в один массив, включив второй массив между k-м и (k+1)-м элементами первого, не используя дополнительный массив.</w:t>
+        <w:t>71. Заданы два одномерных массива с различным количеством элементов и натуральное число k. Объединить их в один массив, включив второй массив между k-м и (k+1)-м элементами первого, не используя дополнительный массив</w:t>
+      </w:r>
+      <w:proofErr w:type="gramStart"/>
+      <w:r>
+        <w:rPr>
+          <w:rFonts w:ascii="Times New Roman" w:eastAsia="Times New Roman" w:hAnsi="Times New Roman" w:cs="Times New Roman"/>
+          <w:color w:val="000000"/>
+          <w:sz w:val="20"/>
+          <w:szCs w:val="20"/>
+          <w:lang w:eastAsia="ru-RU"/>
+        </w:rPr>
+        <w:t>.</w:t>
+      </w:r>
+      <w:r>
+        <w:rPr>
+          <w:rFonts w:ascii="Times New Roman" w:eastAsia="Times New Roman" w:hAnsi="Times New Roman" w:cs="Times New Roman"/>
+          <w:color w:val="000000"/>
+          <w:sz w:val="20"/>
+          <w:szCs w:val="20"/>
+          <w:lang w:val="uk-UA" w:eastAsia="ru-RU"/>
+        </w:rPr>
+        <w:t>Н</w:t>
+      </w:r>
+      <w:proofErr w:type="gramEnd"/>
+      <w:r>
+        <w:rPr>
+          <w:rFonts w:ascii="Times New Roman" w:eastAsia="Times New Roman" w:hAnsi="Times New Roman" w:cs="Times New Roman"/>
+          <w:color w:val="000000"/>
+          <w:sz w:val="20"/>
+          <w:szCs w:val="20"/>
+          <w:lang w:val="uk-UA" w:eastAsia="ru-RU"/>
+        </w:rPr>
+        <w:t xml:space="preserve">екоректна умова для </w:t>
+      </w:r>
+      <w:r>
+        <w:rPr>
+          <w:rFonts w:ascii="Times New Roman" w:eastAsia="Times New Roman" w:hAnsi="Times New Roman" w:cs="Times New Roman"/>
+          <w:color w:val="000000"/>
+          <w:sz w:val="20"/>
+          <w:szCs w:val="20"/>
+          <w:lang w:val="en-US" w:eastAsia="ru-RU"/>
+        </w:rPr>
+        <w:t>Java</w:t>
+      </w:r>
+      <w:r>
+        <w:rPr>
+          <w:rFonts w:ascii="Times New Roman" w:eastAsia="Times New Roman" w:hAnsi="Times New Roman" w:cs="Times New Roman"/>
+          <w:color w:val="000000"/>
+          <w:sz w:val="20"/>
+          <w:szCs w:val="20"/>
+          <w:lang w:eastAsia="ru-RU"/>
+        </w:rPr>
+        <w:t>.</w:t>
       </w:r>
     </w:p>
     <w:p>
@@ -8654,7 +8694,27 @@
           <w:szCs w:val="20"/>
           <w:lang w:eastAsia="ru-RU"/>
         </w:rPr>
-        <w:t>. Образовать из них новую последовательность чисел так, чтобы она тоже была неубывающей (дополнительный массив не использовать).</w:t>
+        <w:t xml:space="preserve">. Образовать из них новую последовательность чисел так, </w:t>
+      </w:r>
+      <w:r>
+        <w:rPr>
+          <w:rFonts w:ascii="Times New Roman" w:eastAsia="Times New Roman" w:hAnsi="Times New Roman" w:cs="Times New Roman"/>
+          <w:color w:val="000000"/>
+          <w:sz w:val="20"/>
+          <w:szCs w:val="20"/>
+          <w:lang w:eastAsia="ru-RU"/>
+        </w:rPr>
+        <w:t>чтобы она тоже была неубывающей</w:t>
+      </w:r>
+      <w:r>
+        <w:rPr>
+          <w:rFonts w:ascii="Times New Roman" w:eastAsia="Times New Roman" w:hAnsi="Times New Roman" w:cs="Times New Roman"/>
+          <w:color w:val="000000"/>
+          <w:sz w:val="20"/>
+          <w:szCs w:val="20"/>
+          <w:lang w:eastAsia="ru-RU"/>
+        </w:rPr>
+        <w:t>.</w:t>
       </w:r>
     </w:p>
     <w:p>
@@ -9862,18 +9922,7 @@
           <w:szCs w:val="20"/>
           <w:lang w:eastAsia="ru-RU"/>
         </w:rPr>
-        <w:t xml:space="preserve">. Требуется указать те места, на которые нужно вставлять элементы </w:t>
-      </w:r>
-      <w:r>
-        <w:rPr>
-          <w:rFonts w:ascii="Times New Roman" w:eastAsia="Times New Roman" w:hAnsi="Times New Roman" w:cs="Times New Roman"/>
-          <w:color w:val="000000"/>
-          <w:sz w:val="20"/>
-          <w:szCs w:val="20"/>
-          <w:lang w:eastAsia="ru-RU"/>
-        </w:rPr>
-        <w:lastRenderedPageBreak/>
-        <w:t>последовательности </w:t>
+        <w:t>. Требуется указать те места, на которые нужно вставлять элементы последовательности </w:t>
       </w:r>
       <w:r>
         <w:rPr>
@@ -9992,6 +10041,7 @@
           <w:szCs w:val="20"/>
           <w:lang w:eastAsia="ru-RU"/>
         </w:rPr>
+        <w:lastRenderedPageBreak/>
         <w:t>78. Даны дроби </w:t>
       </w:r>
       <w:r>
@@ -10257,7 +10307,7 @@
           <w:color w:val="000000"/>
           <w:sz w:val="20"/>
           <w:szCs w:val="20"/>
-          <w:lang w:eastAsia="ru-RU"/>
+          <w:lang w:val="en-US" w:eastAsia="ru-RU"/>
         </w:rPr>
       </w:pPr>
       <w:r>
@@ -10381,6 +10431,18 @@
         </w:rPr>
         <w:t xml:space="preserve"> с помощью алгоритма сортировки слияниями: каждая пара соседних элементов сливается в одну группу из двух элементов (последняя группа может состоять из одного элемента), затем каждая пара соседних двухэлементных групп сливается в одну четырехэлементную группу и т.д. При каждом слиянии новая укрупненная группа упорядочивается.</w:t>
       </w:r>
+      <w:r>
+        <w:rPr>
+          <w:rFonts w:ascii="Times New Roman" w:eastAsia="Times New Roman" w:hAnsi="Times New Roman" w:cs="Times New Roman"/>
+          <w:color w:val="000000"/>
+          <w:sz w:val="20"/>
+          <w:szCs w:val="20"/>
+          <w:lang w:val="uk-UA" w:eastAsia="ru-RU"/>
+        </w:rPr>
+        <w:t>Розгляну в рекурсії алгоритм Злиття.</w:t>
+      </w:r>
+      <w:bookmarkStart w:id="0" w:name="_GoBack"/>
+      <w:bookmarkEnd w:id="0"/>
     </w:p>
     <w:p>
       <w:pPr>
@@ -26056,7 +26118,6 @@
                 <w:szCs w:val="20"/>
                 <w:lang w:val="en-US" w:eastAsia="ru-RU"/>
               </w:rPr>
-              <w:lastRenderedPageBreak/>
               <w:t>1</w:t>
             </w:r>
           </w:p>
@@ -26643,6 +26704,7 @@
                 <w:szCs w:val="20"/>
                 <w:lang w:val="en-US" w:eastAsia="ru-RU"/>
               </w:rPr>
+              <w:lastRenderedPageBreak/>
               <w:t>…</w:t>
             </w:r>
           </w:p>
@@ -38806,7 +38868,6 @@
           <w:szCs w:val="20"/>
           <w:lang w:eastAsia="ru-RU"/>
         </w:rPr>
-        <w:lastRenderedPageBreak/>
         <w:t>105. Вычислить сумму и число положительных элементов матрицы </w:t>
       </w:r>
       <w:r>
@@ -38891,6 +38952,7 @@
           <w:szCs w:val="20"/>
           <w:lang w:eastAsia="ru-RU"/>
         </w:rPr>
+        <w:lastRenderedPageBreak/>
         <w:t>106. Дана вещественная матрица </w:t>
       </w:r>
       <w:r>
@@ -40105,7 +40167,6 @@
           <w:szCs w:val="20"/>
           <w:lang w:eastAsia="ru-RU"/>
         </w:rPr>
-        <w:lastRenderedPageBreak/>
         <w:t>134. Матрица </w:t>
       </w:r>
       <w:r>
@@ -40170,6 +40231,7 @@
           <w:szCs w:val="20"/>
           <w:lang w:eastAsia="ru-RU"/>
         </w:rPr>
+        <w:lastRenderedPageBreak/>
         <w:t>135. Дана квадратная целочисленная матрица порядка </w:t>
       </w:r>
       <w:r>
@@ -41463,7 +41525,6 @@
           <w:szCs w:val="20"/>
           <w:lang w:eastAsia="ru-RU"/>
         </w:rPr>
-        <w:lastRenderedPageBreak/>
         <w:t>157. Дан массив A(</w:t>
       </w:r>
       <w:r>
@@ -41570,6 +41631,7 @@
           <w:szCs w:val="20"/>
           <w:lang w:eastAsia="ru-RU"/>
         </w:rPr>
+        <w:lastRenderedPageBreak/>
         <w:t>158. Дан массив A(</w:t>
       </w:r>
       <w:r>
@@ -43004,7 +43066,6 @@
           <w:szCs w:val="20"/>
           <w:lang w:eastAsia="ru-RU"/>
         </w:rPr>
-        <w:lastRenderedPageBreak/>
         <w:t>183. Дано четное число n &gt; 2. Проверить для него гипотезу Гольдбаха: каждое четное n представляется в виде суммы двух простых чисел.</w:t>
       </w:r>
     </w:p>
@@ -43061,6 +43122,7 @@
           <w:szCs w:val="20"/>
           <w:lang w:eastAsia="ru-RU"/>
         </w:rPr>
+        <w:lastRenderedPageBreak/>
         <w:t>184. </w:t>
       </w:r>
       <w:proofErr w:type="gramStart"/>
@@ -44463,7 +44525,6 @@
           <w:szCs w:val="20"/>
           <w:lang w:eastAsia="ru-RU"/>
         </w:rPr>
-        <w:lastRenderedPageBreak/>
         <w:t>201. Дана строка. Определить, сколько в ней символов  *</w:t>
       </w:r>
       <w:proofErr w:type="gramStart"/>
@@ -44534,6 +44595,7 @@
           <w:szCs w:val="20"/>
           <w:lang w:eastAsia="ru-RU"/>
         </w:rPr>
+        <w:lastRenderedPageBreak/>
         <w:t>203. Дана строка символов, среди которых есть двоеточие</w:t>
       </w:r>
       <w:proofErr w:type="gramStart"/>
@@ -45546,7 +45608,6 @@
           <w:szCs w:val="20"/>
           <w:lang w:eastAsia="ru-RU"/>
         </w:rPr>
-        <w:lastRenderedPageBreak/>
         <w:t>236. Дана строка символов. Проверить, является ли эта строка синтаксически правильной записью целого числа (десятичного или 16-ричного).</w:t>
       </w:r>
     </w:p>
@@ -45571,6 +45632,7 @@
           <w:szCs w:val="20"/>
           <w:lang w:eastAsia="ru-RU"/>
         </w:rPr>
+        <w:lastRenderedPageBreak/>
         <w:t>237. Дана строка символов. Проверить является ли эта запись синтаксически правильной записью вещественного числа.</w:t>
       </w:r>
     </w:p>
@@ -46398,7 +46460,6 @@
           <w:szCs w:val="20"/>
           <w:lang w:eastAsia="ru-RU"/>
         </w:rPr>
-        <w:lastRenderedPageBreak/>
         <w:t> </w:t>
       </w:r>
     </w:p>
@@ -46451,6 +46512,7 @@
           <w:szCs w:val="20"/>
           <w:lang w:eastAsia="ru-RU"/>
         </w:rPr>
+        <w:lastRenderedPageBreak/>
         <w:t>264. Информация о студентах, зачисленных на данную специальность, включает в себя:</w:t>
       </w:r>
     </w:p>

</xml_diff>

<commit_message>
Tasks 161 - 170
</commit_message>
<xml_diff>
--- a/TypicalTasks/Perechen_Tipovykh_Zadach.docx
+++ b/TypicalTasks/Perechen_Tipovykh_Zadach.docx
@@ -146,7 +146,29 @@
           <w:szCs w:val="20"/>
           <w:lang w:eastAsia="ru-RU"/>
         </w:rPr>
-        <w:t>1. Дан массив натуральных чисел. Найти сумму элементов, кратных данному </w:t>
+        <w:t>1. Дан массив натуральных чисел. Найти сумму элементов, кратных </w:t>
+      </w:r>
+      <w:proofErr w:type="gramStart"/>
+      <w:r>
+        <w:rPr>
+          <w:rFonts w:ascii="Times New Roman" w:eastAsia="Times New Roman" w:hAnsi="Times New Roman" w:cs="Times New Roman"/>
+          <w:color w:val="000000"/>
+          <w:sz w:val="20"/>
+          <w:szCs w:val="20"/>
+          <w:lang w:eastAsia="ru-RU"/>
+        </w:rPr>
+        <w:t>данному</w:t>
+      </w:r>
+      <w:proofErr w:type="gramEnd"/>
+      <w:r>
+        <w:rPr>
+          <w:rFonts w:ascii="Times New Roman" w:eastAsia="Times New Roman" w:hAnsi="Times New Roman" w:cs="Times New Roman"/>
+          <w:color w:val="000000"/>
+          <w:sz w:val="20"/>
+          <w:szCs w:val="20"/>
+          <w:lang w:eastAsia="ru-RU"/>
+        </w:rPr>
+        <w:t> </w:t>
       </w:r>
       <w:r>
         <w:rPr>
@@ -775,7 +797,29 @@
           <w:szCs w:val="20"/>
           <w:lang w:eastAsia="ru-RU"/>
         </w:rPr>
-        <w:t>. Заменить все ее члены, большие данного </w:t>
+        <w:t>. Заменить все ее члены, большие </w:t>
+      </w:r>
+      <w:proofErr w:type="gramStart"/>
+      <w:r>
+        <w:rPr>
+          <w:rFonts w:ascii="Times New Roman" w:eastAsia="Times New Roman" w:hAnsi="Times New Roman" w:cs="Times New Roman"/>
+          <w:color w:val="000000"/>
+          <w:sz w:val="20"/>
+          <w:szCs w:val="20"/>
+          <w:lang w:eastAsia="ru-RU"/>
+        </w:rPr>
+        <w:t>данного</w:t>
+      </w:r>
+      <w:proofErr w:type="gramEnd"/>
+      <w:r>
+        <w:rPr>
+          <w:rFonts w:ascii="Times New Roman" w:eastAsia="Times New Roman" w:hAnsi="Times New Roman" w:cs="Times New Roman"/>
+          <w:color w:val="000000"/>
+          <w:sz w:val="20"/>
+          <w:szCs w:val="20"/>
+          <w:lang w:eastAsia="ru-RU"/>
+        </w:rPr>
+        <w:t> </w:t>
       </w:r>
       <w:r>
         <w:rPr>
@@ -831,6 +875,7 @@
         </w:rPr>
         <w:t xml:space="preserve">. Последовательность </w:t>
       </w:r>
+      <w:proofErr w:type="spellStart"/>
       <w:r>
         <w:rPr>
           <w:rFonts w:ascii="Times New Roman" w:eastAsia="Times New Roman" w:hAnsi="Times New Roman" w:cs="Times New Roman"/>
@@ -849,7 +894,18 @@
           <w:szCs w:val="20"/>
           <w:lang w:eastAsia="ru-RU"/>
         </w:rPr>
-        <w:t>ых чисел оканчивается нулем. Найти количество членов этой последовательности.</w:t>
+        <w:t>ых</w:t>
+      </w:r>
+      <w:proofErr w:type="spellEnd"/>
+      <w:r>
+        <w:rPr>
+          <w:rFonts w:ascii="Times New Roman" w:eastAsia="Times New Roman" w:hAnsi="Times New Roman" w:cs="Times New Roman"/>
+          <w:color w:val="000000"/>
+          <w:sz w:val="20"/>
+          <w:szCs w:val="20"/>
+          <w:lang w:eastAsia="ru-RU"/>
+        </w:rPr>
+        <w:t xml:space="preserve"> чисел оканчивается нулем. Найти количество членов этой последовательности.</w:t>
       </w:r>
     </w:p>
     <w:p>
@@ -1098,6 +1154,7 @@
         </w:rPr>
         <w:t>, .... а</w:t>
       </w:r>
+      <w:proofErr w:type="gramStart"/>
       <w:r>
         <w:rPr>
           <w:rFonts w:ascii="Times New Roman" w:eastAsia="Times New Roman" w:hAnsi="Times New Roman" w:cs="Times New Roman"/>
@@ -1109,6 +1166,7 @@
         </w:rPr>
         <w:t>n</w:t>
       </w:r>
+      <w:proofErr w:type="gramEnd"/>
       <w:r>
         <w:rPr>
           <w:rFonts w:ascii="Times New Roman" w:eastAsia="Times New Roman" w:hAnsi="Times New Roman" w:cs="Times New Roman"/>
@@ -1119,6 +1177,7 @@
         </w:rPr>
         <w:t>. Вывести на печать только те числа, для которых выполняется условие а</w:t>
       </w:r>
+      <w:proofErr w:type="gramStart"/>
       <w:r>
         <w:rPr>
           <w:rFonts w:ascii="Times New Roman" w:eastAsia="Times New Roman" w:hAnsi="Times New Roman" w:cs="Times New Roman"/>
@@ -1130,6 +1189,7 @@
         </w:rPr>
         <w:t>i</w:t>
       </w:r>
+      <w:proofErr w:type="gramEnd"/>
       <w:r>
         <w:rPr>
           <w:rFonts w:ascii="Times New Roman" w:eastAsia="Times New Roman" w:hAnsi="Times New Roman" w:cs="Times New Roman"/>
@@ -1361,8 +1421,20 @@
           <w:szCs w:val="20"/>
           <w:lang w:eastAsia="ru-RU"/>
         </w:rPr>
-        <w:t>13. В заданном одномерном массиве поменять местами соседние элементы, стоящие на четных местах, с элементами, стоящими на нечетных.</w:t>
-      </w:r>
+        <w:t>13. </w:t>
+      </w:r>
+      <w:proofErr w:type="gramStart"/>
+      <w:r>
+        <w:rPr>
+          <w:rFonts w:ascii="Times New Roman" w:eastAsia="Times New Roman" w:hAnsi="Times New Roman" w:cs="Times New Roman"/>
+          <w:color w:val="000000"/>
+          <w:sz w:val="20"/>
+          <w:szCs w:val="20"/>
+          <w:lang w:eastAsia="ru-RU"/>
+        </w:rPr>
+        <w:t>В заданном одномерном массиве поменять местами соседние элементы, стоящие на четных местах, с элементами, стоящими на нечетных.</w:t>
+      </w:r>
+      <w:proofErr w:type="gramEnd"/>
     </w:p>
     <w:p>
       <w:pPr>
@@ -1425,7 +1497,29 @@
           <w:szCs w:val="20"/>
           <w:lang w:eastAsia="ru-RU"/>
         </w:rPr>
-        <w:t>] записаны оценки экзаменующихся, полученные на первом экзамене. Подсчитать, сколько человек не допущено ко второму экзамену.</w:t>
+        <w:t>] записаны оценки </w:t>
+      </w:r>
+      <w:proofErr w:type="gramStart"/>
+      <w:r>
+        <w:rPr>
+          <w:rFonts w:ascii="Times New Roman" w:eastAsia="Times New Roman" w:hAnsi="Times New Roman" w:cs="Times New Roman"/>
+          <w:color w:val="000000"/>
+          <w:sz w:val="20"/>
+          <w:szCs w:val="20"/>
+          <w:lang w:eastAsia="ru-RU"/>
+        </w:rPr>
+        <w:t>экзаменующихся</w:t>
+      </w:r>
+      <w:proofErr w:type="gramEnd"/>
+      <w:r>
+        <w:rPr>
+          <w:rFonts w:ascii="Times New Roman" w:eastAsia="Times New Roman" w:hAnsi="Times New Roman" w:cs="Times New Roman"/>
+          <w:color w:val="000000"/>
+          <w:sz w:val="20"/>
+          <w:szCs w:val="20"/>
+          <w:lang w:eastAsia="ru-RU"/>
+        </w:rPr>
+        <w:t>, полученные на первом экзамене. Подсчитать, сколько человек не допущено ко второму экзамену.</w:t>
       </w:r>
     </w:p>
     <w:p>
@@ -1493,8 +1587,31 @@
           <w:szCs w:val="20"/>
           <w:lang w:eastAsia="ru-RU"/>
         </w:rPr>
-        <w:t>16. В одномерном массиве размещены: в первых элементах значения аргумента, в следующих – соответствующие им значения функции. Напечатать элементы этого массива в </w:t>
-      </w:r>
+        <w:t>16. </w:t>
+      </w:r>
+      <w:proofErr w:type="gramStart"/>
+      <w:r>
+        <w:rPr>
+          <w:rFonts w:ascii="Times New Roman" w:eastAsia="Times New Roman" w:hAnsi="Times New Roman" w:cs="Times New Roman"/>
+          <w:color w:val="000000"/>
+          <w:sz w:val="20"/>
+          <w:szCs w:val="20"/>
+          <w:lang w:eastAsia="ru-RU"/>
+        </w:rPr>
+        <w:t>В одномерном массиве размещены: в первых элементах значения аргумента, в следующих – соответствующие им значения функции.</w:t>
+      </w:r>
+      <w:proofErr w:type="gramEnd"/>
+      <w:r>
+        <w:rPr>
+          <w:rFonts w:ascii="Times New Roman" w:eastAsia="Times New Roman" w:hAnsi="Times New Roman" w:cs="Times New Roman"/>
+          <w:color w:val="000000"/>
+          <w:sz w:val="20"/>
+          <w:szCs w:val="20"/>
+          <w:lang w:eastAsia="ru-RU"/>
+        </w:rPr>
+        <w:t> Напечатать элементы этого массива в </w:t>
+      </w:r>
+      <w:proofErr w:type="gramStart"/>
       <w:r>
         <w:rPr>
           <w:rFonts w:ascii="Times New Roman" w:eastAsia="Times New Roman" w:hAnsi="Times New Roman" w:cs="Times New Roman"/>
@@ -1505,6 +1622,7 @@
         </w:rPr>
         <w:t>n</w:t>
       </w:r>
+      <w:proofErr w:type="gramEnd"/>
       <w:r>
         <w:rPr>
           <w:rFonts w:ascii="Times New Roman" w:eastAsia="Times New Roman" w:hAnsi="Times New Roman" w:cs="Times New Roman"/>
@@ -1855,6 +1973,7 @@
         </w:rPr>
         <w:t>(а</w:t>
       </w:r>
+      <w:proofErr w:type="gramStart"/>
       <w:r>
         <w:rPr>
           <w:rFonts w:ascii="Times New Roman" w:eastAsia="Times New Roman" w:hAnsi="Times New Roman" w:cs="Times New Roman"/>
@@ -1866,6 +1985,7 @@
         </w:rPr>
         <w:t>0</w:t>
       </w:r>
+      <w:proofErr w:type="gramEnd"/>
       <w:r>
         <w:rPr>
           <w:rFonts w:ascii="Times New Roman" w:eastAsia="Times New Roman" w:hAnsi="Times New Roman" w:cs="Times New Roman"/>
@@ -2140,6 +2260,7 @@
         </w:rPr>
         <w:t>, ..., а</w:t>
       </w:r>
+      <w:proofErr w:type="gramStart"/>
       <w:r>
         <w:rPr>
           <w:rFonts w:ascii="Times New Roman" w:eastAsia="Times New Roman" w:hAnsi="Times New Roman" w:cs="Times New Roman"/>
@@ -2151,6 +2272,7 @@
         </w:rPr>
         <w:t>n</w:t>
       </w:r>
+      <w:proofErr w:type="gramEnd"/>
       <w:r>
         <w:rPr>
           <w:rFonts w:ascii="Times New Roman" w:eastAsia="Times New Roman" w:hAnsi="Times New Roman" w:cs="Times New Roman"/>
@@ -2291,6 +2413,7 @@
         </w:rPr>
         <w:t>, ..., а</w:t>
       </w:r>
+      <w:proofErr w:type="gramStart"/>
       <w:r>
         <w:rPr>
           <w:rFonts w:ascii="Times New Roman" w:eastAsia="Times New Roman" w:hAnsi="Times New Roman" w:cs="Times New Roman"/>
@@ -2302,6 +2425,7 @@
         </w:rPr>
         <w:t>n</w:t>
       </w:r>
+      <w:proofErr w:type="gramEnd"/>
       <w:r>
         <w:rPr>
           <w:rFonts w:ascii="Times New Roman" w:eastAsia="Times New Roman" w:hAnsi="Times New Roman" w:cs="Times New Roman"/>
@@ -2376,8 +2500,20 @@
           <w:szCs w:val="20"/>
           <w:lang w:eastAsia="ru-RU"/>
         </w:rPr>
-        <w:t>, ..., а</w:t>
-      </w:r>
+        <w:t xml:space="preserve">, ..., </w:t>
+      </w:r>
+      <w:proofErr w:type="spellStart"/>
+      <w:r>
+        <w:rPr>
+          <w:rFonts w:ascii="Times New Roman" w:eastAsia="Times New Roman" w:hAnsi="Times New Roman" w:cs="Times New Roman"/>
+          <w:color w:val="000000"/>
+          <w:sz w:val="20"/>
+          <w:szCs w:val="20"/>
+          <w:lang w:eastAsia="ru-RU"/>
+        </w:rPr>
+        <w:t>а</w:t>
+      </w:r>
+      <w:proofErr w:type="gramStart"/>
       <w:r>
         <w:rPr>
           <w:rFonts w:ascii="Times New Roman" w:eastAsia="Times New Roman" w:hAnsi="Times New Roman" w:cs="Times New Roman"/>
@@ -2389,6 +2525,8 @@
         </w:rPr>
         <w:t>n</w:t>
       </w:r>
+      <w:proofErr w:type="spellEnd"/>
+      <w:proofErr w:type="gramEnd"/>
       <w:r>
         <w:rPr>
           <w:rFonts w:ascii="Times New Roman" w:eastAsia="Times New Roman" w:hAnsi="Times New Roman" w:cs="Times New Roman"/>
@@ -2417,7 +2555,18 @@
           <w:szCs w:val="20"/>
           <w:lang w:eastAsia="ru-RU"/>
         </w:rPr>
-        <w:t>Заменить нулями те числа, величина которых по модулю больше максимального числа (|a</w:t>
+        <w:t>Заменить нулями те числа, величина которых по модулю больше максимального числа (|</w:t>
+      </w:r>
+      <w:proofErr w:type="spellStart"/>
+      <w:r>
+        <w:rPr>
+          <w:rFonts w:ascii="Times New Roman" w:eastAsia="Times New Roman" w:hAnsi="Times New Roman" w:cs="Times New Roman"/>
+          <w:color w:val="000000"/>
+          <w:sz w:val="20"/>
+          <w:szCs w:val="20"/>
+          <w:lang w:eastAsia="ru-RU"/>
+        </w:rPr>
+        <w:t>a</w:t>
       </w:r>
       <w:r>
         <w:rPr>
@@ -2430,15 +2579,38 @@
         </w:rPr>
         <w:t>i</w:t>
       </w:r>
-      <w:r>
-        <w:rPr>
-          <w:rFonts w:ascii="Times New Roman" w:eastAsia="Times New Roman" w:hAnsi="Times New Roman" w:cs="Times New Roman"/>
-          <w:color w:val="000000"/>
-          <w:sz w:val="20"/>
-          <w:szCs w:val="20"/>
-          <w:lang w:eastAsia="ru-RU"/>
-        </w:rPr>
-        <w:t>| &gt; max{a</w:t>
+      <w:proofErr w:type="spellEnd"/>
+      <w:r>
+        <w:rPr>
+          <w:rFonts w:ascii="Times New Roman" w:eastAsia="Times New Roman" w:hAnsi="Times New Roman" w:cs="Times New Roman"/>
+          <w:color w:val="000000"/>
+          <w:sz w:val="20"/>
+          <w:szCs w:val="20"/>
+          <w:lang w:eastAsia="ru-RU"/>
+        </w:rPr>
+        <w:t xml:space="preserve">| &gt; </w:t>
+      </w:r>
+      <w:proofErr w:type="spellStart"/>
+      <w:r>
+        <w:rPr>
+          <w:rFonts w:ascii="Times New Roman" w:eastAsia="Times New Roman" w:hAnsi="Times New Roman" w:cs="Times New Roman"/>
+          <w:color w:val="000000"/>
+          <w:sz w:val="20"/>
+          <w:szCs w:val="20"/>
+          <w:lang w:eastAsia="ru-RU"/>
+        </w:rPr>
+        <w:t>max</w:t>
+      </w:r>
+      <w:proofErr w:type="spellEnd"/>
+      <w:r>
+        <w:rPr>
+          <w:rFonts w:ascii="Times New Roman" w:eastAsia="Times New Roman" w:hAnsi="Times New Roman" w:cs="Times New Roman"/>
+          <w:color w:val="000000"/>
+          <w:sz w:val="20"/>
+          <w:szCs w:val="20"/>
+          <w:lang w:eastAsia="ru-RU"/>
+        </w:rPr>
+        <w:t>{a</w:t>
       </w:r>
       <w:r>
         <w:rPr>
@@ -2480,8 +2652,20 @@
           <w:szCs w:val="20"/>
           <w:lang w:eastAsia="ru-RU"/>
         </w:rPr>
-        <w:t>, ..., а</w:t>
-      </w:r>
+        <w:t xml:space="preserve">, ..., </w:t>
+      </w:r>
+      <w:proofErr w:type="spellStart"/>
+      <w:r>
+        <w:rPr>
+          <w:rFonts w:ascii="Times New Roman" w:eastAsia="Times New Roman" w:hAnsi="Times New Roman" w:cs="Times New Roman"/>
+          <w:color w:val="000000"/>
+          <w:sz w:val="20"/>
+          <w:szCs w:val="20"/>
+          <w:lang w:eastAsia="ru-RU"/>
+        </w:rPr>
+        <w:t>а</w:t>
+      </w:r>
+      <w:proofErr w:type="gramStart"/>
       <w:r>
         <w:rPr>
           <w:rFonts w:ascii="Times New Roman" w:eastAsia="Times New Roman" w:hAnsi="Times New Roman" w:cs="Times New Roman"/>
@@ -2493,6 +2677,8 @@
         </w:rPr>
         <w:t>n</w:t>
       </w:r>
+      <w:proofErr w:type="spellEnd"/>
+      <w:proofErr w:type="gramEnd"/>
       <w:r>
         <w:rPr>
           <w:rFonts w:ascii="Times New Roman" w:eastAsia="Times New Roman" w:hAnsi="Times New Roman" w:cs="Times New Roman"/>
@@ -2527,6 +2713,7 @@
         </w:rPr>
         <w:t>25. Даны действительные числа а</w:t>
       </w:r>
+      <w:proofErr w:type="gramStart"/>
       <w:r>
         <w:rPr>
           <w:rFonts w:ascii="Times New Roman" w:eastAsia="Times New Roman" w:hAnsi="Times New Roman" w:cs="Times New Roman"/>
@@ -2538,6 +2725,7 @@
         </w:rPr>
         <w:t>1</w:t>
       </w:r>
+      <w:proofErr w:type="gramEnd"/>
       <w:r>
         <w:rPr>
           <w:rFonts w:ascii="Times New Roman" w:eastAsia="Times New Roman" w:hAnsi="Times New Roman" w:cs="Times New Roman"/>
@@ -2694,6 +2882,7 @@
         </w:rPr>
         <w:t>а</w:t>
       </w:r>
+      <w:proofErr w:type="gramStart"/>
       <w:r>
         <w:rPr>
           <w:rFonts w:ascii="Times New Roman" w:eastAsia="Times New Roman" w:hAnsi="Times New Roman" w:cs="Times New Roman"/>
@@ -2705,6 +2894,7 @@
         </w:rPr>
         <w:t>n</w:t>
       </w:r>
+      <w:proofErr w:type="gramEnd"/>
       <w:r>
         <w:rPr>
           <w:rFonts w:ascii="Times New Roman" w:eastAsia="Times New Roman" w:hAnsi="Times New Roman" w:cs="Times New Roman"/>
@@ -2760,6 +2950,7 @@
         </w:rPr>
         <w:t>26. В последовательности действительных чисел а</w:t>
       </w:r>
+      <w:proofErr w:type="gramStart"/>
       <w:r>
         <w:rPr>
           <w:rFonts w:ascii="Times New Roman" w:eastAsia="Times New Roman" w:hAnsi="Times New Roman" w:cs="Times New Roman"/>
@@ -2771,6 +2962,7 @@
         </w:rPr>
         <w:t>1</w:t>
       </w:r>
+      <w:proofErr w:type="gramEnd"/>
       <w:r>
         <w:rPr>
           <w:rFonts w:ascii="Times New Roman" w:eastAsia="Times New Roman" w:hAnsi="Times New Roman" w:cs="Times New Roman"/>
@@ -2833,15 +3025,27 @@
         </w:rPr>
         <w:t>в</w:t>
       </w:r>
-      <w:r>
-        <w:rPr>
-          <w:rFonts w:ascii="Times New Roman" w:eastAsia="Times New Roman" w:hAnsi="Times New Roman" w:cs="Times New Roman"/>
-          <w:color w:val="000000"/>
-          <w:sz w:val="20"/>
-          <w:szCs w:val="20"/>
-          <w:lang w:eastAsia="ru-RU"/>
-        </w:rPr>
-        <w:t>ычислить произведение отрицательных элементов </w:t>
+      <w:proofErr w:type="spellStart"/>
+      <w:r>
+        <w:rPr>
+          <w:rFonts w:ascii="Times New Roman" w:eastAsia="Times New Roman" w:hAnsi="Times New Roman" w:cs="Times New Roman"/>
+          <w:color w:val="000000"/>
+          <w:sz w:val="20"/>
+          <w:szCs w:val="20"/>
+          <w:lang w:eastAsia="ru-RU"/>
+        </w:rPr>
+        <w:t>ычислить</w:t>
+      </w:r>
+      <w:proofErr w:type="spellEnd"/>
+      <w:r>
+        <w:rPr>
+          <w:rFonts w:ascii="Times New Roman" w:eastAsia="Times New Roman" w:hAnsi="Times New Roman" w:cs="Times New Roman"/>
+          <w:color w:val="000000"/>
+          <w:sz w:val="20"/>
+          <w:szCs w:val="20"/>
+          <w:lang w:eastAsia="ru-RU"/>
+        </w:rPr>
+        <w:t xml:space="preserve"> произведение отрицательных элементов </w:t>
       </w:r>
       <w:r>
         <w:rPr>
@@ -2907,6 +3111,7 @@
         </w:rPr>
         <w:t>. Сравнить модуль Р</w:t>
       </w:r>
+      <w:proofErr w:type="gramStart"/>
       <w:r>
         <w:rPr>
           <w:rFonts w:ascii="Times New Roman" w:eastAsia="Times New Roman" w:hAnsi="Times New Roman" w:cs="Times New Roman"/>
@@ -2918,6 +3123,7 @@
         </w:rPr>
         <w:t>2</w:t>
       </w:r>
+      <w:proofErr w:type="gramEnd"/>
       <w:r>
         <w:rPr>
           <w:rFonts w:ascii="Times New Roman" w:eastAsia="Times New Roman" w:hAnsi="Times New Roman" w:cs="Times New Roman"/>
@@ -2991,7 +3197,29 @@
           <w:szCs w:val="20"/>
           <w:lang w:eastAsia="ru-RU"/>
         </w:rPr>
-        <w:t>чисел. Среди них есть равные. Найти первый максимальный элемент массива и заменить его нулем.</w:t>
+        <w:t>чисел. </w:t>
+      </w:r>
+      <w:proofErr w:type="gramStart"/>
+      <w:r>
+        <w:rPr>
+          <w:rFonts w:ascii="Times New Roman" w:eastAsia="Times New Roman" w:hAnsi="Times New Roman" w:cs="Times New Roman"/>
+          <w:color w:val="000000"/>
+          <w:sz w:val="20"/>
+          <w:szCs w:val="20"/>
+          <w:lang w:eastAsia="ru-RU"/>
+        </w:rPr>
+        <w:t>Среди них есть равные.</w:t>
+      </w:r>
+      <w:proofErr w:type="gramEnd"/>
+      <w:r>
+        <w:rPr>
+          <w:rFonts w:ascii="Times New Roman" w:eastAsia="Times New Roman" w:hAnsi="Times New Roman" w:cs="Times New Roman"/>
+          <w:color w:val="000000"/>
+          <w:sz w:val="20"/>
+          <w:szCs w:val="20"/>
+          <w:lang w:eastAsia="ru-RU"/>
+        </w:rPr>
+        <w:t> Найти первый максимальный элемент массива и заменить его нулем.</w:t>
       </w:r>
     </w:p>
     <w:p>
@@ -3079,6 +3307,7 @@
         </w:rPr>
         <w:t> ≤ ... ≤ а</w:t>
       </w:r>
+      <w:proofErr w:type="gramStart"/>
       <w:r>
         <w:rPr>
           <w:rFonts w:ascii="Times New Roman" w:eastAsia="Times New Roman" w:hAnsi="Times New Roman" w:cs="Times New Roman"/>
@@ -3090,6 +3319,7 @@
         </w:rPr>
         <w:t>n</w:t>
       </w:r>
+      <w:proofErr w:type="gramEnd"/>
       <w:r>
         <w:rPr>
           <w:rFonts w:ascii="Times New Roman" w:eastAsia="Times New Roman" w:hAnsi="Times New Roman" w:cs="Times New Roman"/>
@@ -3157,6 +3387,7 @@
         <w:lastRenderedPageBreak/>
         <w:t>29. Даны целые положительные числа а</w:t>
       </w:r>
+      <w:proofErr w:type="gramStart"/>
       <w:r>
         <w:rPr>
           <w:rFonts w:ascii="Times New Roman" w:eastAsia="Times New Roman" w:hAnsi="Times New Roman" w:cs="Times New Roman"/>
@@ -3168,6 +3399,7 @@
         </w:rPr>
         <w:t>1</w:t>
       </w:r>
+      <w:proofErr w:type="gramEnd"/>
       <w:r>
         <w:rPr>
           <w:rFonts w:ascii="Times New Roman" w:eastAsia="Times New Roman" w:hAnsi="Times New Roman" w:cs="Times New Roman"/>
@@ -3366,6 +3598,7 @@
         </w:rPr>
         <w:t>, ..., а</w:t>
       </w:r>
+      <w:proofErr w:type="gramStart"/>
       <w:r>
         <w:rPr>
           <w:rFonts w:ascii="Times New Roman" w:eastAsia="Times New Roman" w:hAnsi="Times New Roman" w:cs="Times New Roman"/>
@@ -3377,6 +3610,7 @@
         </w:rPr>
         <w:t>n</w:t>
       </w:r>
+      <w:proofErr w:type="gramEnd"/>
       <w:r>
         <w:rPr>
           <w:rFonts w:ascii="Times New Roman" w:eastAsia="Times New Roman" w:hAnsi="Times New Roman" w:cs="Times New Roman"/>
@@ -3469,6 +3703,7 @@
         </w:rPr>
         <w:t>, ..., а</w:t>
       </w:r>
+      <w:proofErr w:type="gramStart"/>
       <w:r>
         <w:rPr>
           <w:rFonts w:ascii="Times New Roman" w:eastAsia="Times New Roman" w:hAnsi="Times New Roman" w:cs="Times New Roman"/>
@@ -3480,6 +3715,7 @@
         </w:rPr>
         <w:t>n</w:t>
       </w:r>
+      <w:proofErr w:type="gramEnd"/>
       <w:r>
         <w:rPr>
           <w:rFonts w:ascii="Times New Roman" w:eastAsia="Times New Roman" w:hAnsi="Times New Roman" w:cs="Times New Roman"/>
@@ -3554,6 +3790,7 @@
         </w:rPr>
         <w:t>-того покупателя равно </w:t>
       </w:r>
+      <w:proofErr w:type="spellStart"/>
       <w:r>
         <w:rPr>
           <w:rFonts w:ascii="Times New Roman" w:eastAsia="Times New Roman" w:hAnsi="Times New Roman" w:cs="Times New Roman"/>
@@ -3575,6 +3812,7 @@
         </w:rPr>
         <w:t>j</w:t>
       </w:r>
+      <w:proofErr w:type="spellEnd"/>
       <w:r>
         <w:rPr>
           <w:rFonts w:ascii="Times New Roman" w:eastAsia="Times New Roman" w:hAnsi="Times New Roman" w:cs="Times New Roman"/>
@@ -3625,6 +3863,7 @@
         </w:rPr>
         <w:t>). Определить время </w:t>
       </w:r>
+      <w:proofErr w:type="spellStart"/>
       <w:r>
         <w:rPr>
           <w:rFonts w:ascii="Times New Roman" w:eastAsia="Times New Roman" w:hAnsi="Times New Roman" w:cs="Times New Roman"/>
@@ -3646,6 +3885,7 @@
         </w:rPr>
         <w:t>i</w:t>
       </w:r>
+      <w:proofErr w:type="spellEnd"/>
       <w:r>
         <w:rPr>
           <w:rFonts w:ascii="Times New Roman" w:eastAsia="Times New Roman" w:hAnsi="Times New Roman" w:cs="Times New Roman"/>
@@ -3966,6 +4206,7 @@
         </w:rPr>
         <w:t>, ..., а</w:t>
       </w:r>
+      <w:proofErr w:type="gramStart"/>
       <w:r>
         <w:rPr>
           <w:rFonts w:ascii="Times New Roman" w:eastAsia="Times New Roman" w:hAnsi="Times New Roman" w:cs="Times New Roman"/>
@@ -3977,6 +4218,7 @@
         </w:rPr>
         <w:t>n</w:t>
       </w:r>
+      <w:proofErr w:type="gramEnd"/>
       <w:r>
         <w:rPr>
           <w:rFonts w:ascii="Times New Roman" w:eastAsia="Times New Roman" w:hAnsi="Times New Roman" w:cs="Times New Roman"/>
@@ -3987,6 +4229,7 @@
         </w:rPr>
         <w:t>. Указать пары чисел а</w:t>
       </w:r>
+      <w:proofErr w:type="gramStart"/>
       <w:r>
         <w:rPr>
           <w:rFonts w:ascii="Times New Roman" w:eastAsia="Times New Roman" w:hAnsi="Times New Roman" w:cs="Times New Roman"/>
@@ -3998,6 +4241,7 @@
         </w:rPr>
         <w:t>i</w:t>
       </w:r>
+      <w:proofErr w:type="gramEnd"/>
       <w:r>
         <w:rPr>
           <w:rFonts w:ascii="Times New Roman" w:eastAsia="Times New Roman" w:hAnsi="Times New Roman" w:cs="Times New Roman"/>
@@ -4177,6 +4421,7 @@
         </w:rPr>
         <w:t>, ..., а</w:t>
       </w:r>
+      <w:proofErr w:type="gramStart"/>
       <w:r>
         <w:rPr>
           <w:rFonts w:ascii="Times New Roman" w:eastAsia="Times New Roman" w:hAnsi="Times New Roman" w:cs="Times New Roman"/>
@@ -4188,15 +4433,38 @@
         </w:rPr>
         <w:t>n</w:t>
       </w:r>
-      <w:r>
-        <w:rPr>
-          <w:rFonts w:ascii="Times New Roman" w:eastAsia="Times New Roman" w:hAnsi="Times New Roman" w:cs="Times New Roman"/>
-          <w:color w:val="000000"/>
-          <w:sz w:val="20"/>
-          <w:szCs w:val="20"/>
-          <w:lang w:eastAsia="ru-RU"/>
-        </w:rPr>
-        <w:t>. Наименьший член этой последовательности заменить целой частью среднего арифметического всех членов, остальные члены оставить без изменения. Если в последовательности несколько наименьших членов, то заменить последний по порядку.</w:t>
+      <w:proofErr w:type="gramEnd"/>
+      <w:r>
+        <w:rPr>
+          <w:rFonts w:ascii="Times New Roman" w:eastAsia="Times New Roman" w:hAnsi="Times New Roman" w:cs="Times New Roman"/>
+          <w:color w:val="000000"/>
+          <w:sz w:val="20"/>
+          <w:szCs w:val="20"/>
+          <w:lang w:eastAsia="ru-RU"/>
+        </w:rPr>
+        <w:t>. Наименьший член этой последовательности заменить целой частью среднего арифметического всех членов, остальные члены оставить без изменения. Если в последовательности несколько наименьших членов, то заменить </w:t>
+      </w:r>
+      <w:proofErr w:type="gramStart"/>
+      <w:r>
+        <w:rPr>
+          <w:rFonts w:ascii="Times New Roman" w:eastAsia="Times New Roman" w:hAnsi="Times New Roman" w:cs="Times New Roman"/>
+          <w:color w:val="000000"/>
+          <w:sz w:val="20"/>
+          <w:szCs w:val="20"/>
+          <w:lang w:eastAsia="ru-RU"/>
+        </w:rPr>
+        <w:t>последний</w:t>
+      </w:r>
+      <w:proofErr w:type="gramEnd"/>
+      <w:r>
+        <w:rPr>
+          <w:rFonts w:ascii="Times New Roman" w:eastAsia="Times New Roman" w:hAnsi="Times New Roman" w:cs="Times New Roman"/>
+          <w:color w:val="000000"/>
+          <w:sz w:val="20"/>
+          <w:szCs w:val="20"/>
+          <w:lang w:eastAsia="ru-RU"/>
+        </w:rPr>
+        <w:t> по порядку.</w:t>
       </w:r>
     </w:p>
     <w:p>
@@ -4222,6 +4490,7 @@
         </w:rPr>
         <w:t>40. Даны целые числа а</w:t>
       </w:r>
+      <w:proofErr w:type="gramStart"/>
       <w:r>
         <w:rPr>
           <w:rFonts w:ascii="Times New Roman" w:eastAsia="Times New Roman" w:hAnsi="Times New Roman" w:cs="Times New Roman"/>
@@ -4233,6 +4502,7 @@
         </w:rPr>
         <w:t>1</w:t>
       </w:r>
+      <w:proofErr w:type="gramEnd"/>
       <w:r>
         <w:rPr>
           <w:rFonts w:ascii="Times New Roman" w:eastAsia="Times New Roman" w:hAnsi="Times New Roman" w:cs="Times New Roman"/>
@@ -4347,6 +4617,7 @@
         </w:rPr>
         <w:t>, ..., </w:t>
       </w:r>
+      <w:proofErr w:type="spellStart"/>
       <w:r>
         <w:rPr>
           <w:rFonts w:ascii="Times New Roman" w:eastAsia="Times New Roman" w:hAnsi="Times New Roman" w:cs="Times New Roman"/>
@@ -4368,6 +4639,7 @@
         </w:rPr>
         <w:t>n</w:t>
       </w:r>
+      <w:proofErr w:type="spellEnd"/>
       <w:r>
         <w:rPr>
           <w:rFonts w:ascii="Times New Roman" w:eastAsia="Times New Roman" w:hAnsi="Times New Roman" w:cs="Times New Roman"/>
@@ -4378,6 +4650,7 @@
         </w:rPr>
         <w:t>. Преобразовать последовательность </w:t>
       </w:r>
+      <w:proofErr w:type="spellStart"/>
       <w:r>
         <w:rPr>
           <w:rFonts w:ascii="Times New Roman" w:eastAsia="Times New Roman" w:hAnsi="Times New Roman" w:cs="Times New Roman"/>
@@ -4399,6 +4672,7 @@
         </w:rPr>
         <w:t>l</w:t>
       </w:r>
+      <w:proofErr w:type="spellEnd"/>
       <w:r>
         <w:rPr>
           <w:rFonts w:ascii="Times New Roman" w:eastAsia="Times New Roman" w:hAnsi="Times New Roman" w:cs="Times New Roman"/>
@@ -4440,6 +4714,7 @@
         </w:rPr>
         <w:t>, ..., </w:t>
       </w:r>
+      <w:proofErr w:type="spellStart"/>
       <w:r>
         <w:rPr>
           <w:rFonts w:ascii="Times New Roman" w:eastAsia="Times New Roman" w:hAnsi="Times New Roman" w:cs="Times New Roman"/>
@@ -4461,6 +4736,7 @@
         </w:rPr>
         <w:t>n</w:t>
       </w:r>
+      <w:proofErr w:type="spellEnd"/>
       <w:r>
         <w:rPr>
           <w:rFonts w:ascii="Times New Roman" w:eastAsia="Times New Roman" w:hAnsi="Times New Roman" w:cs="Times New Roman"/>
@@ -4471,6 +4747,7 @@
         </w:rPr>
         <w:t> по правилу: если а</w:t>
       </w:r>
+      <w:proofErr w:type="gramStart"/>
       <w:r>
         <w:rPr>
           <w:rFonts w:ascii="Times New Roman" w:eastAsia="Times New Roman" w:hAnsi="Times New Roman" w:cs="Times New Roman"/>
@@ -4482,6 +4759,7 @@
         </w:rPr>
         <w:t>i</w:t>
       </w:r>
+      <w:proofErr w:type="gramEnd"/>
       <w:r>
         <w:rPr>
           <w:rFonts w:ascii="Times New Roman" w:eastAsia="Times New Roman" w:hAnsi="Times New Roman" w:cs="Times New Roman"/>
@@ -4638,6 +4916,7 @@
         </w:rPr>
         <w:t>41. Даны действительные числа а</w:t>
       </w:r>
+      <w:proofErr w:type="gramStart"/>
       <w:r>
         <w:rPr>
           <w:rFonts w:ascii="Times New Roman" w:eastAsia="Times New Roman" w:hAnsi="Times New Roman" w:cs="Times New Roman"/>
@@ -4649,6 +4928,7 @@
         </w:rPr>
         <w:t>1</w:t>
       </w:r>
+      <w:proofErr w:type="gramEnd"/>
       <w:r>
         <w:rPr>
           <w:rFonts w:ascii="Times New Roman" w:eastAsia="Times New Roman" w:hAnsi="Times New Roman" w:cs="Times New Roman"/>
@@ -4711,6 +4991,7 @@
         </w:rPr>
         <w:t>. Требуется умножить все члены последовательности а</w:t>
       </w:r>
+      <w:proofErr w:type="gramStart"/>
       <w:r>
         <w:rPr>
           <w:rFonts w:ascii="Times New Roman" w:eastAsia="Times New Roman" w:hAnsi="Times New Roman" w:cs="Times New Roman"/>
@@ -4722,6 +5003,7 @@
         </w:rPr>
         <w:t>1</w:t>
       </w:r>
+      <w:proofErr w:type="gramEnd"/>
       <w:r>
         <w:rPr>
           <w:rFonts w:ascii="Times New Roman" w:eastAsia="Times New Roman" w:hAnsi="Times New Roman" w:cs="Times New Roman"/>
@@ -4784,6 +5066,7 @@
         </w:rPr>
         <w:t> на квадрат ее наименьшего члена, если </w:t>
       </w:r>
+      <w:proofErr w:type="spellStart"/>
       <w:r>
         <w:rPr>
           <w:rFonts w:ascii="Times New Roman" w:eastAsia="Times New Roman" w:hAnsi="Times New Roman" w:cs="Times New Roman"/>
@@ -4805,6 +5088,7 @@
         </w:rPr>
         <w:t>k</w:t>
       </w:r>
+      <w:proofErr w:type="spellEnd"/>
       <w:r>
         <w:rPr>
           <w:rFonts w:ascii="Times New Roman" w:eastAsia="Times New Roman" w:hAnsi="Times New Roman" w:cs="Times New Roman"/>
@@ -4815,6 +5099,7 @@
         </w:rPr>
         <w:t> ≥ 0, и на квадрат ее наибольшего члена, если </w:t>
       </w:r>
+      <w:proofErr w:type="spellStart"/>
       <w:r>
         <w:rPr>
           <w:rFonts w:ascii="Times New Roman" w:eastAsia="Times New Roman" w:hAnsi="Times New Roman" w:cs="Times New Roman"/>
@@ -4836,6 +5121,7 @@
         </w:rPr>
         <w:t>k</w:t>
       </w:r>
+      <w:proofErr w:type="spellEnd"/>
       <w:r>
         <w:rPr>
           <w:rFonts w:ascii="Times New Roman" w:eastAsia="Times New Roman" w:hAnsi="Times New Roman" w:cs="Times New Roman"/>
@@ -4930,6 +5216,7 @@
         </w:rPr>
         <w:t> точек на плоскости: (Х</w:t>
       </w:r>
+      <w:proofErr w:type="gramStart"/>
       <w:r>
         <w:rPr>
           <w:rFonts w:ascii="Times New Roman" w:eastAsia="Times New Roman" w:hAnsi="Times New Roman" w:cs="Times New Roman"/>
@@ -4941,6 +5228,7 @@
         </w:rPr>
         <w:t>1</w:t>
       </w:r>
+      <w:proofErr w:type="gramEnd"/>
       <w:r>
         <w:rPr>
           <w:rFonts w:ascii="Times New Roman" w:eastAsia="Times New Roman" w:hAnsi="Times New Roman" w:cs="Times New Roman"/>
@@ -5003,6 +5291,7 @@
         </w:rPr>
         <w:t>, </w:t>
       </w:r>
+      <w:proofErr w:type="spellStart"/>
       <w:r>
         <w:rPr>
           <w:rFonts w:ascii="Times New Roman" w:eastAsia="Times New Roman" w:hAnsi="Times New Roman" w:cs="Times New Roman"/>
@@ -5024,6 +5313,7 @@
         </w:rPr>
         <w:t>n</w:t>
       </w:r>
+      <w:proofErr w:type="spellEnd"/>
       <w:r>
         <w:rPr>
           <w:rFonts w:ascii="Times New Roman" w:eastAsia="Times New Roman" w:hAnsi="Times New Roman" w:cs="Times New Roman"/>
@@ -5076,7 +5366,18 @@
           <w:szCs w:val="20"/>
           <w:lang w:eastAsia="ru-RU"/>
         </w:rPr>
-        <w:t>43. Дан массив чисел. Найти сумму элементов массива, расположенных между минимальным и макс</w:t>
+        <w:t>43. Дан массив чисел. </w:t>
+      </w:r>
+      <w:proofErr w:type="gramStart"/>
+      <w:r>
+        <w:rPr>
+          <w:rFonts w:ascii="Times New Roman" w:eastAsia="Times New Roman" w:hAnsi="Times New Roman" w:cs="Times New Roman"/>
+          <w:color w:val="000000"/>
+          <w:sz w:val="20"/>
+          <w:szCs w:val="20"/>
+          <w:lang w:eastAsia="ru-RU"/>
+        </w:rPr>
+        <w:t>Найти сумму элементов массива, расположенных между минимальным и макс</w:t>
       </w:r>
       <w:r>
         <w:rPr>
@@ -5098,6 +5399,7 @@
         </w:rPr>
         <w:t>.</w:t>
       </w:r>
+      <w:proofErr w:type="gramEnd"/>
     </w:p>
     <w:p>
       <w:pPr>
@@ -5330,8 +5632,20 @@
           <w:szCs w:val="20"/>
           <w:lang w:eastAsia="ru-RU"/>
         </w:rPr>
-        <w:t>49. Напишите программу, входными данными которой является возраст n человек. Программа подсчитывает количество людей, возраст которых находится в интервале 10 лет, а именно:</w:t>
-      </w:r>
+        <w:t>49. Напишите программу, входными данными которой является возраст n человек. Программа подсчитывает количество людей, возраст которых находится в интервале 10 лет, а именно</w:t>
+      </w:r>
+      <w:proofErr w:type="gramStart"/>
+      <w:r>
+        <w:rPr>
+          <w:rFonts w:ascii="Times New Roman" w:eastAsia="Times New Roman" w:hAnsi="Times New Roman" w:cs="Times New Roman"/>
+          <w:color w:val="000000"/>
+          <w:sz w:val="20"/>
+          <w:szCs w:val="20"/>
+          <w:lang w:eastAsia="ru-RU"/>
+        </w:rPr>
+        <w:t>:</w:t>
+      </w:r>
+      <w:proofErr w:type="gramEnd"/>
     </w:p>
     <w:p>
       <w:pPr>
@@ -5562,6 +5876,7 @@
         </w:rPr>
         <w:t>, х</w:t>
       </w:r>
+      <w:proofErr w:type="gramStart"/>
       <w:r>
         <w:rPr>
           <w:rFonts w:ascii="Times New Roman" w:eastAsia="Times New Roman" w:hAnsi="Times New Roman" w:cs="Times New Roman"/>
@@ -5573,6 +5888,7 @@
         </w:rPr>
         <w:t>2</w:t>
       </w:r>
+      <w:proofErr w:type="gramEnd"/>
       <w:r>
         <w:rPr>
           <w:rFonts w:ascii="Times New Roman" w:eastAsia="Times New Roman" w:hAnsi="Times New Roman" w:cs="Times New Roman"/>
@@ -5802,6 +6118,7 @@
         </w:rPr>
         <w:t>, х</w:t>
       </w:r>
+      <w:proofErr w:type="gramStart"/>
       <w:r>
         <w:rPr>
           <w:rFonts w:ascii="Times New Roman" w:eastAsia="Times New Roman" w:hAnsi="Times New Roman" w:cs="Times New Roman"/>
@@ -5813,6 +6130,7 @@
         </w:rPr>
         <w:t>2</w:t>
       </w:r>
+      <w:proofErr w:type="gramEnd"/>
       <w:r>
         <w:rPr>
           <w:rFonts w:ascii="Times New Roman" w:eastAsia="Times New Roman" w:hAnsi="Times New Roman" w:cs="Times New Roman"/>
@@ -6042,6 +6360,7 @@
         </w:rPr>
         <w:t>, х</w:t>
       </w:r>
+      <w:proofErr w:type="gramStart"/>
       <w:r>
         <w:rPr>
           <w:rFonts w:ascii="Times New Roman" w:eastAsia="Times New Roman" w:hAnsi="Times New Roman" w:cs="Times New Roman"/>
@@ -6053,6 +6372,7 @@
         </w:rPr>
         <w:t>2</w:t>
       </w:r>
+      <w:proofErr w:type="gramEnd"/>
       <w:r>
         <w:rPr>
           <w:rFonts w:ascii="Times New Roman" w:eastAsia="Times New Roman" w:hAnsi="Times New Roman" w:cs="Times New Roman"/>
@@ -6187,6 +6507,7 @@
         </w:rPr>
         <w:t>, </w:t>
       </w:r>
+      <w:proofErr w:type="spellStart"/>
       <w:r>
         <w:rPr>
           <w:rFonts w:ascii="Times New Roman" w:eastAsia="Times New Roman" w:hAnsi="Times New Roman" w:cs="Times New Roman"/>
@@ -6208,6 +6529,7 @@
         </w:rPr>
         <w:t>i</w:t>
       </w:r>
+      <w:proofErr w:type="spellEnd"/>
       <w:r>
         <w:rPr>
           <w:rFonts w:ascii="Times New Roman" w:eastAsia="Times New Roman" w:hAnsi="Times New Roman" w:cs="Times New Roman"/>
@@ -6344,6 +6666,7 @@
         </w:rPr>
         <w:t>, х</w:t>
       </w:r>
+      <w:proofErr w:type="gramStart"/>
       <w:r>
         <w:rPr>
           <w:rFonts w:ascii="Times New Roman" w:eastAsia="Times New Roman" w:hAnsi="Times New Roman" w:cs="Times New Roman"/>
@@ -6355,6 +6678,7 @@
         </w:rPr>
         <w:t>2</w:t>
       </w:r>
+      <w:proofErr w:type="gramEnd"/>
       <w:r>
         <w:rPr>
           <w:rFonts w:ascii="Times New Roman" w:eastAsia="Times New Roman" w:hAnsi="Times New Roman" w:cs="Times New Roman"/>
@@ -6529,7 +6853,29 @@
           <w:szCs w:val="20"/>
           <w:lang w:eastAsia="ru-RU"/>
         </w:rPr>
-        <w:t>57. Дан одномерный массив чисел, среди элементов которого есть одинаковые. Создать новый массив из различных элементов исходного массива.</w:t>
+        <w:t>57. Дан одномерный массив чисел, среди элементов которого есть </w:t>
+      </w:r>
+      <w:proofErr w:type="gramStart"/>
+      <w:r>
+        <w:rPr>
+          <w:rFonts w:ascii="Times New Roman" w:eastAsia="Times New Roman" w:hAnsi="Times New Roman" w:cs="Times New Roman"/>
+          <w:color w:val="000000"/>
+          <w:sz w:val="20"/>
+          <w:szCs w:val="20"/>
+          <w:lang w:eastAsia="ru-RU"/>
+        </w:rPr>
+        <w:t>одинаковые</w:t>
+      </w:r>
+      <w:proofErr w:type="gramEnd"/>
+      <w:r>
+        <w:rPr>
+          <w:rFonts w:ascii="Times New Roman" w:eastAsia="Times New Roman" w:hAnsi="Times New Roman" w:cs="Times New Roman"/>
+          <w:color w:val="000000"/>
+          <w:sz w:val="20"/>
+          <w:szCs w:val="20"/>
+          <w:lang w:eastAsia="ru-RU"/>
+        </w:rPr>
+        <w:t>. Создать новый массив из различных элементов исходного массива.</w:t>
       </w:r>
     </w:p>
     <w:p>
@@ -6579,6 +6925,7 @@
         </w:rPr>
         <w:t>59. Даны две последовательности целых чисел а</w:t>
       </w:r>
+      <w:proofErr w:type="gramStart"/>
       <w:r>
         <w:rPr>
           <w:rFonts w:ascii="Times New Roman" w:eastAsia="Times New Roman" w:hAnsi="Times New Roman" w:cs="Times New Roman"/>
@@ -6590,6 +6937,7 @@
         </w:rPr>
         <w:t>1</w:t>
       </w:r>
+      <w:proofErr w:type="gramEnd"/>
       <w:r>
         <w:rPr>
           <w:rFonts w:ascii="Times New Roman" w:eastAsia="Times New Roman" w:hAnsi="Times New Roman" w:cs="Times New Roman"/>
@@ -6704,6 +7052,7 @@
         </w:rPr>
         <w:t>, ..., </w:t>
       </w:r>
+      <w:proofErr w:type="spellStart"/>
       <w:r>
         <w:rPr>
           <w:rFonts w:ascii="Times New Roman" w:eastAsia="Times New Roman" w:hAnsi="Times New Roman" w:cs="Times New Roman"/>
@@ -6725,6 +7074,7 @@
         </w:rPr>
         <w:t>m</w:t>
       </w:r>
+      <w:proofErr w:type="spellEnd"/>
       <w:r>
         <w:rPr>
           <w:rFonts w:ascii="Times New Roman" w:eastAsia="Times New Roman" w:hAnsi="Times New Roman" w:cs="Times New Roman"/>
@@ -6757,7 +7107,29 @@
           <w:szCs w:val="20"/>
           <w:lang w:eastAsia="ru-RU"/>
         </w:rPr>
-        <w:t>60. Даны два упорядоченные массива А и В. Образовать из элементов этих массивов упорядоченный массив С.</w:t>
+        <w:t>60. Даны два упорядоченные массива</w:t>
+      </w:r>
+      <w:proofErr w:type="gramStart"/>
+      <w:r>
+        <w:rPr>
+          <w:rFonts w:ascii="Times New Roman" w:eastAsia="Times New Roman" w:hAnsi="Times New Roman" w:cs="Times New Roman"/>
+          <w:color w:val="000000"/>
+          <w:sz w:val="20"/>
+          <w:szCs w:val="20"/>
+          <w:lang w:eastAsia="ru-RU"/>
+        </w:rPr>
+        <w:t> А</w:t>
+      </w:r>
+      <w:proofErr w:type="gramEnd"/>
+      <w:r>
+        <w:rPr>
+          <w:rFonts w:ascii="Times New Roman" w:eastAsia="Times New Roman" w:hAnsi="Times New Roman" w:cs="Times New Roman"/>
+          <w:color w:val="000000"/>
+          <w:sz w:val="20"/>
+          <w:szCs w:val="20"/>
+          <w:lang w:eastAsia="ru-RU"/>
+        </w:rPr>
+        <w:t> и В. Образовать из элементов этих массивов упорядоченный массив С.</w:t>
       </w:r>
     </w:p>
     <w:p>
@@ -6781,7 +7153,51 @@
           <w:szCs w:val="20"/>
           <w:lang w:eastAsia="ru-RU"/>
         </w:rPr>
-        <w:t>61. В массиве А каждый элемент равен 0, 1, 2. Переставить элементы массива так, чтобы сначала располагались все нули, затем все единицы, и, наконец все двойки.</w:t>
+        <w:t>61. В массиве</w:t>
+      </w:r>
+      <w:proofErr w:type="gramStart"/>
+      <w:r>
+        <w:rPr>
+          <w:rFonts w:ascii="Times New Roman" w:eastAsia="Times New Roman" w:hAnsi="Times New Roman" w:cs="Times New Roman"/>
+          <w:color w:val="000000"/>
+          <w:sz w:val="20"/>
+          <w:szCs w:val="20"/>
+          <w:lang w:eastAsia="ru-RU"/>
+        </w:rPr>
+        <w:t> А</w:t>
+      </w:r>
+      <w:proofErr w:type="gramEnd"/>
+      <w:r>
+        <w:rPr>
+          <w:rFonts w:ascii="Times New Roman" w:eastAsia="Times New Roman" w:hAnsi="Times New Roman" w:cs="Times New Roman"/>
+          <w:color w:val="000000"/>
+          <w:sz w:val="20"/>
+          <w:szCs w:val="20"/>
+          <w:lang w:eastAsia="ru-RU"/>
+        </w:rPr>
+        <w:t> каждый элемент равен 0, 1, 2. Переставить элементы массива так, чтобы сначала располагались все нули, затем все единицы, и, </w:t>
+      </w:r>
+      <w:proofErr w:type="gramStart"/>
+      <w:r>
+        <w:rPr>
+          <w:rFonts w:ascii="Times New Roman" w:eastAsia="Times New Roman" w:hAnsi="Times New Roman" w:cs="Times New Roman"/>
+          <w:color w:val="000000"/>
+          <w:sz w:val="20"/>
+          <w:szCs w:val="20"/>
+          <w:lang w:eastAsia="ru-RU"/>
+        </w:rPr>
+        <w:t>наконец</w:t>
+      </w:r>
+      <w:proofErr w:type="gramEnd"/>
+      <w:r>
+        <w:rPr>
+          <w:rFonts w:ascii="Times New Roman" w:eastAsia="Times New Roman" w:hAnsi="Times New Roman" w:cs="Times New Roman"/>
+          <w:color w:val="000000"/>
+          <w:sz w:val="20"/>
+          <w:szCs w:val="20"/>
+          <w:lang w:eastAsia="ru-RU"/>
+        </w:rPr>
+        <w:t> все двойки.</w:t>
       </w:r>
     </w:p>
     <w:p>
@@ -6829,7 +7245,29 @@
           <w:szCs w:val="20"/>
           <w:lang w:eastAsia="ru-RU"/>
         </w:rPr>
-        <w:t>63. Дан целочисленный массив А и число М. Найти такое подмножество подряд идущих элементов массива, сумма значений элементов, которых равна М.</w:t>
+        <w:t>63. Дан целочисленный массив</w:t>
+      </w:r>
+      <w:proofErr w:type="gramStart"/>
+      <w:r>
+        <w:rPr>
+          <w:rFonts w:ascii="Times New Roman" w:eastAsia="Times New Roman" w:hAnsi="Times New Roman" w:cs="Times New Roman"/>
+          <w:color w:val="000000"/>
+          <w:sz w:val="20"/>
+          <w:szCs w:val="20"/>
+          <w:lang w:eastAsia="ru-RU"/>
+        </w:rPr>
+        <w:t> А</w:t>
+      </w:r>
+      <w:proofErr w:type="gramEnd"/>
+      <w:r>
+        <w:rPr>
+          <w:rFonts w:ascii="Times New Roman" w:eastAsia="Times New Roman" w:hAnsi="Times New Roman" w:cs="Times New Roman"/>
+          <w:color w:val="000000"/>
+          <w:sz w:val="20"/>
+          <w:szCs w:val="20"/>
+          <w:lang w:eastAsia="ru-RU"/>
+        </w:rPr>
+        <w:t> и число М. Найти такое подмножество подряд идущих элементов массива, сумма значений элементов, которых равна М.</w:t>
       </w:r>
     </w:p>
     <w:p>
@@ -6853,7 +7291,51 @@
           <w:szCs w:val="20"/>
           <w:lang w:eastAsia="ru-RU"/>
         </w:rPr>
-        <w:t>64. Даны два целочисленные массива. Определить, можно ли в первом из них выбрать такие k идущих подряд элементов X</w:t>
+        <w:t xml:space="preserve">64. Даны </w:t>
+      </w:r>
+      <w:proofErr w:type="gramStart"/>
+      <w:r>
+        <w:rPr>
+          <w:rFonts w:ascii="Times New Roman" w:eastAsia="Times New Roman" w:hAnsi="Times New Roman" w:cs="Times New Roman"/>
+          <w:color w:val="000000"/>
+          <w:sz w:val="20"/>
+          <w:szCs w:val="20"/>
+          <w:lang w:eastAsia="ru-RU"/>
+        </w:rPr>
+        <w:t>два целочисленные массива</w:t>
+      </w:r>
+      <w:proofErr w:type="gramEnd"/>
+      <w:r>
+        <w:rPr>
+          <w:rFonts w:ascii="Times New Roman" w:eastAsia="Times New Roman" w:hAnsi="Times New Roman" w:cs="Times New Roman"/>
+          <w:color w:val="000000"/>
+          <w:sz w:val="20"/>
+          <w:szCs w:val="20"/>
+          <w:lang w:eastAsia="ru-RU"/>
+        </w:rPr>
+        <w:t>. </w:t>
+      </w:r>
+      <w:proofErr w:type="gramStart"/>
+      <w:r>
+        <w:rPr>
+          <w:rFonts w:ascii="Times New Roman" w:eastAsia="Times New Roman" w:hAnsi="Times New Roman" w:cs="Times New Roman"/>
+          <w:color w:val="000000"/>
+          <w:sz w:val="20"/>
+          <w:szCs w:val="20"/>
+          <w:lang w:eastAsia="ru-RU"/>
+        </w:rPr>
+        <w:t xml:space="preserve">Определить, можно ли в первом из них выбрать такие k идущих подряд элементов </w:t>
+      </w:r>
+      <w:proofErr w:type="spellStart"/>
+      <w:r>
+        <w:rPr>
+          <w:rFonts w:ascii="Times New Roman" w:eastAsia="Times New Roman" w:hAnsi="Times New Roman" w:cs="Times New Roman"/>
+          <w:color w:val="000000"/>
+          <w:sz w:val="20"/>
+          <w:szCs w:val="20"/>
+          <w:lang w:eastAsia="ru-RU"/>
+        </w:rPr>
+        <w:t>X</w:t>
       </w:r>
       <w:r>
         <w:rPr>
@@ -6866,6 +7348,7 @@
         </w:rPr>
         <w:t>j</w:t>
       </w:r>
+      <w:proofErr w:type="spellEnd"/>
       <w:r>
         <w:rPr>
           <w:rFonts w:ascii="Times New Roman" w:eastAsia="Times New Roman" w:hAnsi="Times New Roman" w:cs="Times New Roman"/>
@@ -6916,7 +7399,18 @@
           <w:szCs w:val="20"/>
           <w:lang w:eastAsia="ru-RU"/>
         </w:rPr>
-        <w:t>, чтобы X</w:t>
+        <w:t xml:space="preserve">, чтобы </w:t>
+      </w:r>
+      <w:proofErr w:type="spellStart"/>
+      <w:r>
+        <w:rPr>
+          <w:rFonts w:ascii="Times New Roman" w:eastAsia="Times New Roman" w:hAnsi="Times New Roman" w:cs="Times New Roman"/>
+          <w:color w:val="000000"/>
+          <w:sz w:val="20"/>
+          <w:szCs w:val="20"/>
+          <w:lang w:eastAsia="ru-RU"/>
+        </w:rPr>
+        <w:t>X</w:t>
       </w:r>
       <w:r>
         <w:rPr>
@@ -6929,6 +7423,7 @@
         </w:rPr>
         <w:t>j</w:t>
       </w:r>
+      <w:proofErr w:type="spellEnd"/>
       <w:r>
         <w:rPr>
           <w:rFonts w:ascii="Times New Roman" w:eastAsia="Times New Roman" w:hAnsi="Times New Roman" w:cs="Times New Roman"/>
@@ -7021,7 +7516,18 @@
           <w:szCs w:val="20"/>
           <w:lang w:eastAsia="ru-RU"/>
         </w:rPr>
-        <w:t> = Y</w:t>
+        <w:t xml:space="preserve"> = </w:t>
+      </w:r>
+      <w:proofErr w:type="spellStart"/>
+      <w:r>
+        <w:rPr>
+          <w:rFonts w:ascii="Times New Roman" w:eastAsia="Times New Roman" w:hAnsi="Times New Roman" w:cs="Times New Roman"/>
+          <w:color w:val="000000"/>
+          <w:sz w:val="20"/>
+          <w:szCs w:val="20"/>
+          <w:lang w:eastAsia="ru-RU"/>
+        </w:rPr>
+        <w:t>Y</w:t>
       </w:r>
       <w:r>
         <w:rPr>
@@ -7034,6 +7540,7 @@
         </w:rPr>
         <w:t>k</w:t>
       </w:r>
+      <w:proofErr w:type="spellEnd"/>
       <w:r>
         <w:rPr>
           <w:rFonts w:ascii="Times New Roman" w:eastAsia="Times New Roman" w:hAnsi="Times New Roman" w:cs="Times New Roman"/>
@@ -7044,6 +7551,7 @@
         </w:rPr>
         <w:t>.</w:t>
       </w:r>
+      <w:proofErr w:type="gramEnd"/>
     </w:p>
     <w:p>
       <w:pPr>
@@ -7066,7 +7574,18 @@
           <w:szCs w:val="20"/>
           <w:lang w:eastAsia="ru-RU"/>
         </w:rPr>
-        <w:t>65. Найти длину самой длинной "пилообразной" (зубьями вверх) последовательности подряд идущих чисел X</w:t>
+        <w:t xml:space="preserve">65. Найти длину самой длинной "пилообразной" (зубьями вверх) последовательности подряд идущих чисел </w:t>
+      </w:r>
+      <w:proofErr w:type="spellStart"/>
+      <w:r>
+        <w:rPr>
+          <w:rFonts w:ascii="Times New Roman" w:eastAsia="Times New Roman" w:hAnsi="Times New Roman" w:cs="Times New Roman"/>
+          <w:color w:val="000000"/>
+          <w:sz w:val="20"/>
+          <w:szCs w:val="20"/>
+          <w:lang w:eastAsia="ru-RU"/>
+        </w:rPr>
+        <w:t>X</w:t>
       </w:r>
       <w:r>
         <w:rPr>
@@ -7079,6 +7598,7 @@
         </w:rPr>
         <w:t>k</w:t>
       </w:r>
+      <w:proofErr w:type="spellEnd"/>
       <w:r>
         <w:rPr>
           <w:rFonts w:ascii="Times New Roman" w:eastAsia="Times New Roman" w:hAnsi="Times New Roman" w:cs="Times New Roman"/>
@@ -7149,7 +7669,18 @@
           <w:szCs w:val="20"/>
           <w:lang w:eastAsia="ru-RU"/>
         </w:rPr>
-        <w:t xml:space="preserve"> ... &gt; X</w:t>
+        <w:t xml:space="preserve"> ... &gt; </w:t>
+      </w:r>
+      <w:proofErr w:type="spellStart"/>
+      <w:r>
+        <w:rPr>
+          <w:rFonts w:ascii="Times New Roman" w:eastAsia="Times New Roman" w:hAnsi="Times New Roman" w:cs="Times New Roman"/>
+          <w:color w:val="000000"/>
+          <w:sz w:val="20"/>
+          <w:szCs w:val="20"/>
+          <w:lang w:eastAsia="ru-RU"/>
+        </w:rPr>
+        <w:t>X</w:t>
       </w:r>
       <w:r>
         <w:rPr>
@@ -7162,6 +7693,7 @@
         </w:rPr>
         <w:t>k+m</w:t>
       </w:r>
+      <w:proofErr w:type="spellEnd"/>
       <w:r>
         <w:rPr>
           <w:rFonts w:ascii="Times New Roman" w:eastAsia="Times New Roman" w:hAnsi="Times New Roman" w:cs="Times New Roman"/>
@@ -7211,7 +7743,18 @@
           <w:szCs w:val="20"/>
           <w:lang w:eastAsia="ru-RU"/>
         </w:rPr>
-        <w:t>..&lt; X</w:t>
+        <w:t xml:space="preserve">..&lt; </w:t>
+      </w:r>
+      <w:proofErr w:type="spellStart"/>
+      <w:r>
+        <w:rPr>
+          <w:rFonts w:ascii="Times New Roman" w:eastAsia="Times New Roman" w:hAnsi="Times New Roman" w:cs="Times New Roman"/>
+          <w:color w:val="000000"/>
+          <w:sz w:val="20"/>
+          <w:szCs w:val="20"/>
+          <w:lang w:eastAsia="ru-RU"/>
+        </w:rPr>
+        <w:t>X</w:t>
       </w:r>
       <w:r>
         <w:rPr>
@@ -7224,6 +7767,7 @@
         </w:rPr>
         <w:t>n</w:t>
       </w:r>
+      <w:proofErr w:type="spellEnd"/>
       <w:r>
         <w:rPr>
           <w:rFonts w:ascii="Times New Roman" w:eastAsia="Times New Roman" w:hAnsi="Times New Roman" w:cs="Times New Roman"/>
@@ -7472,6 +8016,7 @@
         </w:rPr>
         <w:t>, х</w:t>
       </w:r>
+      <w:proofErr w:type="gramStart"/>
       <w:r>
         <w:rPr>
           <w:rFonts w:ascii="Times New Roman" w:eastAsia="Times New Roman" w:hAnsi="Times New Roman" w:cs="Times New Roman"/>
@@ -7483,6 +8028,7 @@
         </w:rPr>
         <w:t>2</w:t>
       </w:r>
+      <w:proofErr w:type="gramEnd"/>
       <w:r>
         <w:rPr>
           <w:rFonts w:ascii="Times New Roman" w:eastAsia="Times New Roman" w:hAnsi="Times New Roman" w:cs="Times New Roman"/>
@@ -7712,6 +8258,7 @@
         </w:rPr>
         <w:t>, х</w:t>
       </w:r>
+      <w:proofErr w:type="gramStart"/>
       <w:r>
         <w:rPr>
           <w:rFonts w:ascii="Times New Roman" w:eastAsia="Times New Roman" w:hAnsi="Times New Roman" w:cs="Times New Roman"/>
@@ -7723,6 +8270,7 @@
         </w:rPr>
         <w:t>2</w:t>
       </w:r>
+      <w:proofErr w:type="gramEnd"/>
       <w:r>
         <w:rPr>
           <w:rFonts w:ascii="Times New Roman" w:eastAsia="Times New Roman" w:hAnsi="Times New Roman" w:cs="Times New Roman"/>
@@ -7902,7 +8450,18 @@
           <w:szCs w:val="20"/>
           <w:lang w:eastAsia="ru-RU"/>
         </w:rPr>
-        <w:t>71. Заданы два одномерных массива с различным количеством элементов и натуральное число k. Объединить их в один массив, включив второй массив между k-м и (k+1)-м элементами первого, не используя дополнительный массив.</w:t>
+        <w:t>71. Заданы два одномерных массива с различным количеством элементов и натуральное число k. Объединить их в один массив, включив второй массив между k-м и (k+1)-м элементами первого, не используя дополнительный массив</w:t>
+      </w:r>
+      <w:proofErr w:type="gramStart"/>
+      <w:r>
+        <w:rPr>
+          <w:rFonts w:ascii="Times New Roman" w:eastAsia="Times New Roman" w:hAnsi="Times New Roman" w:cs="Times New Roman"/>
+          <w:color w:val="000000"/>
+          <w:sz w:val="20"/>
+          <w:szCs w:val="20"/>
+          <w:lang w:eastAsia="ru-RU"/>
+        </w:rPr>
+        <w:t>.</w:t>
       </w:r>
       <w:r>
         <w:rPr>
@@ -7912,7 +8471,18 @@
           <w:szCs w:val="20"/>
           <w:lang w:val="uk-UA" w:eastAsia="ru-RU"/>
         </w:rPr>
-        <w:t xml:space="preserve">Некоректна умова для </w:t>
+        <w:t>Н</w:t>
+      </w:r>
+      <w:proofErr w:type="gramEnd"/>
+      <w:r>
+        <w:rPr>
+          <w:rFonts w:ascii="Times New Roman" w:eastAsia="Times New Roman" w:hAnsi="Times New Roman" w:cs="Times New Roman"/>
+          <w:color w:val="000000"/>
+          <w:sz w:val="20"/>
+          <w:szCs w:val="20"/>
+          <w:lang w:val="uk-UA" w:eastAsia="ru-RU"/>
+        </w:rPr>
+        <w:t xml:space="preserve">екоректна умова для </w:t>
       </w:r>
       <w:r>
         <w:rPr>
@@ -8020,6 +8590,7 @@
         </w:rPr>
         <w:t> ≤ ... ≤ а</w:t>
       </w:r>
+      <w:proofErr w:type="gramStart"/>
       <w:r>
         <w:rPr>
           <w:rFonts w:ascii="Times New Roman" w:eastAsia="Times New Roman" w:hAnsi="Times New Roman" w:cs="Times New Roman"/>
@@ -8031,6 +8602,7 @@
         </w:rPr>
         <w:t>n</w:t>
       </w:r>
+      <w:proofErr w:type="gramEnd"/>
       <w:r>
         <w:rPr>
           <w:rFonts w:ascii="Times New Roman" w:eastAsia="Times New Roman" w:hAnsi="Times New Roman" w:cs="Times New Roman"/>
@@ -8103,6 +8675,7 @@
         </w:rPr>
         <w:t> ≤ ... ≤ </w:t>
       </w:r>
+      <w:proofErr w:type="spellStart"/>
       <w:r>
         <w:rPr>
           <w:rFonts w:ascii="Times New Roman" w:eastAsia="Times New Roman" w:hAnsi="Times New Roman" w:cs="Times New Roman"/>
@@ -8124,6 +8697,7 @@
         </w:rPr>
         <w:t>n</w:t>
       </w:r>
+      <w:proofErr w:type="spellEnd"/>
       <w:r>
         <w:rPr>
           <w:rFonts w:ascii="Times New Roman" w:eastAsia="Times New Roman" w:hAnsi="Times New Roman" w:cs="Times New Roman"/>
@@ -8202,6 +8776,7 @@
         </w:rPr>
         <w:t>. Дана последовательность чисел а</w:t>
       </w:r>
+      <w:proofErr w:type="gramStart"/>
       <w:r>
         <w:rPr>
           <w:rFonts w:ascii="Times New Roman" w:eastAsia="Times New Roman" w:hAnsi="Times New Roman" w:cs="Times New Roman"/>
@@ -8213,6 +8788,7 @@
         </w:rPr>
         <w:t>1</w:t>
       </w:r>
+      <w:proofErr w:type="gramEnd"/>
       <w:r>
         <w:rPr>
           <w:rFonts w:ascii="Times New Roman" w:eastAsia="Times New Roman" w:hAnsi="Times New Roman" w:cs="Times New Roman"/>
@@ -8313,6 +8889,7 @@
         </w:rPr>
         <w:t>. Дана последовательность чисел а</w:t>
       </w:r>
+      <w:proofErr w:type="gramStart"/>
       <w:r>
         <w:rPr>
           <w:rFonts w:ascii="Times New Roman" w:eastAsia="Times New Roman" w:hAnsi="Times New Roman" w:cs="Times New Roman"/>
@@ -8324,6 +8901,7 @@
         </w:rPr>
         <w:t>1</w:t>
       </w:r>
+      <w:proofErr w:type="gramEnd"/>
       <w:r>
         <w:rPr>
           <w:rFonts w:ascii="Times New Roman" w:eastAsia="Times New Roman" w:hAnsi="Times New Roman" w:cs="Times New Roman"/>
@@ -8376,6 +8954,7 @@
         </w:rPr>
         <w:t>. Требуется переставить числа в порядке возрастания. Для этого сравниваются два соседних числа а</w:t>
       </w:r>
+      <w:proofErr w:type="gramStart"/>
       <w:r>
         <w:rPr>
           <w:rFonts w:ascii="Times New Roman" w:eastAsia="Times New Roman" w:hAnsi="Times New Roman" w:cs="Times New Roman"/>
@@ -8387,6 +8966,7 @@
         </w:rPr>
         <w:t>i</w:t>
       </w:r>
+      <w:proofErr w:type="gramEnd"/>
       <w:r>
         <w:rPr>
           <w:rFonts w:ascii="Times New Roman" w:eastAsia="Times New Roman" w:hAnsi="Times New Roman" w:cs="Times New Roman"/>
@@ -8397,6 +8977,7 @@
         </w:rPr>
         <w:t> и </w:t>
       </w:r>
+      <w:proofErr w:type="spellStart"/>
       <w:r>
         <w:rPr>
           <w:rFonts w:ascii="Times New Roman" w:eastAsia="Times New Roman" w:hAnsi="Times New Roman" w:cs="Times New Roman"/>
@@ -8418,6 +8999,7 @@
         </w:rPr>
         <w:t>i</w:t>
       </w:r>
+      <w:proofErr w:type="spellEnd"/>
       <w:r>
         <w:rPr>
           <w:rFonts w:ascii="Times New Roman" w:eastAsia="Times New Roman" w:hAnsi="Times New Roman" w:cs="Times New Roman"/>
@@ -8439,6 +9021,7 @@
         </w:rPr>
         <w:t>. Если а</w:t>
       </w:r>
+      <w:proofErr w:type="gramStart"/>
       <w:r>
         <w:rPr>
           <w:rFonts w:ascii="Times New Roman" w:eastAsia="Times New Roman" w:hAnsi="Times New Roman" w:cs="Times New Roman"/>
@@ -8450,6 +9033,7 @@
         </w:rPr>
         <w:t>i</w:t>
       </w:r>
+      <w:proofErr w:type="gramEnd"/>
       <w:r>
         <w:rPr>
           <w:rFonts w:ascii="Times New Roman" w:eastAsia="Times New Roman" w:hAnsi="Times New Roman" w:cs="Times New Roman"/>
@@ -8490,7 +9074,29 @@
           <w:szCs w:val="20"/>
           <w:lang w:eastAsia="ru-RU"/>
         </w:rPr>
-        <w:t>, то делается перестановка. Так продолжается до тех пор, пока все элементы не станут расположены в порядке возрастания. Составить алгоритм сортировки, подсчитывая при этом количество перестановок.</w:t>
+        <w:t>, то делается перестановка. Так продолжается до тех пор, пока все элементы не </w:t>
+      </w:r>
+      <w:proofErr w:type="gramStart"/>
+      <w:r>
+        <w:rPr>
+          <w:rFonts w:ascii="Times New Roman" w:eastAsia="Times New Roman" w:hAnsi="Times New Roman" w:cs="Times New Roman"/>
+          <w:color w:val="000000"/>
+          <w:sz w:val="20"/>
+          <w:szCs w:val="20"/>
+          <w:lang w:eastAsia="ru-RU"/>
+        </w:rPr>
+        <w:t>станут</w:t>
+      </w:r>
+      <w:proofErr w:type="gramEnd"/>
+      <w:r>
+        <w:rPr>
+          <w:rFonts w:ascii="Times New Roman" w:eastAsia="Times New Roman" w:hAnsi="Times New Roman" w:cs="Times New Roman"/>
+          <w:color w:val="000000"/>
+          <w:sz w:val="20"/>
+          <w:szCs w:val="20"/>
+          <w:lang w:eastAsia="ru-RU"/>
+        </w:rPr>
+        <w:t> расположены в порядке возрастания. Составить алгоритм сортировки, подсчитывая при этом количество перестановок.</w:t>
       </w:r>
     </w:p>
     <w:p>
@@ -8540,6 +9146,7 @@
         </w:rPr>
         <w:t>. Дана последовательность чисел а</w:t>
       </w:r>
+      <w:proofErr w:type="gramStart"/>
       <w:r>
         <w:rPr>
           <w:rFonts w:ascii="Times New Roman" w:eastAsia="Times New Roman" w:hAnsi="Times New Roman" w:cs="Times New Roman"/>
@@ -8551,6 +9158,7 @@
         </w:rPr>
         <w:t>1</w:t>
       </w:r>
+      <w:proofErr w:type="gramEnd"/>
       <w:r>
         <w:rPr>
           <w:rFonts w:ascii="Times New Roman" w:eastAsia="Times New Roman" w:hAnsi="Times New Roman" w:cs="Times New Roman"/>
@@ -8603,6 +9211,7 @@
         </w:rPr>
         <w:t>. Требуется переставить числа в порядке возрастания. Делается это следующим образом. Пусть а</w:t>
       </w:r>
+      <w:proofErr w:type="gramStart"/>
       <w:r>
         <w:rPr>
           <w:rFonts w:ascii="Times New Roman" w:eastAsia="Times New Roman" w:hAnsi="Times New Roman" w:cs="Times New Roman"/>
@@ -8614,6 +9223,7 @@
         </w:rPr>
         <w:t>1</w:t>
       </w:r>
+      <w:proofErr w:type="gramEnd"/>
       <w:r>
         <w:rPr>
           <w:rFonts w:ascii="Times New Roman" w:eastAsia="Times New Roman" w:hAnsi="Times New Roman" w:cs="Times New Roman"/>
@@ -8749,6 +9359,7 @@
         </w:rPr>
         <w:t>. Берется следующее число </w:t>
       </w:r>
+      <w:proofErr w:type="spellStart"/>
       <w:r>
         <w:rPr>
           <w:rFonts w:ascii="Times New Roman" w:eastAsia="Times New Roman" w:hAnsi="Times New Roman" w:cs="Times New Roman"/>
@@ -8770,6 +9381,7 @@
         </w:rPr>
         <w:t>i</w:t>
       </w:r>
+      <w:proofErr w:type="spellEnd"/>
       <w:r>
         <w:rPr>
           <w:rFonts w:ascii="Times New Roman" w:eastAsia="Times New Roman" w:hAnsi="Times New Roman" w:cs="Times New Roman"/>
@@ -8899,6 +9511,7 @@
         </w:rPr>
         <w:t> действительных чисел. Требуется упорядочить его по возрастанию. Делается это следующим образом: сравниваются два соседних элемента </w:t>
       </w:r>
+      <w:proofErr w:type="spellStart"/>
       <w:r>
         <w:rPr>
           <w:rFonts w:ascii="Times New Roman" w:eastAsia="Times New Roman" w:hAnsi="Times New Roman" w:cs="Times New Roman"/>
@@ -8920,6 +9533,7 @@
         </w:rPr>
         <w:t>i</w:t>
       </w:r>
+      <w:proofErr w:type="spellEnd"/>
       <w:r>
         <w:rPr>
           <w:rFonts w:ascii="Times New Roman" w:eastAsia="Times New Roman" w:hAnsi="Times New Roman" w:cs="Times New Roman"/>
@@ -8930,6 +9544,7 @@
         </w:rPr>
         <w:t> и а</w:t>
       </w:r>
+      <w:proofErr w:type="gramStart"/>
       <w:r>
         <w:rPr>
           <w:rFonts w:ascii="Times New Roman" w:eastAsia="Times New Roman" w:hAnsi="Times New Roman" w:cs="Times New Roman"/>
@@ -8941,6 +9556,7 @@
         </w:rPr>
         <w:t>i</w:t>
       </w:r>
+      <w:proofErr w:type="gramEnd"/>
       <w:r>
         <w:rPr>
           <w:rFonts w:ascii="Times New Roman" w:eastAsia="Times New Roman" w:hAnsi="Times New Roman" w:cs="Times New Roman"/>
@@ -8962,6 +9578,7 @@
         </w:rPr>
         <w:t>. Если </w:t>
       </w:r>
+      <w:proofErr w:type="spellStart"/>
       <w:r>
         <w:rPr>
           <w:rFonts w:ascii="Times New Roman" w:eastAsia="Times New Roman" w:hAnsi="Times New Roman" w:cs="Times New Roman"/>
@@ -8983,6 +9600,7 @@
         </w:rPr>
         <w:t>i</w:t>
       </w:r>
+      <w:proofErr w:type="spellEnd"/>
       <w:r>
         <w:rPr>
           <w:rFonts w:ascii="Times New Roman" w:eastAsia="Times New Roman" w:hAnsi="Times New Roman" w:cs="Times New Roman"/>
@@ -8993,6 +9611,7 @@
         </w:rPr>
         <w:t> ≤ </w:t>
       </w:r>
+      <w:proofErr w:type="spellStart"/>
       <w:r>
         <w:rPr>
           <w:rFonts w:ascii="Times New Roman" w:eastAsia="Times New Roman" w:hAnsi="Times New Roman" w:cs="Times New Roman"/>
@@ -9014,6 +9633,7 @@
         </w:rPr>
         <w:t>i</w:t>
       </w:r>
+      <w:proofErr w:type="spellEnd"/>
       <w:r>
         <w:rPr>
           <w:rFonts w:ascii="Times New Roman" w:eastAsia="Times New Roman" w:hAnsi="Times New Roman" w:cs="Times New Roman"/>
@@ -9035,6 +9655,7 @@
         </w:rPr>
         <w:t>, то продвигаются на один элемент вперед. Если </w:t>
       </w:r>
+      <w:proofErr w:type="spellStart"/>
       <w:r>
         <w:rPr>
           <w:rFonts w:ascii="Times New Roman" w:eastAsia="Times New Roman" w:hAnsi="Times New Roman" w:cs="Times New Roman"/>
@@ -9056,6 +9677,7 @@
         </w:rPr>
         <w:t>i</w:t>
       </w:r>
+      <w:proofErr w:type="spellEnd"/>
       <w:r>
         <w:rPr>
           <w:rFonts w:ascii="Times New Roman" w:eastAsia="Times New Roman" w:hAnsi="Times New Roman" w:cs="Times New Roman"/>
@@ -9066,6 +9688,7 @@
         </w:rPr>
         <w:t> &gt; </w:t>
       </w:r>
+      <w:proofErr w:type="spellStart"/>
       <w:r>
         <w:rPr>
           <w:rFonts w:ascii="Times New Roman" w:eastAsia="Times New Roman" w:hAnsi="Times New Roman" w:cs="Times New Roman"/>
@@ -9087,6 +9710,7 @@
         </w:rPr>
         <w:t>i</w:t>
       </w:r>
+      <w:proofErr w:type="spellEnd"/>
       <w:r>
         <w:rPr>
           <w:rFonts w:ascii="Times New Roman" w:eastAsia="Times New Roman" w:hAnsi="Times New Roman" w:cs="Times New Roman"/>
@@ -9194,6 +9818,7 @@
         </w:rPr>
         <w:t> ≤ ... ≤ а</w:t>
       </w:r>
+      <w:proofErr w:type="gramStart"/>
       <w:r>
         <w:rPr>
           <w:rFonts w:ascii="Times New Roman" w:eastAsia="Times New Roman" w:hAnsi="Times New Roman" w:cs="Times New Roman"/>
@@ -9205,6 +9830,7 @@
         </w:rPr>
         <w:t>n</w:t>
       </w:r>
+      <w:proofErr w:type="gramEnd"/>
       <w:r>
         <w:rPr>
           <w:rFonts w:ascii="Times New Roman" w:eastAsia="Times New Roman" w:hAnsi="Times New Roman" w:cs="Times New Roman"/>
@@ -9277,6 +9903,7 @@
         </w:rPr>
         <w:t> ≤ ... ≤ </w:t>
       </w:r>
+      <w:proofErr w:type="spellStart"/>
       <w:r>
         <w:rPr>
           <w:rFonts w:ascii="Times New Roman" w:eastAsia="Times New Roman" w:hAnsi="Times New Roman" w:cs="Times New Roman"/>
@@ -9298,6 +9925,7 @@
         </w:rPr>
         <w:t>m</w:t>
       </w:r>
+      <w:proofErr w:type="spellEnd"/>
       <w:r>
         <w:rPr>
           <w:rFonts w:ascii="Times New Roman" w:eastAsia="Times New Roman" w:hAnsi="Times New Roman" w:cs="Times New Roman"/>
@@ -9370,6 +9998,7 @@
         </w:rPr>
         <w:t>, ..., </w:t>
       </w:r>
+      <w:proofErr w:type="spellStart"/>
       <w:r>
         <w:rPr>
           <w:rFonts w:ascii="Times New Roman" w:eastAsia="Times New Roman" w:hAnsi="Times New Roman" w:cs="Times New Roman"/>
@@ -9391,6 +10020,7 @@
         </w:rPr>
         <w:t>m</w:t>
       </w:r>
+      <w:proofErr w:type="spellEnd"/>
       <w:r>
         <w:rPr>
           <w:rFonts w:ascii="Times New Roman" w:eastAsia="Times New Roman" w:hAnsi="Times New Roman" w:cs="Times New Roman"/>
@@ -9550,6 +10180,7 @@
         </w:rPr>
         <w:t>, ..., </w:t>
       </w:r>
+      <w:proofErr w:type="spellStart"/>
       <w:r>
         <w:rPr>
           <w:rFonts w:ascii="Times New Roman" w:eastAsia="Times New Roman" w:hAnsi="Times New Roman" w:cs="Times New Roman"/>
@@ -9571,6 +10202,7 @@
         </w:rPr>
         <w:t>n</w:t>
       </w:r>
+      <w:proofErr w:type="spellEnd"/>
       <w:r>
         <w:rPr>
           <w:rFonts w:ascii="Times New Roman" w:eastAsia="Times New Roman" w:hAnsi="Times New Roman" w:cs="Times New Roman"/>
@@ -9581,6 +10213,7 @@
         </w:rPr>
         <w:t>/</w:t>
       </w:r>
+      <w:proofErr w:type="spellStart"/>
       <w:r>
         <w:rPr>
           <w:rFonts w:ascii="Times New Roman" w:eastAsia="Times New Roman" w:hAnsi="Times New Roman" w:cs="Times New Roman"/>
@@ -9602,6 +10235,7 @@
         </w:rPr>
         <w:t>n</w:t>
       </w:r>
+      <w:proofErr w:type="spellEnd"/>
       <w:r>
         <w:rPr>
           <w:rFonts w:ascii="Times New Roman" w:eastAsia="Times New Roman" w:hAnsi="Times New Roman" w:cs="Times New Roman"/>
@@ -9722,6 +10356,7 @@
         </w:rPr>
         <w:t>. Упорядочить массив а</w:t>
       </w:r>
+      <w:proofErr w:type="gramStart"/>
       <w:r>
         <w:rPr>
           <w:rFonts w:ascii="Times New Roman" w:eastAsia="Times New Roman" w:hAnsi="Times New Roman" w:cs="Times New Roman"/>
@@ -9733,6 +10368,7 @@
         </w:rPr>
         <w:t>1</w:t>
       </w:r>
+      <w:proofErr w:type="gramEnd"/>
       <w:r>
         <w:rPr>
           <w:rFonts w:ascii="Times New Roman" w:eastAsia="Times New Roman" w:hAnsi="Times New Roman" w:cs="Times New Roman"/>
@@ -9783,7 +10419,40 @@
           <w:szCs w:val="20"/>
           <w:lang w:eastAsia="ru-RU"/>
         </w:rPr>
-        <w:t> по неубыванию с помощью алгоритма сортировки слияниями: каждая пара соседних элементов сливается в одну группу из двух элементов (последняя группа может состоять из одного элемента), затем каждая пара соседних двухэлементных групп сливается в одну четырехэлементную группу и т.д. При каждом слиянии новая укрупненная группа упорядочивается.</w:t>
+        <w:t xml:space="preserve"> по </w:t>
+      </w:r>
+      <w:proofErr w:type="spellStart"/>
+      <w:r>
+        <w:rPr>
+          <w:rFonts w:ascii="Times New Roman" w:eastAsia="Times New Roman" w:hAnsi="Times New Roman" w:cs="Times New Roman"/>
+          <w:color w:val="000000"/>
+          <w:sz w:val="20"/>
+          <w:szCs w:val="20"/>
+          <w:lang w:eastAsia="ru-RU"/>
+        </w:rPr>
+        <w:t>неубыванию</w:t>
+      </w:r>
+      <w:proofErr w:type="spellEnd"/>
+      <w:r>
+        <w:rPr>
+          <w:rFonts w:ascii="Times New Roman" w:eastAsia="Times New Roman" w:hAnsi="Times New Roman" w:cs="Times New Roman"/>
+          <w:color w:val="000000"/>
+          <w:sz w:val="20"/>
+          <w:szCs w:val="20"/>
+          <w:lang w:eastAsia="ru-RU"/>
+        </w:rPr>
+        <w:t xml:space="preserve"> с помощью алгоритма сортировки слияниями: каждая пара соседних элементов сливается в одну группу из двух элементов (последняя группа может состоять из одного элемента), затем каждая пара соседних двухэлементных групп сливается в одну четырехэлементную группу и т.д. При каждом слиянии новая укрупненная группа упорядочивается</w:t>
+      </w:r>
+      <w:proofErr w:type="gramStart"/>
+      <w:r>
+        <w:rPr>
+          <w:rFonts w:ascii="Times New Roman" w:eastAsia="Times New Roman" w:hAnsi="Times New Roman" w:cs="Times New Roman"/>
+          <w:color w:val="000000"/>
+          <w:sz w:val="20"/>
+          <w:szCs w:val="20"/>
+          <w:lang w:eastAsia="ru-RU"/>
+        </w:rPr>
+        <w:t>.</w:t>
       </w:r>
       <w:r>
         <w:rPr>
@@ -9793,7 +10462,18 @@
           <w:szCs w:val="20"/>
           <w:lang w:val="uk-UA" w:eastAsia="ru-RU"/>
         </w:rPr>
-        <w:t>Розгляну в рекурсії алгоритм Злиття.</w:t>
+        <w:t>Р</w:t>
+      </w:r>
+      <w:proofErr w:type="gramEnd"/>
+      <w:r>
+        <w:rPr>
+          <w:rFonts w:ascii="Times New Roman" w:eastAsia="Times New Roman" w:hAnsi="Times New Roman" w:cs="Times New Roman"/>
+          <w:color w:val="000000"/>
+          <w:sz w:val="20"/>
+          <w:szCs w:val="20"/>
+          <w:lang w:val="uk-UA" w:eastAsia="ru-RU"/>
+        </w:rPr>
+        <w:t>озгляну в рекурсії алгоритм Злиття.</w:t>
       </w:r>
     </w:p>
     <w:p>
@@ -25144,6 +25824,7 @@
         </w:rPr>
         <w:t>n</w:t>
       </w:r>
+      <w:proofErr w:type="gramStart"/>
       <w:r>
         <w:rPr>
           <w:rFonts w:ascii="Times New Roman" w:eastAsia="Times New Roman" w:hAnsi="Times New Roman" w:cs="Times New Roman"/>
@@ -25154,6 +25835,7 @@
         </w:rPr>
         <w:t> :</w:t>
       </w:r>
+      <w:proofErr w:type="gramEnd"/>
     </w:p>
     <w:tbl>
       <w:tblPr>
@@ -27766,6 +28448,7 @@
         </w:rPr>
         <w:t>93. Дано действительное число х.                                  94. Даны действительные числа а</w:t>
       </w:r>
+      <w:proofErr w:type="gramStart"/>
       <w:r>
         <w:rPr>
           <w:rFonts w:ascii="Times New Roman" w:eastAsia="Times New Roman" w:hAnsi="Times New Roman" w:cs="Times New Roman"/>
@@ -27777,6 +28460,7 @@
         </w:rPr>
         <w:t>1</w:t>
       </w:r>
+      <w:proofErr w:type="gramEnd"/>
       <w:r>
         <w:rPr>
           <w:rFonts w:ascii="Times New Roman" w:eastAsia="Times New Roman" w:hAnsi="Times New Roman" w:cs="Times New Roman"/>
@@ -27871,7 +28555,29 @@
           <w:szCs w:val="20"/>
           <w:lang w:eastAsia="ru-RU"/>
         </w:rPr>
-        <w:t> + l :          Получить квадратную матрицу порядка  </w:t>
+        <w:t> + l</w:t>
+      </w:r>
+      <w:proofErr w:type="gramStart"/>
+      <w:r>
+        <w:rPr>
+          <w:rFonts w:ascii="Times New Roman" w:eastAsia="Times New Roman" w:hAnsi="Times New Roman" w:cs="Times New Roman"/>
+          <w:color w:val="000000"/>
+          <w:sz w:val="20"/>
+          <w:szCs w:val="20"/>
+          <w:lang w:eastAsia="ru-RU"/>
+        </w:rPr>
+        <w:t> :</w:t>
+      </w:r>
+      <w:proofErr w:type="gramEnd"/>
+      <w:r>
+        <w:rPr>
+          <w:rFonts w:ascii="Times New Roman" w:eastAsia="Times New Roman" w:hAnsi="Times New Roman" w:cs="Times New Roman"/>
+          <w:color w:val="000000"/>
+          <w:sz w:val="20"/>
+          <w:szCs w:val="20"/>
+          <w:lang w:eastAsia="ru-RU"/>
+        </w:rPr>
+        <w:t>          Получить квадратную матрицу порядка  </w:t>
       </w:r>
       <w:r>
         <w:rPr>
@@ -27883,6 +28589,7 @@
         </w:rPr>
         <w:t>n</w:t>
       </w:r>
+      <w:proofErr w:type="gramStart"/>
       <w:r>
         <w:rPr>
           <w:rFonts w:ascii="Times New Roman" w:eastAsia="Times New Roman" w:hAnsi="Times New Roman" w:cs="Times New Roman"/>
@@ -27893,6 +28600,7 @@
         </w:rPr>
         <w:t> :</w:t>
       </w:r>
+      <w:proofErr w:type="gramEnd"/>
     </w:p>
     <w:tbl>
       <w:tblPr>
@@ -28059,6 +28767,7 @@
                 <w:lang w:eastAsia="ru-RU"/>
               </w:rPr>
             </w:pPr>
+            <w:proofErr w:type="spellStart"/>
             <w:r>
               <w:rPr>
                 <w:rFonts w:ascii="Times New Roman" w:eastAsia="Times New Roman" w:hAnsi="Times New Roman" w:cs="Times New Roman"/>
@@ -28078,6 +28787,7 @@
               </w:rPr>
               <w:t>n</w:t>
             </w:r>
+            <w:proofErr w:type="spellEnd"/>
             <w:r>
               <w:rPr>
                 <w:rFonts w:ascii="Times New Roman" w:eastAsia="Times New Roman" w:hAnsi="Times New Roman" w:cs="Times New Roman"/>
@@ -28116,6 +28826,7 @@
                 <w:lang w:eastAsia="ru-RU"/>
               </w:rPr>
             </w:pPr>
+            <w:proofErr w:type="spellStart"/>
             <w:r>
               <w:rPr>
                 <w:rFonts w:ascii="Times New Roman" w:eastAsia="Times New Roman" w:hAnsi="Times New Roman" w:cs="Times New Roman"/>
@@ -28135,6 +28846,7 @@
               </w:rPr>
               <w:t>n</w:t>
             </w:r>
+            <w:proofErr w:type="spellEnd"/>
             <w:r>
               <w:rPr>
                 <w:rFonts w:ascii="Times New Roman" w:eastAsia="Times New Roman" w:hAnsi="Times New Roman" w:cs="Times New Roman"/>
@@ -28163,6 +28875,7 @@
                 <w:lang w:eastAsia="ru-RU"/>
               </w:rPr>
             </w:pPr>
+            <w:proofErr w:type="spellStart"/>
             <w:r>
               <w:rPr>
                 <w:rFonts w:ascii="Times New Roman" w:eastAsia="Times New Roman" w:hAnsi="Times New Roman" w:cs="Times New Roman"/>
@@ -28182,6 +28895,7 @@
               </w:rPr>
               <w:t>n</w:t>
             </w:r>
+            <w:proofErr w:type="spellEnd"/>
           </w:p>
         </w:tc>
         <w:tc>
@@ -29133,6 +29847,7 @@
                 <w:lang w:eastAsia="ru-RU"/>
               </w:rPr>
             </w:pPr>
+            <w:proofErr w:type="spellStart"/>
             <w:r>
               <w:rPr>
                 <w:rFonts w:ascii="Times New Roman" w:eastAsia="Times New Roman" w:hAnsi="Times New Roman" w:cs="Times New Roman"/>
@@ -29152,6 +29867,7 @@
               </w:rPr>
               <w:t>n</w:t>
             </w:r>
+            <w:proofErr w:type="spellEnd"/>
             <w:r>
               <w:rPr>
                 <w:rFonts w:ascii="Times New Roman" w:eastAsia="Times New Roman" w:hAnsi="Times New Roman" w:cs="Times New Roman"/>
@@ -30361,6 +31077,7 @@
                 <w:lang w:eastAsia="ru-RU"/>
               </w:rPr>
             </w:pPr>
+            <w:proofErr w:type="spellStart"/>
             <w:r>
               <w:rPr>
                 <w:rFonts w:ascii="Times New Roman" w:eastAsia="Times New Roman" w:hAnsi="Times New Roman" w:cs="Times New Roman"/>
@@ -30380,6 +31097,7 @@
               </w:rPr>
               <w:t>n</w:t>
             </w:r>
+            <w:proofErr w:type="spellEnd"/>
           </w:p>
         </w:tc>
         <w:tc>
@@ -30947,6 +31665,7 @@
         </w:rPr>
         <w:t>. Получить </w:t>
       </w:r>
+      <w:proofErr w:type="spellStart"/>
       <w:r>
         <w:rPr>
           <w:rFonts w:ascii="Times New Roman" w:eastAsia="Times New Roman" w:hAnsi="Times New Roman" w:cs="Times New Roman"/>
@@ -30957,6 +31676,7 @@
         </w:rPr>
         <w:t>матрицу</w:t>
       </w:r>
+      <w:proofErr w:type="spellEnd"/>
       <w:r>
         <w:rPr>
           <w:rFonts w:ascii="Times New Roman" w:eastAsia="Times New Roman" w:hAnsi="Times New Roman" w:cs="Times New Roman"/>
@@ -33812,6 +34532,7 @@
         </w:rPr>
         <w:t>, х</w:t>
       </w:r>
+      <w:proofErr w:type="gramStart"/>
       <w:r>
         <w:rPr>
           <w:rFonts w:ascii="Times New Roman" w:eastAsia="Times New Roman" w:hAnsi="Times New Roman" w:cs="Times New Roman"/>
@@ -33823,6 +34544,7 @@
         </w:rPr>
         <w:t>2</w:t>
       </w:r>
+      <w:proofErr w:type="gramEnd"/>
       <w:r>
         <w:rPr>
           <w:rFonts w:ascii="Times New Roman" w:eastAsia="Times New Roman" w:hAnsi="Times New Roman" w:cs="Times New Roman"/>
@@ -34088,6 +34810,7 @@
                 <w:lang w:eastAsia="ru-RU"/>
               </w:rPr>
             </w:pPr>
+            <w:proofErr w:type="spellStart"/>
             <w:r>
               <w:rPr>
                 <w:rFonts w:ascii="Times New Roman" w:eastAsia="Times New Roman" w:hAnsi="Times New Roman" w:cs="Times New Roman"/>
@@ -34107,6 +34830,7 @@
               </w:rPr>
               <w:t>n</w:t>
             </w:r>
+            <w:proofErr w:type="spellEnd"/>
           </w:p>
         </w:tc>
         <w:tc>
@@ -34672,6 +35396,7 @@
                 <w:lang w:eastAsia="ru-RU"/>
               </w:rPr>
             </w:pPr>
+            <w:proofErr w:type="spellStart"/>
             <w:r>
               <w:rPr>
                 <w:rFonts w:ascii="Times New Roman" w:eastAsia="Times New Roman" w:hAnsi="Times New Roman" w:cs="Times New Roman"/>
@@ -34691,6 +35416,7 @@
               </w:rPr>
               <w:t>n</w:t>
             </w:r>
+            <w:proofErr w:type="spellEnd"/>
           </w:p>
         </w:tc>
       </w:tr>
@@ -35646,6 +36372,7 @@
                 <w:lang w:eastAsia="ru-RU"/>
               </w:rPr>
             </w:pPr>
+            <w:proofErr w:type="spellStart"/>
             <w:r>
               <w:rPr>
                 <w:rFonts w:ascii="Times New Roman" w:eastAsia="Times New Roman" w:hAnsi="Times New Roman" w:cs="Times New Roman"/>
@@ -35675,6 +36402,7 @@
               </w:rPr>
               <w:t>n</w:t>
             </w:r>
+            <w:proofErr w:type="spellEnd"/>
           </w:p>
         </w:tc>
         <w:tc>
@@ -37575,6 +38303,7 @@
                 <w:lang w:eastAsia="ru-RU"/>
               </w:rPr>
             </w:pPr>
+            <w:proofErr w:type="spellStart"/>
             <w:r>
               <w:rPr>
                 <w:rFonts w:ascii="Times New Roman" w:eastAsia="Times New Roman" w:hAnsi="Times New Roman" w:cs="Times New Roman"/>
@@ -37584,6 +38313,7 @@
               </w:rPr>
               <w:t>nn</w:t>
             </w:r>
+            <w:proofErr w:type="spellEnd"/>
           </w:p>
         </w:tc>
         <w:tc>
@@ -38597,8 +39327,20 @@
           <w:szCs w:val="20"/>
           <w:lang w:eastAsia="ru-RU"/>
         </w:rPr>
-        <w:t>-го порядка. Определить, является ли она магическим квадратом, т.е. такой, в которой суммы элементов во всех строках и столбцах одинаковы.</w:t>
-      </w:r>
+        <w:t>-го порядка. </w:t>
+      </w:r>
+      <w:proofErr w:type="gramStart"/>
+      <w:r>
+        <w:rPr>
+          <w:rFonts w:ascii="Times New Roman" w:eastAsia="Times New Roman" w:hAnsi="Times New Roman" w:cs="Times New Roman"/>
+          <w:color w:val="000000"/>
+          <w:sz w:val="20"/>
+          <w:szCs w:val="20"/>
+          <w:lang w:eastAsia="ru-RU"/>
+        </w:rPr>
+        <w:t>Определить, является ли она магическим квадратом, т.е. такой, в которой суммы элементов во всех строках и столбцах одинаковы.</w:t>
+      </w:r>
+      <w:proofErr w:type="gramEnd"/>
     </w:p>
     <w:p>
       <w:pPr>
@@ -38621,7 +39363,29 @@
           <w:szCs w:val="20"/>
           <w:lang w:eastAsia="ru-RU"/>
         </w:rPr>
-        <w:t>110. Элемент матрицы назовем "седловой" точкой, если он является наименьшим в своей строке и одновременно наибольшим в своем столбце или, наоборот, является наибольшим в своей строке и наименьшим в своем столбце. Для заданной целой матрицы размером </w:t>
+        <w:t>110. Элемент матрицы назовем "</w:t>
+      </w:r>
+      <w:proofErr w:type="spellStart"/>
+      <w:r>
+        <w:rPr>
+          <w:rFonts w:ascii="Times New Roman" w:eastAsia="Times New Roman" w:hAnsi="Times New Roman" w:cs="Times New Roman"/>
+          <w:color w:val="000000"/>
+          <w:sz w:val="20"/>
+          <w:szCs w:val="20"/>
+          <w:lang w:eastAsia="ru-RU"/>
+        </w:rPr>
+        <w:t>седловой</w:t>
+      </w:r>
+      <w:proofErr w:type="spellEnd"/>
+      <w:r>
+        <w:rPr>
+          <w:rFonts w:ascii="Times New Roman" w:eastAsia="Times New Roman" w:hAnsi="Times New Roman" w:cs="Times New Roman"/>
+          <w:color w:val="000000"/>
+          <w:sz w:val="20"/>
+          <w:szCs w:val="20"/>
+          <w:lang w:eastAsia="ru-RU"/>
+        </w:rPr>
+        <w:t>" точкой, если он является наименьшим в своей строке и одновременно наибольшим в своем столбце или, наоборот, является наибольшим в своей строке и наименьшим в своем столбце. Для заданной целой матрицы размером </w:t>
       </w:r>
       <w:r>
         <w:rPr>
@@ -38661,7 +39425,29 @@
           <w:szCs w:val="20"/>
           <w:lang w:eastAsia="ru-RU"/>
         </w:rPr>
-        <w:t> напечатать индексы (координаты) всех ее "седловых" точек.</w:t>
+        <w:t> напечатать индексы (координаты) всех ее "</w:t>
+      </w:r>
+      <w:proofErr w:type="spellStart"/>
+      <w:r>
+        <w:rPr>
+          <w:rFonts w:ascii="Times New Roman" w:eastAsia="Times New Roman" w:hAnsi="Times New Roman" w:cs="Times New Roman"/>
+          <w:color w:val="000000"/>
+          <w:sz w:val="20"/>
+          <w:szCs w:val="20"/>
+          <w:lang w:eastAsia="ru-RU"/>
+        </w:rPr>
+        <w:t>седловых</w:t>
+      </w:r>
+      <w:proofErr w:type="spellEnd"/>
+      <w:r>
+        <w:rPr>
+          <w:rFonts w:ascii="Times New Roman" w:eastAsia="Times New Roman" w:hAnsi="Times New Roman" w:cs="Times New Roman"/>
+          <w:color w:val="000000"/>
+          <w:sz w:val="20"/>
+          <w:szCs w:val="20"/>
+          <w:lang w:eastAsia="ru-RU"/>
+        </w:rPr>
+        <w:t>" точек.</w:t>
       </w:r>
     </w:p>
     <w:p>
@@ -38841,7 +39627,29 @@
           <w:szCs w:val="20"/>
           <w:lang w:eastAsia="ru-RU"/>
         </w:rPr>
-        <w:t>115. Задана матрица размером n × m. Найти максимальный по модулю элемент матрицы. Переставить строки и столбцы матрицы таким образом, чтобы максимальный по модулю элемент был расположен на пересечении k-й строки и k-гo столбца.</w:t>
+        <w:t>115. Задана матрица размером n × m. Найти максимальный по модулю элемент матрицы. Переставить строки и столбцы матрицы таким образом, чтобы максимальный по модулю элемент был расположен на пересечении k-й строки и k-</w:t>
+      </w:r>
+      <w:proofErr w:type="spellStart"/>
+      <w:r>
+        <w:rPr>
+          <w:rFonts w:ascii="Times New Roman" w:eastAsia="Times New Roman" w:hAnsi="Times New Roman" w:cs="Times New Roman"/>
+          <w:color w:val="000000"/>
+          <w:sz w:val="20"/>
+          <w:szCs w:val="20"/>
+          <w:lang w:eastAsia="ru-RU"/>
+        </w:rPr>
+        <w:t>гo</w:t>
+      </w:r>
+      <w:proofErr w:type="spellEnd"/>
+      <w:r>
+        <w:rPr>
+          <w:rFonts w:ascii="Times New Roman" w:eastAsia="Times New Roman" w:hAnsi="Times New Roman" w:cs="Times New Roman"/>
+          <w:color w:val="000000"/>
+          <w:sz w:val="20"/>
+          <w:szCs w:val="20"/>
+          <w:lang w:eastAsia="ru-RU"/>
+        </w:rPr>
+        <w:t xml:space="preserve"> столбца.</w:t>
       </w:r>
     </w:p>
     <w:p>
@@ -38913,7 +39721,29 @@
           <w:szCs w:val="20"/>
           <w:lang w:eastAsia="ru-RU"/>
         </w:rPr>
-        <w:t>118. Дана действительная квадратная матрица порядка N (N – нечетное), все элементы которой различны. Найти наибольший элемент среди стоящих на главной и побочной диагоналях и поменять его местами с элементом, стоящим на пересечении этих диагоналей.</w:t>
+        <w:t>118. Дана действительная квадратная матрица порядка N (N – нечетное), все элементы которой различны. Найти наибольший элемент среди стоящих на главной и побочной </w:t>
+      </w:r>
+      <w:proofErr w:type="gramStart"/>
+      <w:r>
+        <w:rPr>
+          <w:rFonts w:ascii="Times New Roman" w:eastAsia="Times New Roman" w:hAnsi="Times New Roman" w:cs="Times New Roman"/>
+          <w:color w:val="000000"/>
+          <w:sz w:val="20"/>
+          <w:szCs w:val="20"/>
+          <w:lang w:eastAsia="ru-RU"/>
+        </w:rPr>
+        <w:t>диагоналях</w:t>
+      </w:r>
+      <w:proofErr w:type="gramEnd"/>
+      <w:r>
+        <w:rPr>
+          <w:rFonts w:ascii="Times New Roman" w:eastAsia="Times New Roman" w:hAnsi="Times New Roman" w:cs="Times New Roman"/>
+          <w:color w:val="000000"/>
+          <w:sz w:val="20"/>
+          <w:szCs w:val="20"/>
+          <w:lang w:eastAsia="ru-RU"/>
+        </w:rPr>
+        <w:t> и поменять его местами с элементом, стоящим на пересечении этих диагоналей.</w:t>
       </w:r>
     </w:p>
     <w:p>
@@ -39173,7 +40003,18 @@
           <w:szCs w:val="20"/>
           <w:lang w:eastAsia="ru-RU"/>
         </w:rPr>
-        <w:t>128. Дана целочисленн</w:t>
+        <w:t xml:space="preserve">128. Дана </w:t>
+      </w:r>
+      <w:proofErr w:type="spellStart"/>
+      <w:r>
+        <w:rPr>
+          <w:rFonts w:ascii="Times New Roman" w:eastAsia="Times New Roman" w:hAnsi="Times New Roman" w:cs="Times New Roman"/>
+          <w:color w:val="000000"/>
+          <w:sz w:val="20"/>
+          <w:szCs w:val="20"/>
+          <w:lang w:eastAsia="ru-RU"/>
+        </w:rPr>
+        <w:t>целочисленн</w:t>
       </w:r>
       <w:r>
         <w:rPr>
@@ -39185,6 +40026,7 @@
         </w:rPr>
         <w:t>ая</w:t>
       </w:r>
+      <w:proofErr w:type="spellEnd"/>
       <w:r>
         <w:rPr>
           <w:rFonts w:ascii="Times New Roman" w:eastAsia="Times New Roman" w:hAnsi="Times New Roman" w:cs="Times New Roman"/>
@@ -39317,7 +40159,29 @@
           <w:szCs w:val="20"/>
           <w:lang w:eastAsia="ru-RU"/>
         </w:rPr>
-        <w:t>129. Пусть дана действительная матрица размером n × m. Требуется преобразовать матрицу: поэлементно вычесть последнюю строку из всех строк, кроме последней.</w:t>
+        <w:t>129. Пусть дана действительная матрица размером n × m. Требуется преобразовать матрицу: поэлементно вычесть последнюю строку из всех строк, </w:t>
+      </w:r>
+      <w:proofErr w:type="gramStart"/>
+      <w:r>
+        <w:rPr>
+          <w:rFonts w:ascii="Times New Roman" w:eastAsia="Times New Roman" w:hAnsi="Times New Roman" w:cs="Times New Roman"/>
+          <w:color w:val="000000"/>
+          <w:sz w:val="20"/>
+          <w:szCs w:val="20"/>
+          <w:lang w:eastAsia="ru-RU"/>
+        </w:rPr>
+        <w:t>кроме</w:t>
+      </w:r>
+      <w:proofErr w:type="gramEnd"/>
+      <w:r>
+        <w:rPr>
+          <w:rFonts w:ascii="Times New Roman" w:eastAsia="Times New Roman" w:hAnsi="Times New Roman" w:cs="Times New Roman"/>
+          <w:color w:val="000000"/>
+          <w:sz w:val="20"/>
+          <w:szCs w:val="20"/>
+          <w:lang w:eastAsia="ru-RU"/>
+        </w:rPr>
+        <w:t> последней.</w:t>
       </w:r>
     </w:p>
     <w:p>
@@ -39650,7 +40514,73 @@
           <w:szCs w:val="20"/>
           <w:lang w:eastAsia="ru-RU"/>
         </w:rPr>
-        <w:t>137. Дан двумерный массив А, каждый элемент которого равен 0, 1, 5 или 11. Подсчитать в нем количество четверок (Аj,k, Аj,k+1, Аj+1,k, Аj+1,k+1) в каждой из которых все элементы различные.</w:t>
+        <w:t>137. Дан двумерный массив</w:t>
+      </w:r>
+      <w:proofErr w:type="gramStart"/>
+      <w:r>
+        <w:rPr>
+          <w:rFonts w:ascii="Times New Roman" w:eastAsia="Times New Roman" w:hAnsi="Times New Roman" w:cs="Times New Roman"/>
+          <w:color w:val="000000"/>
+          <w:sz w:val="20"/>
+          <w:szCs w:val="20"/>
+          <w:lang w:eastAsia="ru-RU"/>
+        </w:rPr>
+        <w:t> А</w:t>
+      </w:r>
+      <w:proofErr w:type="gramEnd"/>
+      <w:r>
+        <w:rPr>
+          <w:rFonts w:ascii="Times New Roman" w:eastAsia="Times New Roman" w:hAnsi="Times New Roman" w:cs="Times New Roman"/>
+          <w:color w:val="000000"/>
+          <w:sz w:val="20"/>
+          <w:szCs w:val="20"/>
+          <w:lang w:eastAsia="ru-RU"/>
+        </w:rPr>
+        <w:t>, каждый элемент которого равен 0, 1, 5 или 11. Подсчитать в нем количество четверок (</w:t>
+      </w:r>
+      <w:proofErr w:type="spellStart"/>
+      <w:r>
+        <w:rPr>
+          <w:rFonts w:ascii="Times New Roman" w:eastAsia="Times New Roman" w:hAnsi="Times New Roman" w:cs="Times New Roman"/>
+          <w:color w:val="000000"/>
+          <w:sz w:val="20"/>
+          <w:szCs w:val="20"/>
+          <w:lang w:eastAsia="ru-RU"/>
+        </w:rPr>
+        <w:t>А</w:t>
+      </w:r>
+      <w:proofErr w:type="gramStart"/>
+      <w:r>
+        <w:rPr>
+          <w:rFonts w:ascii="Times New Roman" w:eastAsia="Times New Roman" w:hAnsi="Times New Roman" w:cs="Times New Roman"/>
+          <w:color w:val="000000"/>
+          <w:sz w:val="20"/>
+          <w:szCs w:val="20"/>
+          <w:lang w:eastAsia="ru-RU"/>
+        </w:rPr>
+        <w:t>j</w:t>
+      </w:r>
+      <w:proofErr w:type="gramEnd"/>
+      <w:r>
+        <w:rPr>
+          <w:rFonts w:ascii="Times New Roman" w:eastAsia="Times New Roman" w:hAnsi="Times New Roman" w:cs="Times New Roman"/>
+          <w:color w:val="000000"/>
+          <w:sz w:val="20"/>
+          <w:szCs w:val="20"/>
+          <w:lang w:eastAsia="ru-RU"/>
+        </w:rPr>
+        <w:t>,k</w:t>
+      </w:r>
+      <w:proofErr w:type="spellEnd"/>
+      <w:r>
+        <w:rPr>
+          <w:rFonts w:ascii="Times New Roman" w:eastAsia="Times New Roman" w:hAnsi="Times New Roman" w:cs="Times New Roman"/>
+          <w:color w:val="000000"/>
+          <w:sz w:val="20"/>
+          <w:szCs w:val="20"/>
+          <w:lang w:eastAsia="ru-RU"/>
+        </w:rPr>
+        <w:t>, Аj,k+1, Аj+1,k, Аj+1,k+1) в каждой из которых все элементы различные.</w:t>
       </w:r>
     </w:p>
     <w:p>
@@ -39674,7 +40604,29 @@
           <w:szCs w:val="20"/>
           <w:lang w:eastAsia="ru-RU"/>
         </w:rPr>
-        <w:t>138. Дан двумерный массив А. Каждая строка массива упорядочена по не возрастанию. Найти числа, одновременно присутствующие во всех строках массива.</w:t>
+        <w:t>138. </w:t>
+      </w:r>
+      <w:proofErr w:type="gramStart"/>
+      <w:r>
+        <w:rPr>
+          <w:rFonts w:ascii="Times New Roman" w:eastAsia="Times New Roman" w:hAnsi="Times New Roman" w:cs="Times New Roman"/>
+          <w:color w:val="000000"/>
+          <w:sz w:val="20"/>
+          <w:szCs w:val="20"/>
+          <w:lang w:eastAsia="ru-RU"/>
+        </w:rPr>
+        <w:t>Дан двумерный массив А. Каждая строка массива упорядочена</w:t>
+      </w:r>
+      <w:proofErr w:type="gramEnd"/>
+      <w:r>
+        <w:rPr>
+          <w:rFonts w:ascii="Times New Roman" w:eastAsia="Times New Roman" w:hAnsi="Times New Roman" w:cs="Times New Roman"/>
+          <w:color w:val="000000"/>
+          <w:sz w:val="20"/>
+          <w:szCs w:val="20"/>
+          <w:lang w:eastAsia="ru-RU"/>
+        </w:rPr>
+        <w:t> по не возрастанию. Найти числа, одновременно присутствующие во всех строках массива.</w:t>
       </w:r>
     </w:p>
     <w:p>
@@ -39752,7 +40704,18 @@
           <w:szCs w:val="20"/>
           <w:lang w:eastAsia="ru-RU"/>
         </w:rPr>
-        <w:t xml:space="preserve"> содержит информацию об учениках некоторого класса из n человек. В первом столбце проставлена масса (кг), во втором – рост (см), в третьем – успеваемость (средний балл) </w:t>
+        <w:t xml:space="preserve"> содержит информацию об учениках некоторого класса из n человек. В первом столбце проставлена масса (кг), во втором – рост (см), в третьем – успеваемость (средний балл)</w:t>
+      </w:r>
+      <w:proofErr w:type="gramStart"/>
+      <w:r>
+        <w:rPr>
+          <w:rFonts w:ascii="Times New Roman" w:eastAsia="Times New Roman" w:hAnsi="Times New Roman" w:cs="Times New Roman"/>
+          <w:color w:val="000000"/>
+          <w:sz w:val="20"/>
+          <w:szCs w:val="20"/>
+          <w:lang w:eastAsia="ru-RU"/>
+        </w:rPr>
+        <w:t xml:space="preserve"> </w:t>
       </w:r>
       <w:r>
         <w:rPr>
@@ -39764,6 +40727,7 @@
         </w:rPr>
         <w:t>.</w:t>
       </w:r>
+      <w:proofErr w:type="gramEnd"/>
       <w:r>
         <w:rPr>
           <w:rFonts w:ascii="Times New Roman" w:eastAsia="Times New Roman" w:hAnsi="Times New Roman" w:cs="Times New Roman"/>
@@ -39794,7 +40758,29 @@
           <w:szCs w:val="20"/>
           <w:lang w:eastAsia="ru-RU"/>
         </w:rPr>
-        <w:t> по k-му параметру (</w:t>
+        <w:t> по k-</w:t>
+      </w:r>
+      <w:proofErr w:type="spellStart"/>
+      <w:r>
+        <w:rPr>
+          <w:rFonts w:ascii="Times New Roman" w:eastAsia="Times New Roman" w:hAnsi="Times New Roman" w:cs="Times New Roman"/>
+          <w:color w:val="000000"/>
+          <w:sz w:val="20"/>
+          <w:szCs w:val="20"/>
+          <w:lang w:eastAsia="ru-RU"/>
+        </w:rPr>
+        <w:t>му</w:t>
+      </w:r>
+      <w:proofErr w:type="spellEnd"/>
+      <w:r>
+        <w:rPr>
+          <w:rFonts w:ascii="Times New Roman" w:eastAsia="Times New Roman" w:hAnsi="Times New Roman" w:cs="Times New Roman"/>
+          <w:color w:val="000000"/>
+          <w:sz w:val="20"/>
+          <w:szCs w:val="20"/>
+          <w:lang w:eastAsia="ru-RU"/>
+        </w:rPr>
+        <w:t xml:space="preserve"> параметру (</w:t>
       </w:r>
       <w:r>
         <w:rPr>
@@ -39816,7 +40802,73 @@
           <w:szCs w:val="20"/>
           <w:lang w:eastAsia="ru-RU"/>
         </w:rPr>
-        <w:t> по k-му параметру), если на нем достигается минимум (максимум) модуля разности среднего арифметического чисел из k-го столбца и значения k-го параметра этого ученика. Ученик называется самым уникальным (самым средним), если он уникален (является среднестатистическим) по самому большому количеству параметров. По данной матрице определить самых уникальных учеников и самых средних.</w:t>
+        <w:t> по k-</w:t>
+      </w:r>
+      <w:proofErr w:type="spellStart"/>
+      <w:r>
+        <w:rPr>
+          <w:rFonts w:ascii="Times New Roman" w:eastAsia="Times New Roman" w:hAnsi="Times New Roman" w:cs="Times New Roman"/>
+          <w:color w:val="000000"/>
+          <w:sz w:val="20"/>
+          <w:szCs w:val="20"/>
+          <w:lang w:eastAsia="ru-RU"/>
+        </w:rPr>
+        <w:t>му</w:t>
+      </w:r>
+      <w:proofErr w:type="spellEnd"/>
+      <w:r>
+        <w:rPr>
+          <w:rFonts w:ascii="Times New Roman" w:eastAsia="Times New Roman" w:hAnsi="Times New Roman" w:cs="Times New Roman"/>
+          <w:color w:val="000000"/>
+          <w:sz w:val="20"/>
+          <w:szCs w:val="20"/>
+          <w:lang w:eastAsia="ru-RU"/>
+        </w:rPr>
+        <w:t xml:space="preserve"> параметру), если на нем достигается минимум (максимум) модуля разности среднего арифметического чисел из k-</w:t>
+      </w:r>
+      <w:proofErr w:type="spellStart"/>
+      <w:r>
+        <w:rPr>
+          <w:rFonts w:ascii="Times New Roman" w:eastAsia="Times New Roman" w:hAnsi="Times New Roman" w:cs="Times New Roman"/>
+          <w:color w:val="000000"/>
+          <w:sz w:val="20"/>
+          <w:szCs w:val="20"/>
+          <w:lang w:eastAsia="ru-RU"/>
+        </w:rPr>
+        <w:t>го</w:t>
+      </w:r>
+      <w:proofErr w:type="spellEnd"/>
+      <w:r>
+        <w:rPr>
+          <w:rFonts w:ascii="Times New Roman" w:eastAsia="Times New Roman" w:hAnsi="Times New Roman" w:cs="Times New Roman"/>
+          <w:color w:val="000000"/>
+          <w:sz w:val="20"/>
+          <w:szCs w:val="20"/>
+          <w:lang w:eastAsia="ru-RU"/>
+        </w:rPr>
+        <w:t xml:space="preserve"> столбца и значения k-</w:t>
+      </w:r>
+      <w:proofErr w:type="spellStart"/>
+      <w:r>
+        <w:rPr>
+          <w:rFonts w:ascii="Times New Roman" w:eastAsia="Times New Roman" w:hAnsi="Times New Roman" w:cs="Times New Roman"/>
+          <w:color w:val="000000"/>
+          <w:sz w:val="20"/>
+          <w:szCs w:val="20"/>
+          <w:lang w:eastAsia="ru-RU"/>
+        </w:rPr>
+        <w:t>го</w:t>
+      </w:r>
+      <w:proofErr w:type="spellEnd"/>
+      <w:r>
+        <w:rPr>
+          <w:rFonts w:ascii="Times New Roman" w:eastAsia="Times New Roman" w:hAnsi="Times New Roman" w:cs="Times New Roman"/>
+          <w:color w:val="000000"/>
+          <w:sz w:val="20"/>
+          <w:szCs w:val="20"/>
+          <w:lang w:eastAsia="ru-RU"/>
+        </w:rPr>
+        <w:t xml:space="preserve"> параметра этого ученика. Ученик называется самым уникальным (самым средним), если он уникален (является среднестатистическим) по самому большому количеству параметров. По данной матрице определить самых уникальных учеников и самых средних.</w:t>
       </w:r>
     </w:p>
     <w:p>
@@ -39840,8 +40892,20 @@
           <w:szCs w:val="20"/>
           <w:lang w:eastAsia="ru-RU"/>
         </w:rPr>
-        <w:t>141. Лабиринт задан квадратной матрицей А. А</w:t>
-      </w:r>
+        <w:t xml:space="preserve">141. Лабиринт задан квадратной матрицей А. </w:t>
+      </w:r>
+      <w:proofErr w:type="spellStart"/>
+      <w:r>
+        <w:rPr>
+          <w:rFonts w:ascii="Times New Roman" w:eastAsia="Times New Roman" w:hAnsi="Times New Roman" w:cs="Times New Roman"/>
+          <w:color w:val="000000"/>
+          <w:sz w:val="20"/>
+          <w:szCs w:val="20"/>
+          <w:lang w:eastAsia="ru-RU"/>
+        </w:rPr>
+        <w:t>А</w:t>
+      </w:r>
+      <w:proofErr w:type="gramStart"/>
       <w:r>
         <w:rPr>
           <w:rFonts w:ascii="Times New Roman" w:eastAsia="Times New Roman" w:hAnsi="Times New Roman" w:cs="Times New Roman"/>
@@ -39853,15 +40917,28 @@
         </w:rPr>
         <w:t>k</w:t>
       </w:r>
-      <w:r>
-        <w:rPr>
-          <w:rFonts w:ascii="Times New Roman" w:eastAsia="Times New Roman" w:hAnsi="Times New Roman" w:cs="Times New Roman"/>
-          <w:color w:val="000000"/>
-          <w:sz w:val="20"/>
-          <w:szCs w:val="20"/>
-          <w:lang w:eastAsia="ru-RU"/>
-        </w:rPr>
-        <w:t> = 0, если клетка "проходима"; А</w:t>
+      <w:proofErr w:type="spellEnd"/>
+      <w:proofErr w:type="gramEnd"/>
+      <w:r>
+        <w:rPr>
+          <w:rFonts w:ascii="Times New Roman" w:eastAsia="Times New Roman" w:hAnsi="Times New Roman" w:cs="Times New Roman"/>
+          <w:color w:val="000000"/>
+          <w:sz w:val="20"/>
+          <w:szCs w:val="20"/>
+          <w:lang w:eastAsia="ru-RU"/>
+        </w:rPr>
+        <w:t xml:space="preserve"> = 0, если клетка "проходима"; </w:t>
+      </w:r>
+      <w:proofErr w:type="spellStart"/>
+      <w:r>
+        <w:rPr>
+          <w:rFonts w:ascii="Times New Roman" w:eastAsia="Times New Roman" w:hAnsi="Times New Roman" w:cs="Times New Roman"/>
+          <w:color w:val="000000"/>
+          <w:sz w:val="20"/>
+          <w:szCs w:val="20"/>
+          <w:lang w:eastAsia="ru-RU"/>
+        </w:rPr>
+        <w:t>А</w:t>
       </w:r>
       <w:r>
         <w:rPr>
@@ -39874,15 +40951,38 @@
         </w:rPr>
         <w:t>k</w:t>
       </w:r>
-      <w:r>
-        <w:rPr>
-          <w:rFonts w:ascii="Times New Roman" w:eastAsia="Times New Roman" w:hAnsi="Times New Roman" w:cs="Times New Roman"/>
-          <w:color w:val="000000"/>
-          <w:sz w:val="20"/>
-          <w:szCs w:val="20"/>
-          <w:lang w:eastAsia="ru-RU"/>
-        </w:rPr>
-        <w:t> = 1, если клетка "непроходима". Начальное положение путника задается в проходимой клетке А = 0. Путник может перемещаться из одной проходимой клетки в другую, если они имеют общую сторону. Путник выходит из лабиринта, когда попадает в граничную клетку. Может ли путник выйти из лабиринта? Если может, то напечатать путь от выхода (в виде координат точек на маршруте) до начального положения путника. Путь должен иметь минимальную длину.</w:t>
+      <w:proofErr w:type="spellEnd"/>
+      <w:r>
+        <w:rPr>
+          <w:rFonts w:ascii="Times New Roman" w:eastAsia="Times New Roman" w:hAnsi="Times New Roman" w:cs="Times New Roman"/>
+          <w:color w:val="000000"/>
+          <w:sz w:val="20"/>
+          <w:szCs w:val="20"/>
+          <w:lang w:eastAsia="ru-RU"/>
+        </w:rPr>
+        <w:t> = 1, если клетка "непроходима". Начальное положение путника задается в проходимой клетке</w:t>
+      </w:r>
+      <w:proofErr w:type="gramStart"/>
+      <w:r>
+        <w:rPr>
+          <w:rFonts w:ascii="Times New Roman" w:eastAsia="Times New Roman" w:hAnsi="Times New Roman" w:cs="Times New Roman"/>
+          <w:color w:val="000000"/>
+          <w:sz w:val="20"/>
+          <w:szCs w:val="20"/>
+          <w:lang w:eastAsia="ru-RU"/>
+        </w:rPr>
+        <w:t> А</w:t>
+      </w:r>
+      <w:proofErr w:type="gramEnd"/>
+      <w:r>
+        <w:rPr>
+          <w:rFonts w:ascii="Times New Roman" w:eastAsia="Times New Roman" w:hAnsi="Times New Roman" w:cs="Times New Roman"/>
+          <w:color w:val="000000"/>
+          <w:sz w:val="20"/>
+          <w:szCs w:val="20"/>
+          <w:lang w:eastAsia="ru-RU"/>
+        </w:rPr>
+        <w:t> = 0. Путник может перемещаться из одной проходимой клетки в другую, если они имеют общую сторону. Путник выходит из лабиринта, когда попадает в граничную клетку. Может ли путник выйти из лабиринта? Если может, то напечатать путь от выхода (в виде координат точек на маршруте) до начального положения путника. Путь должен иметь минимальную длину.</w:t>
       </w:r>
     </w:p>
     <w:p>
@@ -39988,7 +41088,37 @@
           <w:szCs w:val="20"/>
           <w:lang w:eastAsia="ru-RU"/>
         </w:rPr>
-        <w:t>2.1.  Нерекурсивные  подпрограммы</w:t>
+        <w:t>2.1.  </w:t>
+      </w:r>
+      <w:proofErr w:type="spellStart"/>
+      <w:r>
+        <w:rPr>
+          <w:rFonts w:ascii="Times New Roman" w:eastAsia="Times New Roman" w:hAnsi="Times New Roman" w:cs="Times New Roman"/>
+          <w:b/>
+          <w:bCs/>
+          <w:i/>
+          <w:iCs/>
+          <w:color w:val="000000"/>
+          <w:sz w:val="20"/>
+          <w:szCs w:val="20"/>
+          <w:lang w:eastAsia="ru-RU"/>
+        </w:rPr>
+        <w:t>Нерекурсивные</w:t>
+      </w:r>
+      <w:proofErr w:type="spellEnd"/>
+      <w:r>
+        <w:rPr>
+          <w:rFonts w:ascii="Times New Roman" w:eastAsia="Times New Roman" w:hAnsi="Times New Roman" w:cs="Times New Roman"/>
+          <w:b/>
+          <w:bCs/>
+          <w:i/>
+          <w:iCs/>
+          <w:color w:val="000000"/>
+          <w:sz w:val="20"/>
+          <w:szCs w:val="20"/>
+          <w:lang w:eastAsia="ru-RU"/>
+        </w:rPr>
+        <w:t>  подпрограммы</w:t>
       </w:r>
     </w:p>
     <w:p>
@@ -40750,7 +41880,29 @@
           <w:szCs w:val="20"/>
           <w:lang w:eastAsia="ru-RU"/>
         </w:rPr>
-        <w:t>), элементами которого являются большие из рядом стоящих в массиве A чисел. Например, массив </w:t>
+        <w:t>), элементами которого являются </w:t>
+      </w:r>
+      <w:proofErr w:type="gramStart"/>
+      <w:r>
+        <w:rPr>
+          <w:rFonts w:ascii="Times New Roman" w:eastAsia="Times New Roman" w:hAnsi="Times New Roman" w:cs="Times New Roman"/>
+          <w:color w:val="000000"/>
+          <w:sz w:val="20"/>
+          <w:szCs w:val="20"/>
+          <w:lang w:eastAsia="ru-RU"/>
+        </w:rPr>
+        <w:t>большие</w:t>
+      </w:r>
+      <w:proofErr w:type="gramEnd"/>
+      <w:r>
+        <w:rPr>
+          <w:rFonts w:ascii="Times New Roman" w:eastAsia="Times New Roman" w:hAnsi="Times New Roman" w:cs="Times New Roman"/>
+          <w:color w:val="000000"/>
+          <w:sz w:val="20"/>
+          <w:szCs w:val="20"/>
+          <w:lang w:eastAsia="ru-RU"/>
+        </w:rPr>
+        <w:t> из рядом стоящих в массиве A чисел. Например, массив </w:t>
       </w:r>
       <w:r>
         <w:rPr>
@@ -40778,7 +41930,7 @@
           <w:color w:val="000000"/>
           <w:sz w:val="20"/>
           <w:szCs w:val="20"/>
-          <w:lang w:val="en-US" w:eastAsia="ru-RU"/>
+          <w:lang w:eastAsia="ru-RU"/>
         </w:rPr>
         <w:t xml:space="preserve"> </w:t>
       </w:r>
@@ -40798,7 +41950,7 @@
           <w:color w:val="000000"/>
           <w:sz w:val="20"/>
           <w:szCs w:val="20"/>
-          <w:lang w:val="en-US" w:eastAsia="ru-RU"/>
+          <w:lang w:eastAsia="ru-RU"/>
         </w:rPr>
         <w:t>,</w:t>
       </w:r>
@@ -40808,12 +41960,10 @@
           <w:color w:val="000000"/>
           <w:sz w:val="20"/>
           <w:szCs w:val="20"/>
-          <w:lang w:val="en-US" w:eastAsia="ru-RU"/>
+          <w:lang w:eastAsia="ru-RU"/>
         </w:rPr>
         <w:t xml:space="preserve"> 0,</w:t>
       </w:r>
-      <w:bookmarkStart w:id="0" w:name="_GoBack"/>
-      <w:bookmarkEnd w:id="0"/>
       <w:r>
         <w:rPr>
           <w:rFonts w:ascii="Times New Roman" w:eastAsia="Times New Roman" w:hAnsi="Times New Roman" w:cs="Times New Roman"/>
@@ -40830,7 +41980,7 @@
           <w:color w:val="000000"/>
           <w:sz w:val="20"/>
           <w:szCs w:val="20"/>
-          <w:lang w:val="en-US" w:eastAsia="ru-RU"/>
+          <w:lang w:eastAsia="ru-RU"/>
         </w:rPr>
         <w:t>, 4</w:t>
       </w:r>
@@ -40906,7 +42056,29 @@
           <w:szCs w:val="20"/>
           <w:lang w:eastAsia="ru-RU"/>
         </w:rPr>
-        <w:t> – четное). Сформировать массив B(</w:t>
+        <w:t> – </w:t>
+      </w:r>
+      <w:proofErr w:type="gramStart"/>
+      <w:r>
+        <w:rPr>
+          <w:rFonts w:ascii="Times New Roman" w:eastAsia="Times New Roman" w:hAnsi="Times New Roman" w:cs="Times New Roman"/>
+          <w:color w:val="000000"/>
+          <w:sz w:val="20"/>
+          <w:szCs w:val="20"/>
+          <w:lang w:eastAsia="ru-RU"/>
+        </w:rPr>
+        <w:t>четное</w:t>
+      </w:r>
+      <w:proofErr w:type="gramEnd"/>
+      <w:r>
+        <w:rPr>
+          <w:rFonts w:ascii="Times New Roman" w:eastAsia="Times New Roman" w:hAnsi="Times New Roman" w:cs="Times New Roman"/>
+          <w:color w:val="000000"/>
+          <w:sz w:val="20"/>
+          <w:szCs w:val="20"/>
+          <w:lang w:eastAsia="ru-RU"/>
+        </w:rPr>
+        <w:t>). Сформировать массив B(</w:t>
       </w:r>
       <w:r>
         <w:rPr>
@@ -40926,7 +42098,29 @@
           <w:szCs w:val="20"/>
           <w:lang w:eastAsia="ru-RU"/>
         </w:rPr>
-        <w:t>), элементами которого являются средние арифметические соседних пар рядом стоящих в массиве A чисел. Например, массив A состоит из элементов 1, 3, 5, -2, 0, 4, 0, 3. Элементами массива B будут 2; 1,5; 2; 1,5 .</w:t>
+        <w:t>), элементами которого являются </w:t>
+      </w:r>
+      <w:proofErr w:type="gramStart"/>
+      <w:r>
+        <w:rPr>
+          <w:rFonts w:ascii="Times New Roman" w:eastAsia="Times New Roman" w:hAnsi="Times New Roman" w:cs="Times New Roman"/>
+          <w:color w:val="000000"/>
+          <w:sz w:val="20"/>
+          <w:szCs w:val="20"/>
+          <w:lang w:eastAsia="ru-RU"/>
+        </w:rPr>
+        <w:t>средние</w:t>
+      </w:r>
+      <w:proofErr w:type="gramEnd"/>
+      <w:r>
+        <w:rPr>
+          <w:rFonts w:ascii="Times New Roman" w:eastAsia="Times New Roman" w:hAnsi="Times New Roman" w:cs="Times New Roman"/>
+          <w:color w:val="000000"/>
+          <w:sz w:val="20"/>
+          <w:szCs w:val="20"/>
+          <w:lang w:eastAsia="ru-RU"/>
+        </w:rPr>
+        <w:t> арифметические соседних пар рядом стоящих в массиве A чисел. Например, массив A состоит из элементов 1, 3, 5, -2, 0, 4, 0, 3. Элементами массива B будут 2; 1,5; 2; 1,5 .</w:t>
       </w:r>
     </w:p>
     <w:p>
@@ -41078,7 +42272,51 @@
           <w:szCs w:val="20"/>
           <w:lang w:eastAsia="ru-RU"/>
         </w:rPr>
-        <w:t>163. Заменить данное натуральное число на число, которое получается из исходного записью его цифр в обратном порядке. Например, дано число 156, нужно получить 651.</w:t>
+        <w:t>163. Заменить данное натуральное число на число, которое получается </w:t>
+      </w:r>
+      <w:proofErr w:type="gramStart"/>
+      <w:r>
+        <w:rPr>
+          <w:rFonts w:ascii="Times New Roman" w:eastAsia="Times New Roman" w:hAnsi="Times New Roman" w:cs="Times New Roman"/>
+          <w:color w:val="000000"/>
+          <w:sz w:val="20"/>
+          <w:szCs w:val="20"/>
+          <w:lang w:eastAsia="ru-RU"/>
+        </w:rPr>
+        <w:t>из</w:t>
+      </w:r>
+      <w:proofErr w:type="gramEnd"/>
+      <w:r>
+        <w:rPr>
+          <w:rFonts w:ascii="Times New Roman" w:eastAsia="Times New Roman" w:hAnsi="Times New Roman" w:cs="Times New Roman"/>
+          <w:color w:val="000000"/>
+          <w:sz w:val="20"/>
+          <w:szCs w:val="20"/>
+          <w:lang w:eastAsia="ru-RU"/>
+        </w:rPr>
+        <w:t> </w:t>
+      </w:r>
+      <w:proofErr w:type="gramStart"/>
+      <w:r>
+        <w:rPr>
+          <w:rFonts w:ascii="Times New Roman" w:eastAsia="Times New Roman" w:hAnsi="Times New Roman" w:cs="Times New Roman"/>
+          <w:color w:val="000000"/>
+          <w:sz w:val="20"/>
+          <w:szCs w:val="20"/>
+          <w:lang w:eastAsia="ru-RU"/>
+        </w:rPr>
+        <w:t>исходного</w:t>
+      </w:r>
+      <w:proofErr w:type="gramEnd"/>
+      <w:r>
+        <w:rPr>
+          <w:rFonts w:ascii="Times New Roman" w:eastAsia="Times New Roman" w:hAnsi="Times New Roman" w:cs="Times New Roman"/>
+          <w:color w:val="000000"/>
+          <w:sz w:val="20"/>
+          <w:szCs w:val="20"/>
+          <w:lang w:eastAsia="ru-RU"/>
+        </w:rPr>
+        <w:t> записью его цифр в обратном порядке. Например, дано число 156, нужно получить 651.</w:t>
       </w:r>
     </w:p>
     <w:p>
@@ -41102,8 +42340,42 @@
           <w:szCs w:val="20"/>
           <w:lang w:eastAsia="ru-RU"/>
         </w:rPr>
-        <w:t>164. Даны натуральные числа К и N. Составить программу формирования массива A, элементами которого являются числа, сумма цифр которых равна K и которые не больше N.</w:t>
-      </w:r>
+        <w:t>164. Даны натуральные числа</w:t>
+      </w:r>
+      <w:proofErr w:type="gramStart"/>
+      <w:r>
+        <w:rPr>
+          <w:rFonts w:ascii="Times New Roman" w:eastAsia="Times New Roman" w:hAnsi="Times New Roman" w:cs="Times New Roman"/>
+          <w:color w:val="000000"/>
+          <w:sz w:val="20"/>
+          <w:szCs w:val="20"/>
+          <w:lang w:eastAsia="ru-RU"/>
+        </w:rPr>
+        <w:t> К</w:t>
+      </w:r>
+      <w:proofErr w:type="gramEnd"/>
+      <w:r>
+        <w:rPr>
+          <w:rFonts w:ascii="Times New Roman" w:eastAsia="Times New Roman" w:hAnsi="Times New Roman" w:cs="Times New Roman"/>
+          <w:color w:val="000000"/>
+          <w:sz w:val="20"/>
+          <w:szCs w:val="20"/>
+          <w:lang w:eastAsia="ru-RU"/>
+        </w:rPr>
+        <w:t> и N. </w:t>
+      </w:r>
+      <w:proofErr w:type="gramStart"/>
+      <w:r>
+        <w:rPr>
+          <w:rFonts w:ascii="Times New Roman" w:eastAsia="Times New Roman" w:hAnsi="Times New Roman" w:cs="Times New Roman"/>
+          <w:color w:val="000000"/>
+          <w:sz w:val="20"/>
+          <w:szCs w:val="20"/>
+          <w:lang w:eastAsia="ru-RU"/>
+        </w:rPr>
+        <w:t>Составить программу формирования массива A, элементами которого являются числа, сумма цифр которых равна K и которые не больше N.</w:t>
+      </w:r>
+      <w:proofErr w:type="gramEnd"/>
     </w:p>
     <w:p>
       <w:pPr>
@@ -41115,7 +42387,7 @@
           <w:color w:val="000000"/>
           <w:sz w:val="20"/>
           <w:szCs w:val="20"/>
-          <w:lang w:eastAsia="ru-RU"/>
+          <w:lang w:val="uk-UA" w:eastAsia="ru-RU"/>
         </w:rPr>
       </w:pPr>
       <w:r>
@@ -41126,7 +42398,61 @@
           <w:szCs w:val="20"/>
           <w:lang w:eastAsia="ru-RU"/>
         </w:rPr>
-        <w:t>165. Даны три квадратных матрицы A, B, C n-го порядка. Вывести на печать ту из них, норма которой наименьшая. Нормой матрицы считать максимум из абсолютных величин ее элементов.</w:t>
+        <w:t>165. Даны три квадратных матрицы A, B, C n-</w:t>
+      </w:r>
+      <w:proofErr w:type="spellStart"/>
+      <w:r>
+        <w:rPr>
+          <w:rFonts w:ascii="Times New Roman" w:eastAsia="Times New Roman" w:hAnsi="Times New Roman" w:cs="Times New Roman"/>
+          <w:color w:val="000000"/>
+          <w:sz w:val="20"/>
+          <w:szCs w:val="20"/>
+          <w:lang w:eastAsia="ru-RU"/>
+        </w:rPr>
+        <w:t>го</w:t>
+      </w:r>
+      <w:proofErr w:type="spellEnd"/>
+      <w:r>
+        <w:rPr>
+          <w:rFonts w:ascii="Times New Roman" w:eastAsia="Times New Roman" w:hAnsi="Times New Roman" w:cs="Times New Roman"/>
+          <w:color w:val="000000"/>
+          <w:sz w:val="20"/>
+          <w:szCs w:val="20"/>
+          <w:lang w:eastAsia="ru-RU"/>
+        </w:rPr>
+        <w:t xml:space="preserve"> порядка. Вывести на печать ту из них, норма которой наименьшая. Нормой матрицы считать максимум из абсолютных величин ее элементов</w:t>
+      </w:r>
+      <w:proofErr w:type="gramStart"/>
+      <w:r>
+        <w:rPr>
+          <w:rFonts w:ascii="Times New Roman" w:eastAsia="Times New Roman" w:hAnsi="Times New Roman" w:cs="Times New Roman"/>
+          <w:color w:val="000000"/>
+          <w:sz w:val="20"/>
+          <w:szCs w:val="20"/>
+          <w:lang w:eastAsia="ru-RU"/>
+        </w:rPr>
+        <w:t>.</w:t>
+      </w:r>
+      <w:r>
+        <w:rPr>
+          <w:rFonts w:ascii="Times New Roman" w:eastAsia="Times New Roman" w:hAnsi="Times New Roman" w:cs="Times New Roman"/>
+          <w:color w:val="000000"/>
+          <w:sz w:val="20"/>
+          <w:szCs w:val="20"/>
+          <w:lang w:val="uk-UA" w:eastAsia="ru-RU"/>
+        </w:rPr>
+        <w:t>Н</w:t>
+      </w:r>
+      <w:proofErr w:type="gramEnd"/>
+      <w:r>
+        <w:rPr>
+          <w:rFonts w:ascii="Times New Roman" w:eastAsia="Times New Roman" w:hAnsi="Times New Roman" w:cs="Times New Roman"/>
+          <w:color w:val="000000"/>
+          <w:sz w:val="20"/>
+          <w:szCs w:val="20"/>
+          <w:lang w:val="uk-UA" w:eastAsia="ru-RU"/>
+        </w:rPr>
+        <w:t>екоректна умова</w:t>
       </w:r>
     </w:p>
     <w:p>
@@ -41152,6 +42478,8 @@
         </w:rPr>
         <w:t>166. Два натуральных числа называются "дружественными", если каждое из них равно сумме всех делителей (кроме его самого) другого (например, числа 220 и 284). Найти все пары "дружественных" чисел, которые не больше данного числа N.</w:t>
       </w:r>
+      <w:bookmarkStart w:id="0" w:name="_GoBack"/>
+      <w:bookmarkEnd w:id="0"/>
     </w:p>
     <w:p>
       <w:pPr>
@@ -41267,7 +42595,29 @@
           <w:szCs w:val="20"/>
           <w:lang w:eastAsia="ru-RU"/>
         </w:rPr>
-        <w:t>  для заданного числа n. Дробь  p/q  должно быть несократимой (p, q – натуральные).</w:t>
+        <w:t>  для заданного числа n. Дробь  p/q  должно быть несократимой (p, q – </w:t>
+      </w:r>
+      <w:proofErr w:type="gramStart"/>
+      <w:r>
+        <w:rPr>
+          <w:rFonts w:ascii="Times New Roman" w:eastAsia="Times New Roman" w:hAnsi="Times New Roman" w:cs="Times New Roman"/>
+          <w:color w:val="000000"/>
+          <w:sz w:val="20"/>
+          <w:szCs w:val="20"/>
+          <w:lang w:eastAsia="ru-RU"/>
+        </w:rPr>
+        <w:t>натуральные</w:t>
+      </w:r>
+      <w:proofErr w:type="gramEnd"/>
+      <w:r>
+        <w:rPr>
+          <w:rFonts w:ascii="Times New Roman" w:eastAsia="Times New Roman" w:hAnsi="Times New Roman" w:cs="Times New Roman"/>
+          <w:color w:val="000000"/>
+          <w:sz w:val="20"/>
+          <w:szCs w:val="20"/>
+          <w:lang w:eastAsia="ru-RU"/>
+        </w:rPr>
+        <w:t>).</w:t>
       </w:r>
     </w:p>
     <w:p>
@@ -41315,7 +42665,29 @@
           <w:szCs w:val="20"/>
           <w:lang w:eastAsia="ru-RU"/>
         </w:rPr>
-        <w:t>170. Натуральное число, в записи которого n цифр, называется числом Амстронга, если сумма его цифр, возведенная в степень n, равна самому числу. Найти все эти числа от 1 до k.</w:t>
+        <w:t xml:space="preserve">170. Натуральное число, в записи которого n цифр, называется числом </w:t>
+      </w:r>
+      <w:proofErr w:type="spellStart"/>
+      <w:r>
+        <w:rPr>
+          <w:rFonts w:ascii="Times New Roman" w:eastAsia="Times New Roman" w:hAnsi="Times New Roman" w:cs="Times New Roman"/>
+          <w:color w:val="000000"/>
+          <w:sz w:val="20"/>
+          <w:szCs w:val="20"/>
+          <w:lang w:eastAsia="ru-RU"/>
+        </w:rPr>
+        <w:t>Амстронга</w:t>
+      </w:r>
+      <w:proofErr w:type="spellEnd"/>
+      <w:r>
+        <w:rPr>
+          <w:rFonts w:ascii="Times New Roman" w:eastAsia="Times New Roman" w:hAnsi="Times New Roman" w:cs="Times New Roman"/>
+          <w:color w:val="000000"/>
+          <w:sz w:val="20"/>
+          <w:szCs w:val="20"/>
+          <w:lang w:eastAsia="ru-RU"/>
+        </w:rPr>
+        <w:t>, если сумма его цифр, возведенная в степень n, равна самому числу. Найти все эти числа от 1 до k.</w:t>
       </w:r>
     </w:p>
     <w:p>
@@ -41525,7 +42897,29 @@
           <w:szCs w:val="20"/>
           <w:lang w:eastAsia="ru-RU"/>
         </w:rPr>
-        <w:t>173. Найти все натуральные n-значные числа, цифры в которых образуют строго возрастающую последовательность (например, 1234, 5789).</w:t>
+        <w:t>173. Найти все натуральные n-</w:t>
+      </w:r>
+      <w:proofErr w:type="spellStart"/>
+      <w:r>
+        <w:rPr>
+          <w:rFonts w:ascii="Times New Roman" w:eastAsia="Times New Roman" w:hAnsi="Times New Roman" w:cs="Times New Roman"/>
+          <w:color w:val="000000"/>
+          <w:sz w:val="20"/>
+          <w:szCs w:val="20"/>
+          <w:lang w:eastAsia="ru-RU"/>
+        </w:rPr>
+        <w:t>значные</w:t>
+      </w:r>
+      <w:proofErr w:type="spellEnd"/>
+      <w:r>
+        <w:rPr>
+          <w:rFonts w:ascii="Times New Roman" w:eastAsia="Times New Roman" w:hAnsi="Times New Roman" w:cs="Times New Roman"/>
+          <w:color w:val="000000"/>
+          <w:sz w:val="20"/>
+          <w:szCs w:val="20"/>
+          <w:lang w:eastAsia="ru-RU"/>
+        </w:rPr>
+        <w:t xml:space="preserve"> числа, цифры в которых образуют строго возрастающую последовательность (например, 1234, 5789).</w:t>
       </w:r>
     </w:p>
     <w:p>
@@ -41549,8 +42943,20 @@
           <w:szCs w:val="20"/>
           <w:lang w:eastAsia="ru-RU"/>
         </w:rPr>
-        <w:t>174. Найти, все натуральные числа, не превосходящие заданного n, которые делятся на каждую из своих цифр.</w:t>
-      </w:r>
+        <w:t>174. </w:t>
+      </w:r>
+      <w:proofErr w:type="gramStart"/>
+      <w:r>
+        <w:rPr>
+          <w:rFonts w:ascii="Times New Roman" w:eastAsia="Times New Roman" w:hAnsi="Times New Roman" w:cs="Times New Roman"/>
+          <w:color w:val="000000"/>
+          <w:sz w:val="20"/>
+          <w:szCs w:val="20"/>
+          <w:lang w:eastAsia="ru-RU"/>
+        </w:rPr>
+        <w:t>Найти, все натуральные числа, не превосходящие заданного n, которые делятся на каждую из своих цифр.</w:t>
+      </w:r>
+      <w:proofErr w:type="gramEnd"/>
     </w:p>
     <w:p>
       <w:pPr>
@@ -41810,7 +43216,29 @@
           <w:szCs w:val="20"/>
           <w:lang w:eastAsia="ru-RU"/>
         </w:rPr>
-        <w:t>179. Написать программу, определяющую сумму n-значных чисел, содержащих только нечетные цифры. Определить также, сколько четных цифр в найденной сумме.</w:t>
+        <w:t>179. Написать программу, определяющую сумму n-</w:t>
+      </w:r>
+      <w:proofErr w:type="spellStart"/>
+      <w:r>
+        <w:rPr>
+          <w:rFonts w:ascii="Times New Roman" w:eastAsia="Times New Roman" w:hAnsi="Times New Roman" w:cs="Times New Roman"/>
+          <w:color w:val="000000"/>
+          <w:sz w:val="20"/>
+          <w:szCs w:val="20"/>
+          <w:lang w:eastAsia="ru-RU"/>
+        </w:rPr>
+        <w:t>значных</w:t>
+      </w:r>
+      <w:proofErr w:type="spellEnd"/>
+      <w:r>
+        <w:rPr>
+          <w:rFonts w:ascii="Times New Roman" w:eastAsia="Times New Roman" w:hAnsi="Times New Roman" w:cs="Times New Roman"/>
+          <w:color w:val="000000"/>
+          <w:sz w:val="20"/>
+          <w:szCs w:val="20"/>
+          <w:lang w:eastAsia="ru-RU"/>
+        </w:rPr>
+        <w:t xml:space="preserve"> чисел, содержащих только нечетные цифры. Определить также, сколько четных цифр в найденной сумме.</w:t>
       </w:r>
     </w:p>
     <w:p>
@@ -41924,7 +43352,51 @@
           <w:szCs w:val="20"/>
           <w:lang w:eastAsia="ru-RU"/>
         </w:rPr>
-        <w:t>182. Дано натуральное число n. Найти все меньшие n числа Мерсена. Простое число называется числом Мерсена, если оно может быть представлено в виде  2</w:t>
+        <w:t xml:space="preserve">182. Дано натуральное число n. Найти все меньшие n числа </w:t>
+      </w:r>
+      <w:proofErr w:type="spellStart"/>
+      <w:r>
+        <w:rPr>
+          <w:rFonts w:ascii="Times New Roman" w:eastAsia="Times New Roman" w:hAnsi="Times New Roman" w:cs="Times New Roman"/>
+          <w:color w:val="000000"/>
+          <w:sz w:val="20"/>
+          <w:szCs w:val="20"/>
+          <w:lang w:eastAsia="ru-RU"/>
+        </w:rPr>
+        <w:t>Мерсена</w:t>
+      </w:r>
+      <w:proofErr w:type="spellEnd"/>
+      <w:r>
+        <w:rPr>
+          <w:rFonts w:ascii="Times New Roman" w:eastAsia="Times New Roman" w:hAnsi="Times New Roman" w:cs="Times New Roman"/>
+          <w:color w:val="000000"/>
+          <w:sz w:val="20"/>
+          <w:szCs w:val="20"/>
+          <w:lang w:eastAsia="ru-RU"/>
+        </w:rPr>
+        <w:t xml:space="preserve">. Простое число называется числом </w:t>
+      </w:r>
+      <w:proofErr w:type="spellStart"/>
+      <w:r>
+        <w:rPr>
+          <w:rFonts w:ascii="Times New Roman" w:eastAsia="Times New Roman" w:hAnsi="Times New Roman" w:cs="Times New Roman"/>
+          <w:color w:val="000000"/>
+          <w:sz w:val="20"/>
+          <w:szCs w:val="20"/>
+          <w:lang w:eastAsia="ru-RU"/>
+        </w:rPr>
+        <w:t>Мерсена</w:t>
+      </w:r>
+      <w:proofErr w:type="spellEnd"/>
+      <w:r>
+        <w:rPr>
+          <w:rFonts w:ascii="Times New Roman" w:eastAsia="Times New Roman" w:hAnsi="Times New Roman" w:cs="Times New Roman"/>
+          <w:color w:val="000000"/>
+          <w:sz w:val="20"/>
+          <w:szCs w:val="20"/>
+          <w:lang w:eastAsia="ru-RU"/>
+        </w:rPr>
+        <w:t>, если оно может быть представлено в виде  2</w:t>
       </w:r>
       <w:r>
         <w:rPr>
@@ -41966,7 +43438,29 @@
           <w:szCs w:val="20"/>
           <w:lang w:eastAsia="ru-RU"/>
         </w:rPr>
-        <w:t> – 1  – число Мерсена.</w:t>
+        <w:t xml:space="preserve"> – 1  – число </w:t>
+      </w:r>
+      <w:proofErr w:type="spellStart"/>
+      <w:r>
+        <w:rPr>
+          <w:rFonts w:ascii="Times New Roman" w:eastAsia="Times New Roman" w:hAnsi="Times New Roman" w:cs="Times New Roman"/>
+          <w:color w:val="000000"/>
+          <w:sz w:val="20"/>
+          <w:szCs w:val="20"/>
+          <w:lang w:eastAsia="ru-RU"/>
+        </w:rPr>
+        <w:t>Мерсена</w:t>
+      </w:r>
+      <w:proofErr w:type="spellEnd"/>
+      <w:r>
+        <w:rPr>
+          <w:rFonts w:ascii="Times New Roman" w:eastAsia="Times New Roman" w:hAnsi="Times New Roman" w:cs="Times New Roman"/>
+          <w:color w:val="000000"/>
+          <w:sz w:val="20"/>
+          <w:szCs w:val="20"/>
+          <w:lang w:eastAsia="ru-RU"/>
+        </w:rPr>
+        <w:t>.</w:t>
       </w:r>
     </w:p>
     <w:p>
@@ -42047,7 +43541,18 @@
           <w:szCs w:val="20"/>
           <w:lang w:eastAsia="ru-RU"/>
         </w:rPr>
-        <w:t>184. Реализовать набор подпрограмм для выполнения следующих операций над обыкновенными дробями вида p/q (p – целое, q – натуральное):  а) сложение; б) вычитание; в) умножение; г) деление; д) сокращение дроби; е) возведение дроби в степень </w:t>
+        <w:t>184. </w:t>
+      </w:r>
+      <w:proofErr w:type="gramStart"/>
+      <w:r>
+        <w:rPr>
+          <w:rFonts w:ascii="Times New Roman" w:eastAsia="Times New Roman" w:hAnsi="Times New Roman" w:cs="Times New Roman"/>
+          <w:color w:val="000000"/>
+          <w:sz w:val="20"/>
+          <w:szCs w:val="20"/>
+          <w:lang w:eastAsia="ru-RU"/>
+        </w:rPr>
+        <w:t>Реализовать набор подпрограмм для выполнения следующих операций над обыкновенными дробями вида p/q (p – целое, q – натуральное):  а) сложение; б) вычитание; в) умножение; г) деление; д) сокращение дроби; е) возведение дроби в степень </w:t>
       </w:r>
       <w:r>
         <w:rPr>
@@ -42089,6 +43594,7 @@
         </w:rPr>
         <w:t> – натуральное); ж) функции, реализующие операции отношения (равно, не равно, больше или равно, меньше или равно, больше, меньше).</w:t>
       </w:r>
+      <w:proofErr w:type="gramEnd"/>
     </w:p>
     <w:p>
       <w:pPr>
@@ -42231,7 +43737,117 @@
           <w:szCs w:val="20"/>
           <w:lang w:eastAsia="ru-RU"/>
         </w:rPr>
-        <w:t>186. Реализовать набор подпрограмм для выполнения следующих операций над натуральными числами в P-ичной системе счисления  (2 ≤ Р ≤ 9) :  а) сложение, вычитании, умножение, деление; б) перевод из десятичной системы счисления в P-ичную; в) перевод из P-ичной системы счисления в десятичную; г) функция проверки правильности записи числа в P-ичной системе счисления; д) функции, реализующие операции отношения (равно, не равно, больше или равно, меньше или равно, больше, меньше).</w:t>
+        <w:t>186. Реализовать набор подпрограмм для выполнения следующих операций над натуральными числами в P-</w:t>
+      </w:r>
+      <w:proofErr w:type="spellStart"/>
+      <w:r>
+        <w:rPr>
+          <w:rFonts w:ascii="Times New Roman" w:eastAsia="Times New Roman" w:hAnsi="Times New Roman" w:cs="Times New Roman"/>
+          <w:color w:val="000000"/>
+          <w:sz w:val="20"/>
+          <w:szCs w:val="20"/>
+          <w:lang w:eastAsia="ru-RU"/>
+        </w:rPr>
+        <w:t>ичной</w:t>
+      </w:r>
+      <w:proofErr w:type="spellEnd"/>
+      <w:r>
+        <w:rPr>
+          <w:rFonts w:ascii="Times New Roman" w:eastAsia="Times New Roman" w:hAnsi="Times New Roman" w:cs="Times New Roman"/>
+          <w:color w:val="000000"/>
+          <w:sz w:val="20"/>
+          <w:szCs w:val="20"/>
+          <w:lang w:eastAsia="ru-RU"/>
+        </w:rPr>
+        <w:t xml:space="preserve"> системе счисления  (2 ≤ </w:t>
+      </w:r>
+      <w:proofErr w:type="gramStart"/>
+      <w:r>
+        <w:rPr>
+          <w:rFonts w:ascii="Times New Roman" w:eastAsia="Times New Roman" w:hAnsi="Times New Roman" w:cs="Times New Roman"/>
+          <w:color w:val="000000"/>
+          <w:sz w:val="20"/>
+          <w:szCs w:val="20"/>
+          <w:lang w:eastAsia="ru-RU"/>
+        </w:rPr>
+        <w:t>Р</w:t>
+      </w:r>
+      <w:proofErr w:type="gramEnd"/>
+      <w:r>
+        <w:rPr>
+          <w:rFonts w:ascii="Times New Roman" w:eastAsia="Times New Roman" w:hAnsi="Times New Roman" w:cs="Times New Roman"/>
+          <w:color w:val="000000"/>
+          <w:sz w:val="20"/>
+          <w:szCs w:val="20"/>
+          <w:lang w:eastAsia="ru-RU"/>
+        </w:rPr>
+        <w:t xml:space="preserve"> ≤ 9) :  а) сложение, вычитании, умножение, деление; б) перевод из десятичной системы счисления в P-</w:t>
+      </w:r>
+      <w:proofErr w:type="spellStart"/>
+      <w:r>
+        <w:rPr>
+          <w:rFonts w:ascii="Times New Roman" w:eastAsia="Times New Roman" w:hAnsi="Times New Roman" w:cs="Times New Roman"/>
+          <w:color w:val="000000"/>
+          <w:sz w:val="20"/>
+          <w:szCs w:val="20"/>
+          <w:lang w:eastAsia="ru-RU"/>
+        </w:rPr>
+        <w:t>ичную</w:t>
+      </w:r>
+      <w:proofErr w:type="spellEnd"/>
+      <w:r>
+        <w:rPr>
+          <w:rFonts w:ascii="Times New Roman" w:eastAsia="Times New Roman" w:hAnsi="Times New Roman" w:cs="Times New Roman"/>
+          <w:color w:val="000000"/>
+          <w:sz w:val="20"/>
+          <w:szCs w:val="20"/>
+          <w:lang w:eastAsia="ru-RU"/>
+        </w:rPr>
+        <w:t>; в) перевод из P-</w:t>
+      </w:r>
+      <w:proofErr w:type="spellStart"/>
+      <w:r>
+        <w:rPr>
+          <w:rFonts w:ascii="Times New Roman" w:eastAsia="Times New Roman" w:hAnsi="Times New Roman" w:cs="Times New Roman"/>
+          <w:color w:val="000000"/>
+          <w:sz w:val="20"/>
+          <w:szCs w:val="20"/>
+          <w:lang w:eastAsia="ru-RU"/>
+        </w:rPr>
+        <w:t>ичной</w:t>
+      </w:r>
+      <w:proofErr w:type="spellEnd"/>
+      <w:r>
+        <w:rPr>
+          <w:rFonts w:ascii="Times New Roman" w:eastAsia="Times New Roman" w:hAnsi="Times New Roman" w:cs="Times New Roman"/>
+          <w:color w:val="000000"/>
+          <w:sz w:val="20"/>
+          <w:szCs w:val="20"/>
+          <w:lang w:eastAsia="ru-RU"/>
+        </w:rPr>
+        <w:t xml:space="preserve"> системы счисления в десятичную; г) функция проверки правильности записи числа в P-</w:t>
+      </w:r>
+      <w:proofErr w:type="spellStart"/>
+      <w:r>
+        <w:rPr>
+          <w:rFonts w:ascii="Times New Roman" w:eastAsia="Times New Roman" w:hAnsi="Times New Roman" w:cs="Times New Roman"/>
+          <w:color w:val="000000"/>
+          <w:sz w:val="20"/>
+          <w:szCs w:val="20"/>
+          <w:lang w:eastAsia="ru-RU"/>
+        </w:rPr>
+        <w:t>ичной</w:t>
+      </w:r>
+      <w:proofErr w:type="spellEnd"/>
+      <w:r>
+        <w:rPr>
+          <w:rFonts w:ascii="Times New Roman" w:eastAsia="Times New Roman" w:hAnsi="Times New Roman" w:cs="Times New Roman"/>
+          <w:color w:val="000000"/>
+          <w:sz w:val="20"/>
+          <w:szCs w:val="20"/>
+          <w:lang w:eastAsia="ru-RU"/>
+        </w:rPr>
+        <w:t xml:space="preserve"> системе счисления; д) функции, реализующие операции отношения (равно, не равно, больше или равно, меньше или равно, больше, меньше).</w:t>
       </w:r>
     </w:p>
     <w:p>
@@ -42255,7 +43871,73 @@
           <w:szCs w:val="20"/>
           <w:lang w:eastAsia="ru-RU"/>
         </w:rPr>
-        <w:t>1) Возвести число в степень (основание и показатель степени записаны в P-ичной системе счисления). Ответ выдать в P-ичной и десятичной системах счисления.</w:t>
+        <w:t>1) Возвести число в степень (основание и показатель степени записаны в P-</w:t>
+      </w:r>
+      <w:proofErr w:type="spellStart"/>
+      <w:r>
+        <w:rPr>
+          <w:rFonts w:ascii="Times New Roman" w:eastAsia="Times New Roman" w:hAnsi="Times New Roman" w:cs="Times New Roman"/>
+          <w:color w:val="000000"/>
+          <w:sz w:val="20"/>
+          <w:szCs w:val="20"/>
+          <w:lang w:eastAsia="ru-RU"/>
+        </w:rPr>
+        <w:t>ичной</w:t>
+      </w:r>
+      <w:proofErr w:type="spellEnd"/>
+      <w:r>
+        <w:rPr>
+          <w:rFonts w:ascii="Times New Roman" w:eastAsia="Times New Roman" w:hAnsi="Times New Roman" w:cs="Times New Roman"/>
+          <w:color w:val="000000"/>
+          <w:sz w:val="20"/>
+          <w:szCs w:val="20"/>
+          <w:lang w:eastAsia="ru-RU"/>
+        </w:rPr>
+        <w:t xml:space="preserve"> системе счисления). Ответ выдать в P-</w:t>
+      </w:r>
+      <w:proofErr w:type="spellStart"/>
+      <w:r>
+        <w:rPr>
+          <w:rFonts w:ascii="Times New Roman" w:eastAsia="Times New Roman" w:hAnsi="Times New Roman" w:cs="Times New Roman"/>
+          <w:color w:val="000000"/>
+          <w:sz w:val="20"/>
+          <w:szCs w:val="20"/>
+          <w:lang w:eastAsia="ru-RU"/>
+        </w:rPr>
+        <w:t>ичной</w:t>
+      </w:r>
+      <w:proofErr w:type="spellEnd"/>
+      <w:r>
+        <w:rPr>
+          <w:rFonts w:ascii="Times New Roman" w:eastAsia="Times New Roman" w:hAnsi="Times New Roman" w:cs="Times New Roman"/>
+          <w:color w:val="000000"/>
+          <w:sz w:val="20"/>
+          <w:szCs w:val="20"/>
+          <w:lang w:eastAsia="ru-RU"/>
+        </w:rPr>
+        <w:t xml:space="preserve"> и </w:t>
+      </w:r>
+      <w:proofErr w:type="gramStart"/>
+      <w:r>
+        <w:rPr>
+          <w:rFonts w:ascii="Times New Roman" w:eastAsia="Times New Roman" w:hAnsi="Times New Roman" w:cs="Times New Roman"/>
+          <w:color w:val="000000"/>
+          <w:sz w:val="20"/>
+          <w:szCs w:val="20"/>
+          <w:lang w:eastAsia="ru-RU"/>
+        </w:rPr>
+        <w:t>десятичной</w:t>
+      </w:r>
+      <w:proofErr w:type="gramEnd"/>
+      <w:r>
+        <w:rPr>
+          <w:rFonts w:ascii="Times New Roman" w:eastAsia="Times New Roman" w:hAnsi="Times New Roman" w:cs="Times New Roman"/>
+          <w:color w:val="000000"/>
+          <w:sz w:val="20"/>
+          <w:szCs w:val="20"/>
+          <w:lang w:eastAsia="ru-RU"/>
+        </w:rPr>
+        <w:t> системах счисления.</w:t>
       </w:r>
     </w:p>
     <w:p>
@@ -42279,7 +43961,73 @@
           <w:szCs w:val="20"/>
           <w:lang w:eastAsia="ru-RU"/>
         </w:rPr>
-        <w:t>2) Дан массив A – массив чисел, записанных в P-ичной системе счисления. Отсортировать его в порядке убывания. Ответ выдать в P-ичной и десятичной системах счисления.</w:t>
+        <w:t>2) Дан массив A – массив чисел, записанных в P-</w:t>
+      </w:r>
+      <w:proofErr w:type="spellStart"/>
+      <w:r>
+        <w:rPr>
+          <w:rFonts w:ascii="Times New Roman" w:eastAsia="Times New Roman" w:hAnsi="Times New Roman" w:cs="Times New Roman"/>
+          <w:color w:val="000000"/>
+          <w:sz w:val="20"/>
+          <w:szCs w:val="20"/>
+          <w:lang w:eastAsia="ru-RU"/>
+        </w:rPr>
+        <w:t>ичной</w:t>
+      </w:r>
+      <w:proofErr w:type="spellEnd"/>
+      <w:r>
+        <w:rPr>
+          <w:rFonts w:ascii="Times New Roman" w:eastAsia="Times New Roman" w:hAnsi="Times New Roman" w:cs="Times New Roman"/>
+          <w:color w:val="000000"/>
+          <w:sz w:val="20"/>
+          <w:szCs w:val="20"/>
+          <w:lang w:eastAsia="ru-RU"/>
+        </w:rPr>
+        <w:t xml:space="preserve"> системе счисления. Отсортировать его в порядке убывания. Ответ выдать в P-</w:t>
+      </w:r>
+      <w:proofErr w:type="spellStart"/>
+      <w:r>
+        <w:rPr>
+          <w:rFonts w:ascii="Times New Roman" w:eastAsia="Times New Roman" w:hAnsi="Times New Roman" w:cs="Times New Roman"/>
+          <w:color w:val="000000"/>
+          <w:sz w:val="20"/>
+          <w:szCs w:val="20"/>
+          <w:lang w:eastAsia="ru-RU"/>
+        </w:rPr>
+        <w:t>ичной</w:t>
+      </w:r>
+      <w:proofErr w:type="spellEnd"/>
+      <w:r>
+        <w:rPr>
+          <w:rFonts w:ascii="Times New Roman" w:eastAsia="Times New Roman" w:hAnsi="Times New Roman" w:cs="Times New Roman"/>
+          <w:color w:val="000000"/>
+          <w:sz w:val="20"/>
+          <w:szCs w:val="20"/>
+          <w:lang w:eastAsia="ru-RU"/>
+        </w:rPr>
+        <w:t xml:space="preserve"> и </w:t>
+      </w:r>
+      <w:proofErr w:type="gramStart"/>
+      <w:r>
+        <w:rPr>
+          <w:rFonts w:ascii="Times New Roman" w:eastAsia="Times New Roman" w:hAnsi="Times New Roman" w:cs="Times New Roman"/>
+          <w:color w:val="000000"/>
+          <w:sz w:val="20"/>
+          <w:szCs w:val="20"/>
+          <w:lang w:eastAsia="ru-RU"/>
+        </w:rPr>
+        <w:t>десятичной</w:t>
+      </w:r>
+      <w:proofErr w:type="gramEnd"/>
+      <w:r>
+        <w:rPr>
+          <w:rFonts w:ascii="Times New Roman" w:eastAsia="Times New Roman" w:hAnsi="Times New Roman" w:cs="Times New Roman"/>
+          <w:color w:val="000000"/>
+          <w:sz w:val="20"/>
+          <w:szCs w:val="20"/>
+          <w:lang w:eastAsia="ru-RU"/>
+        </w:rPr>
+        <w:t> системах счисления.</w:t>
       </w:r>
     </w:p>
     <w:p>
@@ -42303,7 +44051,29 @@
           <w:szCs w:val="20"/>
           <w:lang w:eastAsia="ru-RU"/>
         </w:rPr>
-        <w:t>187. Реализовать набор подпрограмм для выполнения следующих операций над натуральными числами в шестнадцатеричной системе счисления:  а) сложение; б) вычитание; в) умножение; г) деление; д) перевод из двоичной системы счисления в шестнадцатеричную; е) перевод из шестнадцатеричной системы счисления в десятичную; ж) функция проверки правильности записи числа в шестнадцатеричной системе счисления; з) функции, реализующие операции отношения (равно, не равно, больше или равно, меньше или равно, больше, меньше).</w:t>
+        <w:t>187. Реализовать набор подпрограмм для выполнения следующих операций над натуральными числами в шестнадцатеричной системе счисления:  а) сложение; б) вычитание; в) умножение; г) деление; д) перевод из двоичной системы счисления в </w:t>
+      </w:r>
+      <w:proofErr w:type="gramStart"/>
+      <w:r>
+        <w:rPr>
+          <w:rFonts w:ascii="Times New Roman" w:eastAsia="Times New Roman" w:hAnsi="Times New Roman" w:cs="Times New Roman"/>
+          <w:color w:val="000000"/>
+          <w:sz w:val="20"/>
+          <w:szCs w:val="20"/>
+          <w:lang w:eastAsia="ru-RU"/>
+        </w:rPr>
+        <w:t>шестнадцатеричную</w:t>
+      </w:r>
+      <w:proofErr w:type="gramEnd"/>
+      <w:r>
+        <w:rPr>
+          <w:rFonts w:ascii="Times New Roman" w:eastAsia="Times New Roman" w:hAnsi="Times New Roman" w:cs="Times New Roman"/>
+          <w:color w:val="000000"/>
+          <w:sz w:val="20"/>
+          <w:szCs w:val="20"/>
+          <w:lang w:eastAsia="ru-RU"/>
+        </w:rPr>
+        <w:t>; е) перевод из шестнадцатеричной системы счисления в десятичную; ж) функция проверки правильности записи числа в шестнадцатеричной системе счисления; з) функции, реализующие операции отношения (равно, не равно, больше или равно, меньше или равно, больше, меньше).</w:t>
       </w:r>
     </w:p>
     <w:p>
@@ -42699,7 +44469,29 @@
           <w:szCs w:val="20"/>
           <w:lang w:eastAsia="ru-RU"/>
         </w:rPr>
-        <w:t>. Описать рекурсивную логическую функцию Simm(S, i, j), проверяющую, является ли симметричной часть строки S, начинающаяся i-м и заканчивающаяся j-м ее элементами.</w:t>
+        <w:t xml:space="preserve">. Описать рекурсивную логическую функцию </w:t>
+      </w:r>
+      <w:proofErr w:type="spellStart"/>
+      <w:r>
+        <w:rPr>
+          <w:rFonts w:ascii="Times New Roman" w:eastAsia="Times New Roman" w:hAnsi="Times New Roman" w:cs="Times New Roman"/>
+          <w:color w:val="000000"/>
+          <w:sz w:val="20"/>
+          <w:szCs w:val="20"/>
+          <w:lang w:eastAsia="ru-RU"/>
+        </w:rPr>
+        <w:t>Simm</w:t>
+      </w:r>
+      <w:proofErr w:type="spellEnd"/>
+      <w:r>
+        <w:rPr>
+          <w:rFonts w:ascii="Times New Roman" w:eastAsia="Times New Roman" w:hAnsi="Times New Roman" w:cs="Times New Roman"/>
+          <w:color w:val="000000"/>
+          <w:sz w:val="20"/>
+          <w:szCs w:val="20"/>
+          <w:lang w:eastAsia="ru-RU"/>
+        </w:rPr>
+        <w:t>(S, i, j), проверяющую, является ли симметричной часть строки S, начинающаяся i-м и заканчивающаяся j-м ее элементами.</w:t>
       </w:r>
     </w:p>
     <w:p>
@@ -42771,7 +44563,29 @@
           <w:szCs w:val="20"/>
           <w:lang w:eastAsia="ru-RU"/>
         </w:rPr>
-        <w:t>194. Составить программу перевода данного натурального числа в P-ичную систему счисления (2 ≤ P ≤ 9).</w:t>
+        <w:t>194. Составить программу перевода данного натурального числа в P-</w:t>
+      </w:r>
+      <w:proofErr w:type="spellStart"/>
+      <w:r>
+        <w:rPr>
+          <w:rFonts w:ascii="Times New Roman" w:eastAsia="Times New Roman" w:hAnsi="Times New Roman" w:cs="Times New Roman"/>
+          <w:color w:val="000000"/>
+          <w:sz w:val="20"/>
+          <w:szCs w:val="20"/>
+          <w:lang w:eastAsia="ru-RU"/>
+        </w:rPr>
+        <w:t>ичную</w:t>
+      </w:r>
+      <w:proofErr w:type="spellEnd"/>
+      <w:r>
+        <w:rPr>
+          <w:rFonts w:ascii="Times New Roman" w:eastAsia="Times New Roman" w:hAnsi="Times New Roman" w:cs="Times New Roman"/>
+          <w:color w:val="000000"/>
+          <w:sz w:val="20"/>
+          <w:szCs w:val="20"/>
+          <w:lang w:eastAsia="ru-RU"/>
+        </w:rPr>
+        <w:t xml:space="preserve"> систему счисления (2 ≤ P ≤ 9).</w:t>
       </w:r>
     </w:p>
     <w:p>
@@ -42795,7 +44609,29 @@
           <w:szCs w:val="20"/>
           <w:lang w:eastAsia="ru-RU"/>
         </w:rPr>
-        <w:t>195. Дана символьная строка, представляющая собой запись натурального числа в P-ичной системе счисления (2 ≤ P ≤ 9). Составить программу перевода этого числа в десятичную систему счисления.</w:t>
+        <w:t>195. Дана символьная строка, представляющая собой запись натурального числа в P-</w:t>
+      </w:r>
+      <w:proofErr w:type="spellStart"/>
+      <w:r>
+        <w:rPr>
+          <w:rFonts w:ascii="Times New Roman" w:eastAsia="Times New Roman" w:hAnsi="Times New Roman" w:cs="Times New Roman"/>
+          <w:color w:val="000000"/>
+          <w:sz w:val="20"/>
+          <w:szCs w:val="20"/>
+          <w:lang w:eastAsia="ru-RU"/>
+        </w:rPr>
+        <w:t>ичной</w:t>
+      </w:r>
+      <w:proofErr w:type="spellEnd"/>
+      <w:r>
+        <w:rPr>
+          <w:rFonts w:ascii="Times New Roman" w:eastAsia="Times New Roman" w:hAnsi="Times New Roman" w:cs="Times New Roman"/>
+          <w:color w:val="000000"/>
+          <w:sz w:val="20"/>
+          <w:szCs w:val="20"/>
+          <w:lang w:eastAsia="ru-RU"/>
+        </w:rPr>
+        <w:t xml:space="preserve"> системе счисления (2 ≤ P ≤ 9). Составить программу перевода этого числа в десятичную систему счисления.</w:t>
       </w:r>
     </w:p>
     <w:p>
@@ -42819,7 +44655,29 @@
           <w:szCs w:val="20"/>
           <w:lang w:eastAsia="ru-RU"/>
         </w:rPr>
-        <w:t>196. Составить программу вычисления суммы:  1! + 2! + 3! + ... + n!  (n ≤ 15).  Тип результата значения функции – LongInt .</w:t>
+        <w:t xml:space="preserve">196. Составить программу вычисления суммы:  1! + 2! + 3! + ... + n!  (n ≤ 15).  Тип результата значения функции – </w:t>
+      </w:r>
+      <w:proofErr w:type="spellStart"/>
+      <w:r>
+        <w:rPr>
+          <w:rFonts w:ascii="Times New Roman" w:eastAsia="Times New Roman" w:hAnsi="Times New Roman" w:cs="Times New Roman"/>
+          <w:color w:val="000000"/>
+          <w:sz w:val="20"/>
+          <w:szCs w:val="20"/>
+          <w:lang w:eastAsia="ru-RU"/>
+        </w:rPr>
+        <w:t>LongInt</w:t>
+      </w:r>
+      <w:proofErr w:type="spellEnd"/>
+      <w:r>
+        <w:rPr>
+          <w:rFonts w:ascii="Times New Roman" w:eastAsia="Times New Roman" w:hAnsi="Times New Roman" w:cs="Times New Roman"/>
+          <w:color w:val="000000"/>
+          <w:sz w:val="20"/>
+          <w:szCs w:val="20"/>
+          <w:lang w:eastAsia="ru-RU"/>
+        </w:rPr>
+        <w:t xml:space="preserve"> .</w:t>
       </w:r>
     </w:p>
     <w:p>
@@ -42863,7 +44721,51 @@
           <w:szCs w:val="20"/>
           <w:lang w:eastAsia="ru-RU"/>
         </w:rPr>
-        <w:t> ≤ 16, n – четное). Тип результата значения функции – LongInt .</w:t>
+        <w:t> ≤ 16, n – </w:t>
+      </w:r>
+      <w:proofErr w:type="gramStart"/>
+      <w:r>
+        <w:rPr>
+          <w:rFonts w:ascii="Times New Roman" w:eastAsia="Times New Roman" w:hAnsi="Times New Roman" w:cs="Times New Roman"/>
+          <w:color w:val="000000"/>
+          <w:sz w:val="20"/>
+          <w:szCs w:val="20"/>
+          <w:lang w:eastAsia="ru-RU"/>
+        </w:rPr>
+        <w:t>четное</w:t>
+      </w:r>
+      <w:proofErr w:type="gramEnd"/>
+      <w:r>
+        <w:rPr>
+          <w:rFonts w:ascii="Times New Roman" w:eastAsia="Times New Roman" w:hAnsi="Times New Roman" w:cs="Times New Roman"/>
+          <w:color w:val="000000"/>
+          <w:sz w:val="20"/>
+          <w:szCs w:val="20"/>
+          <w:lang w:eastAsia="ru-RU"/>
+        </w:rPr>
+        <w:t xml:space="preserve">). Тип результата значения функции – </w:t>
+      </w:r>
+      <w:proofErr w:type="spellStart"/>
+      <w:r>
+        <w:rPr>
+          <w:rFonts w:ascii="Times New Roman" w:eastAsia="Times New Roman" w:hAnsi="Times New Roman" w:cs="Times New Roman"/>
+          <w:color w:val="000000"/>
+          <w:sz w:val="20"/>
+          <w:szCs w:val="20"/>
+          <w:lang w:eastAsia="ru-RU"/>
+        </w:rPr>
+        <w:t>LongInt</w:t>
+      </w:r>
+      <w:proofErr w:type="spellEnd"/>
+      <w:r>
+        <w:rPr>
+          <w:rFonts w:ascii="Times New Roman" w:eastAsia="Times New Roman" w:hAnsi="Times New Roman" w:cs="Times New Roman"/>
+          <w:color w:val="000000"/>
+          <w:sz w:val="20"/>
+          <w:szCs w:val="20"/>
+          <w:lang w:eastAsia="ru-RU"/>
+        </w:rPr>
+        <w:t xml:space="preserve"> .</w:t>
       </w:r>
     </w:p>
     <w:p>
@@ -43042,7 +44944,29 @@
           <w:lang w:eastAsia="ru-RU"/>
         </w:rPr>
         <w:lastRenderedPageBreak/>
-        <w:t>201. Дана строка. Определить, сколько в ней символов  * ,  ; ,  : .</w:t>
+        <w:t>201. Дана строка. Определить, сколько в ней символов  *</w:t>
+      </w:r>
+      <w:proofErr w:type="gramStart"/>
+      <w:r>
+        <w:rPr>
+          <w:rFonts w:ascii="Times New Roman" w:eastAsia="Times New Roman" w:hAnsi="Times New Roman" w:cs="Times New Roman"/>
+          <w:color w:val="000000"/>
+          <w:sz w:val="20"/>
+          <w:szCs w:val="20"/>
+          <w:lang w:eastAsia="ru-RU"/>
+        </w:rPr>
+        <w:t> ,</w:t>
+      </w:r>
+      <w:proofErr w:type="gramEnd"/>
+      <w:r>
+        <w:rPr>
+          <w:rFonts w:ascii="Times New Roman" w:eastAsia="Times New Roman" w:hAnsi="Times New Roman" w:cs="Times New Roman"/>
+          <w:color w:val="000000"/>
+          <w:sz w:val="20"/>
+          <w:szCs w:val="20"/>
+          <w:lang w:eastAsia="ru-RU"/>
+        </w:rPr>
+        <w:t>  ; ,  : .</w:t>
       </w:r>
     </w:p>
     <w:p>
@@ -43090,7 +45014,29 @@
           <w:szCs w:val="20"/>
           <w:lang w:eastAsia="ru-RU"/>
         </w:rPr>
-        <w:t>203. Дана строка символов, среди которых есть двоеточие (:). Определить, сколько символов ему предшествует.</w:t>
+        <w:t>203. Дана строка символов, среди которых есть двоеточие</w:t>
+      </w:r>
+      <w:proofErr w:type="gramStart"/>
+      <w:r>
+        <w:rPr>
+          <w:rFonts w:ascii="Times New Roman" w:eastAsia="Times New Roman" w:hAnsi="Times New Roman" w:cs="Times New Roman"/>
+          <w:color w:val="000000"/>
+          <w:sz w:val="20"/>
+          <w:szCs w:val="20"/>
+          <w:lang w:eastAsia="ru-RU"/>
+        </w:rPr>
+        <w:t> (:). </w:t>
+      </w:r>
+      <w:proofErr w:type="gramEnd"/>
+      <w:r>
+        <w:rPr>
+          <w:rFonts w:ascii="Times New Roman" w:eastAsia="Times New Roman" w:hAnsi="Times New Roman" w:cs="Times New Roman"/>
+          <w:color w:val="000000"/>
+          <w:sz w:val="20"/>
+          <w:szCs w:val="20"/>
+          <w:lang w:eastAsia="ru-RU"/>
+        </w:rPr>
+        <w:t>Определить, сколько символов ему предшествует.</w:t>
       </w:r>
     </w:p>
     <w:p>
@@ -43138,7 +45084,29 @@
           <w:szCs w:val="20"/>
           <w:lang w:eastAsia="ru-RU"/>
         </w:rPr>
-        <w:t>205. Дана строка. Преобразовать ее, удалив каждый символ * и повторив каждый символ, отличный от *.</w:t>
+        <w:t>205. Дана строка. Преобразовать ее, удалив каждый символ * и повторив каждый символ, отличный </w:t>
+      </w:r>
+      <w:proofErr w:type="gramStart"/>
+      <w:r>
+        <w:rPr>
+          <w:rFonts w:ascii="Times New Roman" w:eastAsia="Times New Roman" w:hAnsi="Times New Roman" w:cs="Times New Roman"/>
+          <w:color w:val="000000"/>
+          <w:sz w:val="20"/>
+          <w:szCs w:val="20"/>
+          <w:lang w:eastAsia="ru-RU"/>
+        </w:rPr>
+        <w:t>от</w:t>
+      </w:r>
+      <w:proofErr w:type="gramEnd"/>
+      <w:r>
+        <w:rPr>
+          <w:rFonts w:ascii="Times New Roman" w:eastAsia="Times New Roman" w:hAnsi="Times New Roman" w:cs="Times New Roman"/>
+          <w:color w:val="000000"/>
+          <w:sz w:val="20"/>
+          <w:szCs w:val="20"/>
+          <w:lang w:eastAsia="ru-RU"/>
+        </w:rPr>
+        <w:t> *.</w:t>
       </w:r>
     </w:p>
     <w:p>
@@ -43162,7 +45130,29 @@
           <w:szCs w:val="20"/>
           <w:lang w:eastAsia="ru-RU"/>
         </w:rPr>
-        <w:t>206. Дана строка. Определить, сколько раз входит в нее группа букв  abc .</w:t>
+        <w:t>206. Дана строка. Определить, сколько раз входит в нее группа букв  </w:t>
+      </w:r>
+      <w:proofErr w:type="spellStart"/>
+      <w:r>
+        <w:rPr>
+          <w:rFonts w:ascii="Times New Roman" w:eastAsia="Times New Roman" w:hAnsi="Times New Roman" w:cs="Times New Roman"/>
+          <w:color w:val="000000"/>
+          <w:sz w:val="20"/>
+          <w:szCs w:val="20"/>
+          <w:lang w:eastAsia="ru-RU"/>
+        </w:rPr>
+        <w:t>abc</w:t>
+      </w:r>
+      <w:proofErr w:type="spellEnd"/>
+      <w:r>
+        <w:rPr>
+          <w:rFonts w:ascii="Times New Roman" w:eastAsia="Times New Roman" w:hAnsi="Times New Roman" w:cs="Times New Roman"/>
+          <w:color w:val="000000"/>
+          <w:sz w:val="20"/>
+          <w:szCs w:val="20"/>
+          <w:lang w:eastAsia="ru-RU"/>
+        </w:rPr>
+        <w:t xml:space="preserve"> .</w:t>
       </w:r>
     </w:p>
     <w:p>
@@ -43210,7 +45200,29 @@
           <w:szCs w:val="20"/>
           <w:lang w:eastAsia="ru-RU"/>
         </w:rPr>
-        <w:t>208. Дана строка. Подсчитать, сколько различных символов встречаются в ней. Вывести их на экран.</w:t>
+        <w:t xml:space="preserve">208. Дана строка. Подсчитать, </w:t>
+      </w:r>
+      <w:proofErr w:type="gramStart"/>
+      <w:r>
+        <w:rPr>
+          <w:rFonts w:ascii="Times New Roman" w:eastAsia="Times New Roman" w:hAnsi="Times New Roman" w:cs="Times New Roman"/>
+          <w:color w:val="000000"/>
+          <w:sz w:val="20"/>
+          <w:szCs w:val="20"/>
+          <w:lang w:eastAsia="ru-RU"/>
+        </w:rPr>
+        <w:t>сколько различных символов встречаются</w:t>
+      </w:r>
+      <w:proofErr w:type="gramEnd"/>
+      <w:r>
+        <w:rPr>
+          <w:rFonts w:ascii="Times New Roman" w:eastAsia="Times New Roman" w:hAnsi="Times New Roman" w:cs="Times New Roman"/>
+          <w:color w:val="000000"/>
+          <w:sz w:val="20"/>
+          <w:szCs w:val="20"/>
+          <w:lang w:eastAsia="ru-RU"/>
+        </w:rPr>
+        <w:t xml:space="preserve"> в ней. Вывести их на экран.</w:t>
       </w:r>
     </w:p>
     <w:p>
@@ -43306,7 +45318,29 @@
           <w:szCs w:val="20"/>
           <w:lang w:eastAsia="ru-RU"/>
         </w:rPr>
-        <w:t>212. Дан набор слов, разделенных точкой с запятой (;). Набор заканчивается двоеточием (:). Определить, сколько в нем слов, заканчивающихся буквой а.</w:t>
+        <w:t>212. Дан набор слов, разделенных точкой с запятой</w:t>
+      </w:r>
+      <w:proofErr w:type="gramStart"/>
+      <w:r>
+        <w:rPr>
+          <w:rFonts w:ascii="Times New Roman" w:eastAsia="Times New Roman" w:hAnsi="Times New Roman" w:cs="Times New Roman"/>
+          <w:color w:val="000000"/>
+          <w:sz w:val="20"/>
+          <w:szCs w:val="20"/>
+          <w:lang w:eastAsia="ru-RU"/>
+        </w:rPr>
+        <w:t> (;). </w:t>
+      </w:r>
+      <w:proofErr w:type="gramEnd"/>
+      <w:r>
+        <w:rPr>
+          <w:rFonts w:ascii="Times New Roman" w:eastAsia="Times New Roman" w:hAnsi="Times New Roman" w:cs="Times New Roman"/>
+          <w:color w:val="000000"/>
+          <w:sz w:val="20"/>
+          <w:szCs w:val="20"/>
+          <w:lang w:eastAsia="ru-RU"/>
+        </w:rPr>
+        <w:t>Набор заканчивается двоеточием (:). Определить, сколько в нем слов, заканчивающихся буквой а.</w:t>
       </w:r>
     </w:p>
     <w:p>
@@ -43378,7 +45412,29 @@
           <w:szCs w:val="20"/>
           <w:lang w:eastAsia="ru-RU"/>
         </w:rPr>
-        <w:t>215. В строке заменить все двоеточия (:) точкой с запятой (;). Подсчитать количество таких замен.</w:t>
+        <w:t>215. В строке заменить все двоеточия</w:t>
+      </w:r>
+      <w:proofErr w:type="gramStart"/>
+      <w:r>
+        <w:rPr>
+          <w:rFonts w:ascii="Times New Roman" w:eastAsia="Times New Roman" w:hAnsi="Times New Roman" w:cs="Times New Roman"/>
+          <w:color w:val="000000"/>
+          <w:sz w:val="20"/>
+          <w:szCs w:val="20"/>
+          <w:lang w:eastAsia="ru-RU"/>
+        </w:rPr>
+        <w:t> (:) </w:t>
+      </w:r>
+      <w:proofErr w:type="gramEnd"/>
+      <w:r>
+        <w:rPr>
+          <w:rFonts w:ascii="Times New Roman" w:eastAsia="Times New Roman" w:hAnsi="Times New Roman" w:cs="Times New Roman"/>
+          <w:color w:val="000000"/>
+          <w:sz w:val="20"/>
+          <w:szCs w:val="20"/>
+          <w:lang w:eastAsia="ru-RU"/>
+        </w:rPr>
+        <w:t>точкой с запятой (;). Подсчитать количество таких замен.</w:t>
       </w:r>
     </w:p>
     <w:p>
@@ -43402,7 +45458,29 @@
           <w:szCs w:val="20"/>
           <w:lang w:eastAsia="ru-RU"/>
         </w:rPr>
-        <w:t>216. В строке удалить символ двоеточие (:) и подсчитать количество удаленных символов.</w:t>
+        <w:t>216. В строке удалить символ двоеточие</w:t>
+      </w:r>
+      <w:proofErr w:type="gramStart"/>
+      <w:r>
+        <w:rPr>
+          <w:rFonts w:ascii="Times New Roman" w:eastAsia="Times New Roman" w:hAnsi="Times New Roman" w:cs="Times New Roman"/>
+          <w:color w:val="000000"/>
+          <w:sz w:val="20"/>
+          <w:szCs w:val="20"/>
+          <w:lang w:eastAsia="ru-RU"/>
+        </w:rPr>
+        <w:t> (:) </w:t>
+      </w:r>
+      <w:proofErr w:type="gramEnd"/>
+      <w:r>
+        <w:rPr>
+          <w:rFonts w:ascii="Times New Roman" w:eastAsia="Times New Roman" w:hAnsi="Times New Roman" w:cs="Times New Roman"/>
+          <w:color w:val="000000"/>
+          <w:sz w:val="20"/>
+          <w:szCs w:val="20"/>
+          <w:lang w:eastAsia="ru-RU"/>
+        </w:rPr>
+        <w:t>и подсчитать количество удаленных символов.</w:t>
       </w:r>
     </w:p>
     <w:p>
@@ -43522,7 +45600,29 @@
           <w:szCs w:val="20"/>
           <w:lang w:eastAsia="ru-RU"/>
         </w:rPr>
-        <w:t>221. Дана строка из n символов. Преобразовать ее, заменив точками все двоеточия (:), встречающиеся среди первых n/2 символов, и все восклицательные знаки, встречающиеся среди символов, стоящих после n/2 символов.</w:t>
+        <w:t>221. Дана строка из n символов. Преобразовать ее, заменив точками все двоеточия</w:t>
+      </w:r>
+      <w:proofErr w:type="gramStart"/>
+      <w:r>
+        <w:rPr>
+          <w:rFonts w:ascii="Times New Roman" w:eastAsia="Times New Roman" w:hAnsi="Times New Roman" w:cs="Times New Roman"/>
+          <w:color w:val="000000"/>
+          <w:sz w:val="20"/>
+          <w:szCs w:val="20"/>
+          <w:lang w:eastAsia="ru-RU"/>
+        </w:rPr>
+        <w:t> (:), </w:t>
+      </w:r>
+      <w:proofErr w:type="gramEnd"/>
+      <w:r>
+        <w:rPr>
+          <w:rFonts w:ascii="Times New Roman" w:eastAsia="Times New Roman" w:hAnsi="Times New Roman" w:cs="Times New Roman"/>
+          <w:color w:val="000000"/>
+          <w:sz w:val="20"/>
+          <w:szCs w:val="20"/>
+          <w:lang w:eastAsia="ru-RU"/>
+        </w:rPr>
+        <w:t>встречающиеся среди первых n/2 символов, и все восклицательные знаки, встречающиеся среди символов, стоящих после n/2 символов.</w:t>
       </w:r>
     </w:p>
     <w:p>
@@ -43738,7 +45838,51 @@
           <w:szCs w:val="20"/>
           <w:lang w:eastAsia="ru-RU"/>
         </w:rPr>
-        <w:t>230. Результаты вступительных экзаменов представлены в виде списка из N строк, в каждой строке которого записаны фамилия студента и отметки по каждому из M экзаменов.Определить количество абитуриентов, сдавших вступительные экзамены: а) только на "отлично"; б) на "хорошо" и "отлично".</w:t>
+        <w:t xml:space="preserve">230. Результаты вступительных экзаменов представлены в виде списка из N строк, в каждой строке которого записаны фамилия студента и отметки по каждому из M </w:t>
+      </w:r>
+      <w:proofErr w:type="spellStart"/>
+      <w:r>
+        <w:rPr>
+          <w:rFonts w:ascii="Times New Roman" w:eastAsia="Times New Roman" w:hAnsi="Times New Roman" w:cs="Times New Roman"/>
+          <w:color w:val="000000"/>
+          <w:sz w:val="20"/>
+          <w:szCs w:val="20"/>
+          <w:lang w:eastAsia="ru-RU"/>
+        </w:rPr>
+        <w:t>экзаменов</w:t>
+      </w:r>
+      <w:proofErr w:type="gramStart"/>
+      <w:r>
+        <w:rPr>
+          <w:rFonts w:ascii="Times New Roman" w:eastAsia="Times New Roman" w:hAnsi="Times New Roman" w:cs="Times New Roman"/>
+          <w:color w:val="000000"/>
+          <w:sz w:val="20"/>
+          <w:szCs w:val="20"/>
+          <w:lang w:eastAsia="ru-RU"/>
+        </w:rPr>
+        <w:t>.О</w:t>
+      </w:r>
+      <w:proofErr w:type="gramEnd"/>
+      <w:r>
+        <w:rPr>
+          <w:rFonts w:ascii="Times New Roman" w:eastAsia="Times New Roman" w:hAnsi="Times New Roman" w:cs="Times New Roman"/>
+          <w:color w:val="000000"/>
+          <w:sz w:val="20"/>
+          <w:szCs w:val="20"/>
+          <w:lang w:eastAsia="ru-RU"/>
+        </w:rPr>
+        <w:t>пределить</w:t>
+      </w:r>
+      <w:proofErr w:type="spellEnd"/>
+      <w:r>
+        <w:rPr>
+          <w:rFonts w:ascii="Times New Roman" w:eastAsia="Times New Roman" w:hAnsi="Times New Roman" w:cs="Times New Roman"/>
+          <w:color w:val="000000"/>
+          <w:sz w:val="20"/>
+          <w:szCs w:val="20"/>
+          <w:lang w:eastAsia="ru-RU"/>
+        </w:rPr>
+        <w:t xml:space="preserve"> количество абитуриентов, сдавших вступительные экзамены: а) только на "отлично"; б) на "хорошо" и "отлично".</w:t>
       </w:r>
     </w:p>
     <w:p>
@@ -44251,7 +46395,29 @@
           <w:szCs w:val="20"/>
           <w:lang w:eastAsia="ru-RU"/>
         </w:rPr>
-        <w:t>250. Дана строка, содержащая текст на русском языке и некоторая буква. Найти слово, содержащие наибольшее количество указанных букв.</w:t>
+        <w:t>250. Дана строка, содержащая текст на русском языке и некоторая буква. Найти слово, </w:t>
+      </w:r>
+      <w:proofErr w:type="gramStart"/>
+      <w:r>
+        <w:rPr>
+          <w:rFonts w:ascii="Times New Roman" w:eastAsia="Times New Roman" w:hAnsi="Times New Roman" w:cs="Times New Roman"/>
+          <w:color w:val="000000"/>
+          <w:sz w:val="20"/>
+          <w:szCs w:val="20"/>
+          <w:lang w:eastAsia="ru-RU"/>
+        </w:rPr>
+        <w:t>содержащие</w:t>
+      </w:r>
+      <w:proofErr w:type="gramEnd"/>
+      <w:r>
+        <w:rPr>
+          <w:rFonts w:ascii="Times New Roman" w:eastAsia="Times New Roman" w:hAnsi="Times New Roman" w:cs="Times New Roman"/>
+          <w:color w:val="000000"/>
+          <w:sz w:val="20"/>
+          <w:szCs w:val="20"/>
+          <w:lang w:eastAsia="ru-RU"/>
+        </w:rPr>
+        <w:t> наибольшее количество указанных букв.</w:t>
       </w:r>
     </w:p>
     <w:p>
@@ -44668,7 +46834,29 @@
           <w:szCs w:val="20"/>
           <w:lang w:eastAsia="ru-RU"/>
         </w:rPr>
-        <w:t>263. Дан текст, содержащий N строк. Каждая строка заканчивается точкой. Длина строки &lt;= 60. Выровнять строки так, чтобы каждая строка имела длину 60. Строка не должна начинаться и заканчиваться пробелами. Выравнивание строк проводить равномерно вставляя дополнительные пробелы в тех местах, где они уже имеются. Вставлять все требуемые пробелы в одном месте не допускается.</w:t>
+        <w:t>263. Дан текст, содержащий N строк. Каждая строка заканчивается точкой. Длина строки &lt;= 60. Выровнять строки так, чтобы каждая строка имела длину 60. Строка не должна начинаться и заканчиваться пробелами. Выравнивание строк </w:t>
+      </w:r>
+      <w:proofErr w:type="gramStart"/>
+      <w:r>
+        <w:rPr>
+          <w:rFonts w:ascii="Times New Roman" w:eastAsia="Times New Roman" w:hAnsi="Times New Roman" w:cs="Times New Roman"/>
+          <w:color w:val="000000"/>
+          <w:sz w:val="20"/>
+          <w:szCs w:val="20"/>
+          <w:lang w:eastAsia="ru-RU"/>
+        </w:rPr>
+        <w:t>проводить</w:t>
+      </w:r>
+      <w:proofErr w:type="gramEnd"/>
+      <w:r>
+        <w:rPr>
+          <w:rFonts w:ascii="Times New Roman" w:eastAsia="Times New Roman" w:hAnsi="Times New Roman" w:cs="Times New Roman"/>
+          <w:color w:val="000000"/>
+          <w:sz w:val="20"/>
+          <w:szCs w:val="20"/>
+          <w:lang w:eastAsia="ru-RU"/>
+        </w:rPr>
+        <w:t> равномерно вставляя дополнительные пробелы в тех местах, где они уже имеются. Вставлять все требуемые пробелы в одном месте не допускается.</w:t>
       </w:r>
     </w:p>
     <w:p>
@@ -45319,7 +47507,29 @@
           <w:szCs w:val="20"/>
           <w:lang w:eastAsia="ru-RU"/>
         </w:rPr>
-        <w:t>Список студентов должен быть упорядочен по алфавиту и размещены в типизированном файле.</w:t>
+        <w:t>Список студентов должен быть упорядочен по алфавиту и </w:t>
+      </w:r>
+      <w:proofErr w:type="gramStart"/>
+      <w:r>
+        <w:rPr>
+          <w:rFonts w:ascii="Times New Roman" w:eastAsia="Times New Roman" w:hAnsi="Times New Roman" w:cs="Times New Roman"/>
+          <w:color w:val="000000"/>
+          <w:sz w:val="20"/>
+          <w:szCs w:val="20"/>
+          <w:lang w:eastAsia="ru-RU"/>
+        </w:rPr>
+        <w:t>размещены</w:t>
+      </w:r>
+      <w:proofErr w:type="gramEnd"/>
+      <w:r>
+        <w:rPr>
+          <w:rFonts w:ascii="Times New Roman" w:eastAsia="Times New Roman" w:hAnsi="Times New Roman" w:cs="Times New Roman"/>
+          <w:color w:val="000000"/>
+          <w:sz w:val="20"/>
+          <w:szCs w:val="20"/>
+          <w:lang w:eastAsia="ru-RU"/>
+        </w:rPr>
+        <w:t> в типизированном файле.</w:t>
       </w:r>
     </w:p>
     <w:p>

</xml_diff>